<commit_message>
Creazione del client,cambio struttura dati in Arraylist
</commit_message>
<xml_diff>
--- a/ProgettoPiscine/RelazioneProgettoPiscine.docx
+++ b/ProgettoPiscine/RelazioneProgettoPiscine.docx
@@ -1,6 +1,6 @@
 
 <file path=word/document.xml><?xml version="1.0" encoding="utf-8"?>
-<w:document xmlns:wpc="http://schemas.microsoft.com/office/word/2010/wordprocessingCanvas" xmlns:cx="http://schemas.microsoft.com/office/drawing/2014/chartex" xmlns:cx1="http://schemas.microsoft.com/office/drawing/2015/9/8/chartex" xmlns:cx2="http://schemas.microsoft.com/office/drawing/2015/10/21/chartex" xmlns:cx3="http://schemas.microsoft.com/office/drawing/2016/5/9/chartex" xmlns:cx4="http://schemas.microsoft.com/office/drawing/2016/5/10/chartex" xmlns:cx5="http://schemas.microsoft.com/office/drawing/2016/5/11/chartex" xmlns:cx6="http://schemas.microsoft.com/office/drawing/2016/5/12/chartex" xmlns:cx7="http://schemas.microsoft.com/office/drawing/2016/5/13/chartex" xmlns:cx8="http://schemas.microsoft.com/office/drawing/2016/5/14/chartex" xmlns:mc="http://schemas.openxmlformats.org/markup-compatibility/2006" xmlns:aink="http://schemas.microsoft.com/office/drawing/2016/ink" xmlns:am3d="http://schemas.microsoft.com/office/drawing/2017/model3d" xmlns:o="urn:schemas-microsoft-com:office:office" xmlns:r="http://schemas.openxmlformats.org/officeDocument/2006/relationships" xmlns:m="http://schemas.openxmlformats.org/officeDocument/2006/math" xmlns:v="urn:schemas-microsoft-com:vml" xmlns:wp14="http://schemas.microsoft.com/office/word/2010/wordprocessingDrawing" xmlns:wp="http://schemas.openxmlformats.org/drawingml/2006/wordprocessingDrawing" xmlns:w10="urn:schemas-microsoft-com:office:word" xmlns:w="http://schemas.openxmlformats.org/wordprocessingml/2006/main" xmlns:w14="http://schemas.microsoft.com/office/word/2010/wordml" xmlns:w15="http://schemas.microsoft.com/office/word/2012/wordml" xmlns:w16cex="http://schemas.microsoft.com/office/word/2018/wordml/cex" xmlns:w16cid="http://schemas.microsoft.com/office/word/2016/wordml/cid" xmlns:w16="http://schemas.microsoft.com/office/word/2018/wordml" xmlns:w16sdtdh="http://schemas.microsoft.com/office/word/2020/wordml/sdtdatahash" xmlns:w16se="http://schemas.microsoft.com/office/word/2015/wordml/symex" xmlns:wpg="http://schemas.microsoft.com/office/word/2010/wordprocessingGroup" xmlns:wpi="http://schemas.microsoft.com/office/word/2010/wordprocessingInk" xmlns:wne="http://schemas.microsoft.com/office/word/2006/wordml" xmlns:wps="http://schemas.microsoft.com/office/word/2010/wordprocessingShape" mc:Ignorable="w14 w15 w16se w16cid w16 w16cex w16sdtdh wp14">
+<w:document xmlns:wpc="http://schemas.microsoft.com/office/word/2010/wordprocessingCanvas" xmlns:cx="http://schemas.microsoft.com/office/drawing/2014/chartex" xmlns:cx1="http://schemas.microsoft.com/office/drawing/2015/9/8/chartex" xmlns:cx2="http://schemas.microsoft.com/office/drawing/2015/10/21/chartex" xmlns:cx3="http://schemas.microsoft.com/office/drawing/2016/5/9/chartex" xmlns:cx4="http://schemas.microsoft.com/office/drawing/2016/5/10/chartex" xmlns:cx5="http://schemas.microsoft.com/office/drawing/2016/5/11/chartex" xmlns:cx6="http://schemas.microsoft.com/office/drawing/2016/5/12/chartex" xmlns:cx7="http://schemas.microsoft.com/office/drawing/2016/5/13/chartex" xmlns:cx8="http://schemas.microsoft.com/office/drawing/2016/5/14/chartex" xmlns:mc="http://schemas.openxmlformats.org/markup-compatibility/2006" xmlns:aink="http://schemas.microsoft.com/office/drawing/2016/ink" xmlns:am3d="http://schemas.microsoft.com/office/drawing/2017/model3d" xmlns:o="urn:schemas-microsoft-com:office:office" xmlns:oel="http://schemas.microsoft.com/office/2019/extlst" xmlns:r="http://schemas.openxmlformats.org/officeDocument/2006/relationships" xmlns:m="http://schemas.openxmlformats.org/officeDocument/2006/math" xmlns:v="urn:schemas-microsoft-com:vml" xmlns:wp14="http://schemas.microsoft.com/office/word/2010/wordprocessingDrawing" xmlns:wp="http://schemas.openxmlformats.org/drawingml/2006/wordprocessingDrawing" xmlns:w10="urn:schemas-microsoft-com:office:word" xmlns:w="http://schemas.openxmlformats.org/wordprocessingml/2006/main" xmlns:w14="http://schemas.microsoft.com/office/word/2010/wordml" xmlns:w15="http://schemas.microsoft.com/office/word/2012/wordml" xmlns:w16cex="http://schemas.microsoft.com/office/word/2018/wordml/cex" xmlns:w16cid="http://schemas.microsoft.com/office/word/2016/wordml/cid" xmlns:w16="http://schemas.microsoft.com/office/word/2018/wordml" xmlns:w16du="http://schemas.microsoft.com/office/word/2023/wordml/word16du" xmlns:w16sdtdh="http://schemas.microsoft.com/office/word/2020/wordml/sdtdatahash" xmlns:w16sdtfl="http://schemas.microsoft.com/office/word/2024/wordml/sdtformatlock" xmlns:w16se="http://schemas.microsoft.com/office/word/2015/wordml/symex" xmlns:wpg="http://schemas.microsoft.com/office/word/2010/wordprocessingGroup" xmlns:wpi="http://schemas.microsoft.com/office/word/2010/wordprocessingInk" xmlns:wne="http://schemas.microsoft.com/office/word/2006/wordml" xmlns:wps="http://schemas.microsoft.com/office/word/2010/wordprocessingShape" mc:Ignorable="w14 w15 w16se w16cid w16 w16cex w16sdtdh w16sdtfl w16du wp14">
   <w:body>
     <w:sdt>
       <w:sdtPr>
@@ -34,7 +34,7 @@
             <mc:AlternateContent>
               <mc:Choice Requires="wpg">
                 <w:drawing>
-                  <wp:anchor distT="0" distB="0" distL="114300" distR="114300" simplePos="0" relativeHeight="251661312" behindDoc="1" locked="0" layoutInCell="1" allowOverlap="1" wp14:anchorId="1D6D6A26" wp14:editId="27BE9529">
+                  <wp:anchor distT="0" distB="0" distL="114300" distR="114300" simplePos="0" relativeHeight="251661312" behindDoc="1" locked="0" layoutInCell="1" allowOverlap="1" wp14:anchorId="1D6D6A26" wp14:editId="72DB4EBD">
                     <wp:simplePos x="0" y="0"/>
                     <mc:AlternateContent>
                       <mc:Choice Requires="wp14">
@@ -52,7 +52,7 @@
                       <wp:align>center</wp:align>
                     </wp:positionV>
                     <wp:extent cx="2194560" cy="9125712"/>
-                    <wp:effectExtent l="0" t="0" r="635" b="15240"/>
+                    <wp:effectExtent l="0" t="0" r="38735" b="15240"/>
                     <wp:wrapNone/>
                     <wp:docPr id="2" name="Gruppo 2"/>
                     <wp:cNvGraphicFramePr/>
@@ -67,6 +67,9 @@
                               <a:chOff x="0" y="0"/>
                               <a:chExt cx="2194560" cy="9125712"/>
                             </a:xfrm>
+                            <a:solidFill>
+                              <a:schemeClr val="accent4"/>
+                            </a:solidFill>
                           </wpg:grpSpPr>
                           <wps:wsp>
                             <wps:cNvPr id="3" name="Rettangolo 3"/>
@@ -79,30 +82,25 @@
                               <a:prstGeom prst="rect">
                                 <a:avLst/>
                               </a:prstGeom>
-                              <a:solidFill>
-                                <a:schemeClr val="accent4">
-                                  <a:lumMod val="40000"/>
-                                  <a:lumOff val="60000"/>
-                                </a:schemeClr>
-                              </a:solidFill>
+                              <a:grpFill/>
                               <a:ln>
-                                <a:noFill/>
+                                <a:solidFill>
+                                  <a:schemeClr val="accent4"/>
+                                </a:solidFill>
                               </a:ln>
                             </wps:spPr>
                             <wps:style>
                               <a:lnRef idx="2">
-                                <a:schemeClr val="accent1">
-                                  <a:shade val="50000"/>
-                                </a:schemeClr>
+                                <a:schemeClr val="accent4"/>
                               </a:lnRef>
                               <a:fillRef idx="1">
-                                <a:schemeClr val="accent1"/>
+                                <a:schemeClr val="lt1"/>
                               </a:fillRef>
                               <a:effectRef idx="0">
-                                <a:schemeClr val="accent1"/>
+                                <a:schemeClr val="accent4"/>
                               </a:effectRef>
                               <a:fontRef idx="minor">
-                                <a:schemeClr val="lt1"/>
+                                <a:schemeClr val="dk1"/>
                               </a:fontRef>
                             </wps:style>
                             <wps:bodyPr rot="0" spcFirstLastPara="0" vert="horz" wrap="square" lIns="91440" tIns="45720" rIns="91440" bIns="45720" numCol="1" spcCol="0" rtlCol="0" fromWordArt="0" anchor="ctr" anchorCtr="0" forceAA="0" compatLnSpc="1">
@@ -125,28 +123,28 @@
                               </a:prstGeom>
                               <a:solidFill>
                                 <a:schemeClr val="accent4">
-                                  <a:lumMod val="60000"/>
-                                  <a:lumOff val="40000"/>
+                                  <a:lumMod val="40000"/>
+                                  <a:lumOff val="60000"/>
                                 </a:schemeClr>
                               </a:solidFill>
                               <a:ln>
-                                <a:noFill/>
+                                <a:solidFill>
+                                  <a:schemeClr val="accent4"/>
+                                </a:solidFill>
                               </a:ln>
                             </wps:spPr>
                             <wps:style>
                               <a:lnRef idx="2">
-                                <a:schemeClr val="accent1">
-                                  <a:shade val="50000"/>
-                                </a:schemeClr>
+                                <a:schemeClr val="accent4"/>
                               </a:lnRef>
                               <a:fillRef idx="1">
-                                <a:schemeClr val="accent1"/>
+                                <a:schemeClr val="lt1"/>
                               </a:fillRef>
                               <a:effectRef idx="0">
-                                <a:schemeClr val="accent1"/>
+                                <a:schemeClr val="accent4"/>
                               </a:effectRef>
                               <a:fontRef idx="minor">
-                                <a:schemeClr val="lt1"/>
+                                <a:schemeClr val="dk1"/>
                               </a:fontRef>
                             </wps:style>
                             <wps:txbx>
@@ -172,7 +170,6 @@
                                       <w:calendar w:val="gregorian"/>
                                     </w:date>
                                   </w:sdtPr>
-                                  <w:sdtEndPr/>
                                   <w:sdtContent>
                                     <w:p>
                                       <w:pPr>
@@ -214,6 +211,7 @@
                                 <a:chOff x="80645" y="4211812"/>
                                 <a:chExt cx="1306273" cy="3121026"/>
                               </a:xfrm>
+                              <a:grpFill/>
                             </wpg:grpSpPr>
                             <wpg:grpSp>
                               <wpg:cNvPr id="8" name="Gruppo 8"/>
@@ -227,6 +225,7 @@
                                   <a:chOff x="141062" y="4211812"/>
                                   <a:chExt cx="1047750" cy="3121026"/>
                                 </a:xfrm>
+                                <a:grpFill/>
                               </wpg:grpSpPr>
                               <wps:wsp>
                                 <wps:cNvPr id="9" name="Figura a mano libera 9"/>
@@ -324,22 +323,29 @@
                                       </a:path>
                                     </a:pathLst>
                                   </a:custGeom>
-                                  <a:solidFill>
-                                    <a:schemeClr val="tx2"/>
-                                  </a:solidFill>
-                                  <a:ln w="0">
+                                  <a:grpFill/>
+                                  <a:ln>
                                     <a:solidFill>
-                                      <a:schemeClr val="accent4">
-                                        <a:lumMod val="60000"/>
-                                        <a:lumOff val="40000"/>
-                                      </a:schemeClr>
+                                      <a:schemeClr val="accent4"/>
                                     </a:solidFill>
-                                    <a:prstDash val="solid"/>
-                                    <a:round/>
                                     <a:headEnd/>
                                     <a:tailEnd/>
                                   </a:ln>
                                 </wps:spPr>
+                                <wps:style>
+                                  <a:lnRef idx="2">
+                                    <a:schemeClr val="accent4"/>
+                                  </a:lnRef>
+                                  <a:fillRef idx="1">
+                                    <a:schemeClr val="lt1"/>
+                                  </a:fillRef>
+                                  <a:effectRef idx="0">
+                                    <a:schemeClr val="accent4"/>
+                                  </a:effectRef>
+                                  <a:fontRef idx="minor">
+                                    <a:schemeClr val="dk1"/>
+                                  </a:fontRef>
+                                </wps:style>
                                 <wps:bodyPr vert="horz" wrap="square" lIns="91440" tIns="45720" rIns="91440" bIns="45720" numCol="1" anchor="t" anchorCtr="0" compatLnSpc="1">
                                   <a:prstTxWarp prst="textNoShape">
                                     <a:avLst/>
@@ -450,19 +456,29 @@
                                       </a:path>
                                     </a:pathLst>
                                   </a:custGeom>
-                                  <a:solidFill>
-                                    <a:schemeClr val="tx2"/>
-                                  </a:solidFill>
-                                  <a:ln w="0">
+                                  <a:grpFill/>
+                                  <a:ln>
                                     <a:solidFill>
-                                      <a:schemeClr val="tx2"/>
+                                      <a:schemeClr val="accent4"/>
                                     </a:solidFill>
-                                    <a:prstDash val="solid"/>
-                                    <a:round/>
                                     <a:headEnd/>
                                     <a:tailEnd/>
                                   </a:ln>
                                 </wps:spPr>
+                                <wps:style>
+                                  <a:lnRef idx="2">
+                                    <a:schemeClr val="accent4"/>
+                                  </a:lnRef>
+                                  <a:fillRef idx="1">
+                                    <a:schemeClr val="lt1"/>
+                                  </a:fillRef>
+                                  <a:effectRef idx="0">
+                                    <a:schemeClr val="accent4"/>
+                                  </a:effectRef>
+                                  <a:fontRef idx="minor">
+                                    <a:schemeClr val="dk1"/>
+                                  </a:fontRef>
+                                </wps:style>
                                 <wps:bodyPr vert="horz" wrap="square" lIns="91440" tIns="45720" rIns="91440" bIns="45720" numCol="1" anchor="t" anchorCtr="0" compatLnSpc="1">
                                   <a:prstTxWarp prst="textNoShape">
                                     <a:avLst/>
@@ -669,22 +685,29 @@
                                       </a:path>
                                     </a:pathLst>
                                   </a:custGeom>
-                                  <a:solidFill>
-                                    <a:schemeClr val="accent4">
-                                      <a:lumMod val="60000"/>
-                                      <a:lumOff val="40000"/>
-                                    </a:schemeClr>
-                                  </a:solidFill>
-                                  <a:ln w="0">
+                                  <a:grpFill/>
+                                  <a:ln>
                                     <a:solidFill>
-                                      <a:schemeClr val="tx2"/>
+                                      <a:schemeClr val="accent4"/>
                                     </a:solidFill>
-                                    <a:prstDash val="solid"/>
-                                    <a:round/>
                                     <a:headEnd/>
                                     <a:tailEnd/>
                                   </a:ln>
                                 </wps:spPr>
+                                <wps:style>
+                                  <a:lnRef idx="2">
+                                    <a:schemeClr val="accent4"/>
+                                  </a:lnRef>
+                                  <a:fillRef idx="1">
+                                    <a:schemeClr val="lt1"/>
+                                  </a:fillRef>
+                                  <a:effectRef idx="0">
+                                    <a:schemeClr val="accent4"/>
+                                  </a:effectRef>
+                                  <a:fontRef idx="minor">
+                                    <a:schemeClr val="dk1"/>
+                                  </a:fontRef>
+                                </wps:style>
                                 <wps:bodyPr vert="horz" wrap="square" lIns="91440" tIns="45720" rIns="91440" bIns="45720" numCol="1" anchor="t" anchorCtr="0" compatLnSpc="1">
                                   <a:prstTxWarp prst="textNoShape">
                                     <a:avLst/>
@@ -875,25 +898,29 @@
                                       </a:path>
                                     </a:pathLst>
                                   </a:custGeom>
-                                  <a:solidFill>
-                                    <a:schemeClr val="accent4">
-                                      <a:lumMod val="60000"/>
-                                      <a:lumOff val="40000"/>
-                                    </a:schemeClr>
-                                  </a:solidFill>
-                                  <a:ln w="0">
+                                  <a:grpFill/>
+                                  <a:ln>
                                     <a:solidFill>
-                                      <a:schemeClr val="accent4">
-                                        <a:lumMod val="40000"/>
-                                        <a:lumOff val="60000"/>
-                                      </a:schemeClr>
+                                      <a:schemeClr val="accent4"/>
                                     </a:solidFill>
-                                    <a:prstDash val="solid"/>
-                                    <a:round/>
                                     <a:headEnd/>
                                     <a:tailEnd/>
                                   </a:ln>
                                 </wps:spPr>
+                                <wps:style>
+                                  <a:lnRef idx="2">
+                                    <a:schemeClr val="accent4"/>
+                                  </a:lnRef>
+                                  <a:fillRef idx="1">
+                                    <a:schemeClr val="lt1"/>
+                                  </a:fillRef>
+                                  <a:effectRef idx="0">
+                                    <a:schemeClr val="accent4"/>
+                                  </a:effectRef>
+                                  <a:fontRef idx="minor">
+                                    <a:schemeClr val="dk1"/>
+                                  </a:fontRef>
+                                </wps:style>
                                 <wps:bodyPr vert="horz" wrap="square" lIns="91440" tIns="45720" rIns="91440" bIns="45720" numCol="1" anchor="t" anchorCtr="0" compatLnSpc="1">
                                   <a:prstTxWarp prst="textNoShape">
                                     <a:avLst/>
@@ -1076,22 +1103,29 @@
                                       </a:path>
                                     </a:pathLst>
                                   </a:custGeom>
-                                  <a:solidFill>
-                                    <a:schemeClr val="accent4">
-                                      <a:lumMod val="60000"/>
-                                      <a:lumOff val="40000"/>
-                                    </a:schemeClr>
-                                  </a:solidFill>
-                                  <a:ln w="0">
+                                  <a:grpFill/>
+                                  <a:ln>
                                     <a:solidFill>
-                                      <a:schemeClr val="tx2"/>
+                                      <a:schemeClr val="accent4"/>
                                     </a:solidFill>
-                                    <a:prstDash val="solid"/>
-                                    <a:round/>
                                     <a:headEnd/>
                                     <a:tailEnd/>
                                   </a:ln>
                                 </wps:spPr>
+                                <wps:style>
+                                  <a:lnRef idx="2">
+                                    <a:schemeClr val="accent4"/>
+                                  </a:lnRef>
+                                  <a:fillRef idx="1">
+                                    <a:schemeClr val="lt1"/>
+                                  </a:fillRef>
+                                  <a:effectRef idx="0">
+                                    <a:schemeClr val="accent4"/>
+                                  </a:effectRef>
+                                  <a:fontRef idx="minor">
+                                    <a:schemeClr val="dk1"/>
+                                  </a:fontRef>
+                                </wps:style>
                                 <wps:bodyPr vert="horz" wrap="square" lIns="91440" tIns="45720" rIns="91440" bIns="45720" numCol="1" anchor="t" anchorCtr="0" compatLnSpc="1">
                                   <a:prstTxWarp prst="textNoShape">
                                     <a:avLst/>
@@ -1162,19 +1196,29 @@
                                       </a:path>
                                     </a:pathLst>
                                   </a:custGeom>
-                                  <a:solidFill>
-                                    <a:schemeClr val="tx2"/>
-                                  </a:solidFill>
-                                  <a:ln w="0">
+                                  <a:grpFill/>
+                                  <a:ln>
                                     <a:solidFill>
-                                      <a:schemeClr val="tx2"/>
+                                      <a:schemeClr val="accent4"/>
                                     </a:solidFill>
-                                    <a:prstDash val="solid"/>
-                                    <a:round/>
                                     <a:headEnd/>
                                     <a:tailEnd/>
                                   </a:ln>
                                 </wps:spPr>
+                                <wps:style>
+                                  <a:lnRef idx="2">
+                                    <a:schemeClr val="accent4"/>
+                                  </a:lnRef>
+                                  <a:fillRef idx="1">
+                                    <a:schemeClr val="lt1"/>
+                                  </a:fillRef>
+                                  <a:effectRef idx="0">
+                                    <a:schemeClr val="accent4"/>
+                                  </a:effectRef>
+                                  <a:fontRef idx="minor">
+                                    <a:schemeClr val="dk1"/>
+                                  </a:fontRef>
+                                </wps:style>
                                 <wps:bodyPr vert="horz" wrap="square" lIns="91440" tIns="45720" rIns="91440" bIns="45720" numCol="1" anchor="t" anchorCtr="0" compatLnSpc="1">
                                   <a:prstTxWarp prst="textNoShape">
                                     <a:avLst/>
@@ -1253,19 +1297,29 @@
                                       </a:path>
                                     </a:pathLst>
                                   </a:custGeom>
-                                  <a:solidFill>
-                                    <a:schemeClr val="tx2"/>
-                                  </a:solidFill>
-                                  <a:ln w="0">
+                                  <a:grpFill/>
+                                  <a:ln>
                                     <a:solidFill>
-                                      <a:schemeClr val="tx2"/>
+                                      <a:schemeClr val="accent4"/>
                                     </a:solidFill>
-                                    <a:prstDash val="solid"/>
-                                    <a:round/>
                                     <a:headEnd/>
                                     <a:tailEnd/>
                                   </a:ln>
                                 </wps:spPr>
+                                <wps:style>
+                                  <a:lnRef idx="2">
+                                    <a:schemeClr val="accent4"/>
+                                  </a:lnRef>
+                                  <a:fillRef idx="1">
+                                    <a:schemeClr val="lt1"/>
+                                  </a:fillRef>
+                                  <a:effectRef idx="0">
+                                    <a:schemeClr val="accent4"/>
+                                  </a:effectRef>
+                                  <a:fontRef idx="minor">
+                                    <a:schemeClr val="dk1"/>
+                                  </a:fontRef>
+                                </wps:style>
                                 <wps:bodyPr vert="horz" wrap="square" lIns="91440" tIns="45720" rIns="91440" bIns="45720" numCol="1" anchor="t" anchorCtr="0" compatLnSpc="1">
                                   <a:prstTxWarp prst="textNoShape">
                                     <a:avLst/>
@@ -1544,19 +1598,29 @@
                                       </a:path>
                                     </a:pathLst>
                                   </a:custGeom>
-                                  <a:solidFill>
-                                    <a:schemeClr val="tx2"/>
-                                  </a:solidFill>
-                                  <a:ln w="0">
+                                  <a:grpFill/>
+                                  <a:ln>
                                     <a:solidFill>
-                                      <a:schemeClr val="tx2"/>
+                                      <a:schemeClr val="accent4"/>
                                     </a:solidFill>
-                                    <a:prstDash val="solid"/>
-                                    <a:round/>
                                     <a:headEnd/>
                                     <a:tailEnd/>
                                   </a:ln>
                                 </wps:spPr>
+                                <wps:style>
+                                  <a:lnRef idx="2">
+                                    <a:schemeClr val="accent4"/>
+                                  </a:lnRef>
+                                  <a:fillRef idx="1">
+                                    <a:schemeClr val="lt1"/>
+                                  </a:fillRef>
+                                  <a:effectRef idx="0">
+                                    <a:schemeClr val="accent4"/>
+                                  </a:effectRef>
+                                  <a:fontRef idx="minor">
+                                    <a:schemeClr val="dk1"/>
+                                  </a:fontRef>
+                                </wps:style>
                                 <wps:bodyPr vert="horz" wrap="square" lIns="91440" tIns="45720" rIns="91440" bIns="45720" numCol="1" anchor="t" anchorCtr="0" compatLnSpc="1">
                                   <a:prstTxWarp prst="textNoShape">
                                     <a:avLst/>
@@ -1683,19 +1747,29 @@
                                       </a:path>
                                     </a:pathLst>
                                   </a:custGeom>
-                                  <a:solidFill>
-                                    <a:schemeClr val="tx2"/>
-                                  </a:solidFill>
-                                  <a:ln w="0">
+                                  <a:grpFill/>
+                                  <a:ln>
                                     <a:solidFill>
-                                      <a:schemeClr val="tx2"/>
+                                      <a:schemeClr val="accent4"/>
                                     </a:solidFill>
-                                    <a:prstDash val="solid"/>
-                                    <a:round/>
                                     <a:headEnd/>
                                     <a:tailEnd/>
                                   </a:ln>
                                 </wps:spPr>
+                                <wps:style>
+                                  <a:lnRef idx="2">
+                                    <a:schemeClr val="accent4"/>
+                                  </a:lnRef>
+                                  <a:fillRef idx="1">
+                                    <a:schemeClr val="lt1"/>
+                                  </a:fillRef>
+                                  <a:effectRef idx="0">
+                                    <a:schemeClr val="accent4"/>
+                                  </a:effectRef>
+                                  <a:fontRef idx="minor">
+                                    <a:schemeClr val="dk1"/>
+                                  </a:fontRef>
+                                </wps:style>
                                 <wps:bodyPr vert="horz" wrap="square" lIns="91440" tIns="45720" rIns="91440" bIns="45720" numCol="1" anchor="t" anchorCtr="0" compatLnSpc="1">
                                   <a:prstTxWarp prst="textNoShape">
                                     <a:avLst/>
@@ -1758,19 +1832,29 @@
                                       </a:path>
                                     </a:pathLst>
                                   </a:custGeom>
-                                  <a:solidFill>
-                                    <a:schemeClr val="tx2"/>
-                                  </a:solidFill>
-                                  <a:ln w="0">
+                                  <a:grpFill/>
+                                  <a:ln>
                                     <a:solidFill>
-                                      <a:schemeClr val="tx2"/>
+                                      <a:schemeClr val="accent4"/>
                                     </a:solidFill>
-                                    <a:prstDash val="solid"/>
-                                    <a:round/>
                                     <a:headEnd/>
                                     <a:tailEnd/>
                                   </a:ln>
                                 </wps:spPr>
+                                <wps:style>
+                                  <a:lnRef idx="2">
+                                    <a:schemeClr val="accent4"/>
+                                  </a:lnRef>
+                                  <a:fillRef idx="1">
+                                    <a:schemeClr val="lt1"/>
+                                  </a:fillRef>
+                                  <a:effectRef idx="0">
+                                    <a:schemeClr val="accent4"/>
+                                  </a:effectRef>
+                                  <a:fontRef idx="minor">
+                                    <a:schemeClr val="dk1"/>
+                                  </a:fontRef>
+                                </wps:style>
                                 <wps:bodyPr vert="horz" wrap="square" lIns="91440" tIns="45720" rIns="91440" bIns="45720" numCol="1" anchor="t" anchorCtr="0" compatLnSpc="1">
                                   <a:prstTxWarp prst="textNoShape">
                                     <a:avLst/>
@@ -1849,19 +1933,29 @@
                                       </a:path>
                                     </a:pathLst>
                                   </a:custGeom>
-                                  <a:solidFill>
-                                    <a:schemeClr val="tx2"/>
-                                  </a:solidFill>
-                                  <a:ln w="0">
+                                  <a:grpFill/>
+                                  <a:ln>
                                     <a:solidFill>
-                                      <a:schemeClr val="tx2"/>
+                                      <a:schemeClr val="accent4"/>
                                     </a:solidFill>
-                                    <a:prstDash val="solid"/>
-                                    <a:round/>
                                     <a:headEnd/>
                                     <a:tailEnd/>
                                   </a:ln>
                                 </wps:spPr>
+                                <wps:style>
+                                  <a:lnRef idx="2">
+                                    <a:schemeClr val="accent4"/>
+                                  </a:lnRef>
+                                  <a:fillRef idx="1">
+                                    <a:schemeClr val="lt1"/>
+                                  </a:fillRef>
+                                  <a:effectRef idx="0">
+                                    <a:schemeClr val="accent4"/>
+                                  </a:effectRef>
+                                  <a:fontRef idx="minor">
+                                    <a:schemeClr val="dk1"/>
+                                  </a:fontRef>
+                                </wps:style>
                                 <wps:bodyPr vert="horz" wrap="square" lIns="91440" tIns="45720" rIns="91440" bIns="45720" numCol="1" anchor="t" anchorCtr="0" compatLnSpc="1">
                                   <a:prstTxWarp prst="textNoShape">
                                     <a:avLst/>
@@ -1964,19 +2058,29 @@
                                       </a:path>
                                     </a:pathLst>
                                   </a:custGeom>
-                                  <a:solidFill>
-                                    <a:schemeClr val="tx2"/>
-                                  </a:solidFill>
-                                  <a:ln w="0">
+                                  <a:grpFill/>
+                                  <a:ln>
                                     <a:solidFill>
-                                      <a:schemeClr val="tx2"/>
+                                      <a:schemeClr val="accent4"/>
                                     </a:solidFill>
-                                    <a:prstDash val="solid"/>
-                                    <a:round/>
                                     <a:headEnd/>
                                     <a:tailEnd/>
                                   </a:ln>
                                 </wps:spPr>
+                                <wps:style>
+                                  <a:lnRef idx="2">
+                                    <a:schemeClr val="accent4"/>
+                                  </a:lnRef>
+                                  <a:fillRef idx="1">
+                                    <a:schemeClr val="lt1"/>
+                                  </a:fillRef>
+                                  <a:effectRef idx="0">
+                                    <a:schemeClr val="accent4"/>
+                                  </a:effectRef>
+                                  <a:fontRef idx="minor">
+                                    <a:schemeClr val="dk1"/>
+                                  </a:fontRef>
+                                </wps:style>
                                 <wps:bodyPr vert="horz" wrap="square" lIns="91440" tIns="45720" rIns="91440" bIns="45720" numCol="1" anchor="t" anchorCtr="0" compatLnSpc="1">
                                   <a:prstTxWarp prst="textNoShape">
                                     <a:avLst/>
@@ -1996,6 +2100,7 @@
                                   <a:chOff x="80645" y="4649964"/>
                                   <a:chExt cx="874712" cy="1677988"/>
                                 </a:xfrm>
+                                <a:grpFill/>
                               </wpg:grpSpPr>
                               <wps:wsp>
                                 <wps:cNvPr id="22" name="Figura a mano libera 22"/>
@@ -2093,23 +2198,29 @@
                                       </a:path>
                                     </a:pathLst>
                                   </a:custGeom>
-                                  <a:solidFill>
-                                    <a:schemeClr val="tx2">
-                                      <a:alpha val="20000"/>
-                                    </a:schemeClr>
-                                  </a:solidFill>
-                                  <a:ln w="0">
+                                  <a:grpFill/>
+                                  <a:ln>
                                     <a:solidFill>
-                                      <a:schemeClr val="tx2">
-                                        <a:alpha val="20000"/>
-                                      </a:schemeClr>
+                                      <a:schemeClr val="accent4"/>
                                     </a:solidFill>
-                                    <a:prstDash val="solid"/>
-                                    <a:round/>
                                     <a:headEnd/>
                                     <a:tailEnd/>
                                   </a:ln>
                                 </wps:spPr>
+                                <wps:style>
+                                  <a:lnRef idx="2">
+                                    <a:schemeClr val="accent4"/>
+                                  </a:lnRef>
+                                  <a:fillRef idx="1">
+                                    <a:schemeClr val="lt1"/>
+                                  </a:fillRef>
+                                  <a:effectRef idx="0">
+                                    <a:schemeClr val="accent4"/>
+                                  </a:effectRef>
+                                  <a:fontRef idx="minor">
+                                    <a:schemeClr val="dk1"/>
+                                  </a:fontRef>
+                                </wps:style>
                                 <wps:bodyPr vert="horz" wrap="square" lIns="91440" tIns="45720" rIns="91440" bIns="45720" numCol="1" anchor="t" anchorCtr="0" compatLnSpc="1">
                                   <a:prstTxWarp prst="textNoShape">
                                     <a:avLst/>
@@ -2220,25 +2331,29 @@
                                       </a:path>
                                     </a:pathLst>
                                   </a:custGeom>
-                                  <a:solidFill>
-                                    <a:schemeClr val="accent4">
-                                      <a:lumMod val="40000"/>
-                                      <a:lumOff val="60000"/>
-                                      <a:alpha val="20000"/>
-                                    </a:schemeClr>
-                                  </a:solidFill>
-                                  <a:ln w="0">
+                                  <a:grpFill/>
+                                  <a:ln>
                                     <a:solidFill>
-                                      <a:schemeClr val="tx2">
-                                        <a:alpha val="20000"/>
-                                      </a:schemeClr>
+                                      <a:schemeClr val="accent4"/>
                                     </a:solidFill>
-                                    <a:prstDash val="solid"/>
-                                    <a:round/>
                                     <a:headEnd/>
                                     <a:tailEnd/>
                                   </a:ln>
                                 </wps:spPr>
+                                <wps:style>
+                                  <a:lnRef idx="2">
+                                    <a:schemeClr val="accent4"/>
+                                  </a:lnRef>
+                                  <a:fillRef idx="1">
+                                    <a:schemeClr val="lt1"/>
+                                  </a:fillRef>
+                                  <a:effectRef idx="0">
+                                    <a:schemeClr val="accent4"/>
+                                  </a:effectRef>
+                                  <a:fontRef idx="minor">
+                                    <a:schemeClr val="dk1"/>
+                                  </a:fontRef>
+                                </wps:style>
                                 <wps:bodyPr vert="horz" wrap="square" lIns="91440" tIns="45720" rIns="91440" bIns="45720" numCol="1" anchor="t" anchorCtr="0" compatLnSpc="1">
                                   <a:prstTxWarp prst="textNoShape">
                                     <a:avLst/>
@@ -2317,23 +2432,29 @@
                                       </a:path>
                                     </a:pathLst>
                                   </a:custGeom>
-                                  <a:solidFill>
-                                    <a:schemeClr val="tx2">
-                                      <a:alpha val="20000"/>
-                                    </a:schemeClr>
-                                  </a:solidFill>
-                                  <a:ln w="0">
+                                  <a:grpFill/>
+                                  <a:ln>
                                     <a:solidFill>
-                                      <a:schemeClr val="tx2">
-                                        <a:alpha val="20000"/>
-                                      </a:schemeClr>
+                                      <a:schemeClr val="accent4"/>
                                     </a:solidFill>
-                                    <a:prstDash val="solid"/>
-                                    <a:round/>
                                     <a:headEnd/>
                                     <a:tailEnd/>
                                   </a:ln>
                                 </wps:spPr>
+                                <wps:style>
+                                  <a:lnRef idx="2">
+                                    <a:schemeClr val="accent4"/>
+                                  </a:lnRef>
+                                  <a:fillRef idx="1">
+                                    <a:schemeClr val="lt1"/>
+                                  </a:fillRef>
+                                  <a:effectRef idx="0">
+                                    <a:schemeClr val="accent4"/>
+                                  </a:effectRef>
+                                  <a:fontRef idx="minor">
+                                    <a:schemeClr val="dk1"/>
+                                  </a:fontRef>
+                                </wps:style>
                                 <wps:bodyPr vert="horz" wrap="square" lIns="91440" tIns="45720" rIns="91440" bIns="45720" numCol="1" anchor="t" anchorCtr="0" compatLnSpc="1">
                                   <a:prstTxWarp prst="textNoShape">
                                     <a:avLst/>
@@ -2516,23 +2637,29 @@
                                       </a:path>
                                     </a:pathLst>
                                   </a:custGeom>
-                                  <a:solidFill>
-                                    <a:schemeClr val="tx2">
-                                      <a:alpha val="20000"/>
-                                    </a:schemeClr>
-                                  </a:solidFill>
-                                  <a:ln w="0">
+                                  <a:grpFill/>
+                                  <a:ln>
                                     <a:solidFill>
-                                      <a:schemeClr val="tx2">
-                                        <a:alpha val="20000"/>
-                                      </a:schemeClr>
+                                      <a:schemeClr val="accent4"/>
                                     </a:solidFill>
-                                    <a:prstDash val="solid"/>
-                                    <a:round/>
                                     <a:headEnd/>
                                     <a:tailEnd/>
                                   </a:ln>
                                 </wps:spPr>
+                                <wps:style>
+                                  <a:lnRef idx="2">
+                                    <a:schemeClr val="accent4"/>
+                                  </a:lnRef>
+                                  <a:fillRef idx="1">
+                                    <a:schemeClr val="lt1"/>
+                                  </a:fillRef>
+                                  <a:effectRef idx="0">
+                                    <a:schemeClr val="accent4"/>
+                                  </a:effectRef>
+                                  <a:fontRef idx="minor">
+                                    <a:schemeClr val="dk1"/>
+                                  </a:fontRef>
+                                </wps:style>
                                 <wps:bodyPr vert="horz" wrap="square" lIns="91440" tIns="45720" rIns="91440" bIns="45720" numCol="1" anchor="t" anchorCtr="0" compatLnSpc="1">
                                   <a:prstTxWarp prst="textNoShape">
                                     <a:avLst/>
@@ -2603,23 +2730,29 @@
                                       </a:path>
                                     </a:pathLst>
                                   </a:custGeom>
-                                  <a:solidFill>
-                                    <a:schemeClr val="tx2">
-                                      <a:alpha val="20000"/>
-                                    </a:schemeClr>
-                                  </a:solidFill>
-                                  <a:ln w="0">
+                                  <a:grpFill/>
+                                  <a:ln>
                                     <a:solidFill>
-                                      <a:schemeClr val="tx2">
-                                        <a:alpha val="20000"/>
-                                      </a:schemeClr>
+                                      <a:schemeClr val="accent4"/>
                                     </a:solidFill>
-                                    <a:prstDash val="solid"/>
-                                    <a:round/>
                                     <a:headEnd/>
                                     <a:tailEnd/>
                                   </a:ln>
                                 </wps:spPr>
+                                <wps:style>
+                                  <a:lnRef idx="2">
+                                    <a:schemeClr val="accent4"/>
+                                  </a:lnRef>
+                                  <a:fillRef idx="1">
+                                    <a:schemeClr val="lt1"/>
+                                  </a:fillRef>
+                                  <a:effectRef idx="0">
+                                    <a:schemeClr val="accent4"/>
+                                  </a:effectRef>
+                                  <a:fontRef idx="minor">
+                                    <a:schemeClr val="dk1"/>
+                                  </a:fontRef>
+                                </wps:style>
                                 <wps:bodyPr vert="horz" wrap="square" lIns="91440" tIns="45720" rIns="91440" bIns="45720" numCol="1" anchor="t" anchorCtr="0" compatLnSpc="1">
                                   <a:prstTxWarp prst="textNoShape">
                                     <a:avLst/>
@@ -2698,23 +2831,29 @@
                                       </a:path>
                                     </a:pathLst>
                                   </a:custGeom>
-                                  <a:solidFill>
-                                    <a:schemeClr val="tx2">
-                                      <a:alpha val="20000"/>
-                                    </a:schemeClr>
-                                  </a:solidFill>
-                                  <a:ln w="0">
+                                  <a:grpFill/>
+                                  <a:ln>
                                     <a:solidFill>
-                                      <a:schemeClr val="tx2">
-                                        <a:alpha val="20000"/>
-                                      </a:schemeClr>
+                                      <a:schemeClr val="accent4"/>
                                     </a:solidFill>
-                                    <a:prstDash val="solid"/>
-                                    <a:round/>
                                     <a:headEnd/>
                                     <a:tailEnd/>
                                   </a:ln>
                                 </wps:spPr>
+                                <wps:style>
+                                  <a:lnRef idx="2">
+                                    <a:schemeClr val="accent4"/>
+                                  </a:lnRef>
+                                  <a:fillRef idx="1">
+                                    <a:schemeClr val="lt1"/>
+                                  </a:fillRef>
+                                  <a:effectRef idx="0">
+                                    <a:schemeClr val="accent4"/>
+                                  </a:effectRef>
+                                  <a:fontRef idx="minor">
+                                    <a:schemeClr val="dk1"/>
+                                  </a:fontRef>
+                                </wps:style>
                                 <wps:bodyPr vert="horz" wrap="square" lIns="91440" tIns="45720" rIns="91440" bIns="45720" numCol="1" anchor="t" anchorCtr="0" compatLnSpc="1">
                                   <a:prstTxWarp prst="textNoShape">
                                     <a:avLst/>
@@ -2993,23 +3132,29 @@
                                       </a:path>
                                     </a:pathLst>
                                   </a:custGeom>
-                                  <a:solidFill>
-                                    <a:schemeClr val="tx2">
-                                      <a:alpha val="20000"/>
-                                    </a:schemeClr>
-                                  </a:solidFill>
-                                  <a:ln w="0">
+                                  <a:grpFill/>
+                                  <a:ln>
                                     <a:solidFill>
-                                      <a:schemeClr val="tx2">
-                                        <a:alpha val="20000"/>
-                                      </a:schemeClr>
+                                      <a:schemeClr val="accent4"/>
                                     </a:solidFill>
-                                    <a:prstDash val="solid"/>
-                                    <a:round/>
                                     <a:headEnd/>
                                     <a:tailEnd/>
                                   </a:ln>
                                 </wps:spPr>
+                                <wps:style>
+                                  <a:lnRef idx="2">
+                                    <a:schemeClr val="accent4"/>
+                                  </a:lnRef>
+                                  <a:fillRef idx="1">
+                                    <a:schemeClr val="lt1"/>
+                                  </a:fillRef>
+                                  <a:effectRef idx="0">
+                                    <a:schemeClr val="accent4"/>
+                                  </a:effectRef>
+                                  <a:fontRef idx="minor">
+                                    <a:schemeClr val="dk1"/>
+                                  </a:fontRef>
+                                </wps:style>
                                 <wps:bodyPr vert="horz" wrap="square" lIns="91440" tIns="45720" rIns="91440" bIns="45720" numCol="1" anchor="t" anchorCtr="0" compatLnSpc="1">
                                   <a:prstTxWarp prst="textNoShape">
                                     <a:avLst/>
@@ -3136,23 +3281,29 @@
                                       </a:path>
                                     </a:pathLst>
                                   </a:custGeom>
-                                  <a:solidFill>
-                                    <a:schemeClr val="tx2">
-                                      <a:alpha val="20000"/>
-                                    </a:schemeClr>
-                                  </a:solidFill>
-                                  <a:ln w="0">
+                                  <a:grpFill/>
+                                  <a:ln>
                                     <a:solidFill>
-                                      <a:schemeClr val="tx2">
-                                        <a:alpha val="20000"/>
-                                      </a:schemeClr>
+                                      <a:schemeClr val="accent4"/>
                                     </a:solidFill>
-                                    <a:prstDash val="solid"/>
-                                    <a:round/>
                                     <a:headEnd/>
                                     <a:tailEnd/>
                                   </a:ln>
                                 </wps:spPr>
+                                <wps:style>
+                                  <a:lnRef idx="2">
+                                    <a:schemeClr val="accent4"/>
+                                  </a:lnRef>
+                                  <a:fillRef idx="1">
+                                    <a:schemeClr val="lt1"/>
+                                  </a:fillRef>
+                                  <a:effectRef idx="0">
+                                    <a:schemeClr val="accent4"/>
+                                  </a:effectRef>
+                                  <a:fontRef idx="minor">
+                                    <a:schemeClr val="dk1"/>
+                                  </a:fontRef>
+                                </wps:style>
                                 <wps:bodyPr vert="horz" wrap="square" lIns="91440" tIns="45720" rIns="91440" bIns="45720" numCol="1" anchor="t" anchorCtr="0" compatLnSpc="1">
                                   <a:prstTxWarp prst="textNoShape">
                                     <a:avLst/>
@@ -3215,23 +3366,29 @@
                                       </a:path>
                                     </a:pathLst>
                                   </a:custGeom>
-                                  <a:solidFill>
-                                    <a:schemeClr val="tx2">
-                                      <a:alpha val="20000"/>
-                                    </a:schemeClr>
-                                  </a:solidFill>
-                                  <a:ln w="0">
+                                  <a:grpFill/>
+                                  <a:ln>
                                     <a:solidFill>
-                                      <a:schemeClr val="tx2">
-                                        <a:alpha val="20000"/>
-                                      </a:schemeClr>
+                                      <a:schemeClr val="accent4"/>
                                     </a:solidFill>
-                                    <a:prstDash val="solid"/>
-                                    <a:round/>
                                     <a:headEnd/>
                                     <a:tailEnd/>
                                   </a:ln>
                                 </wps:spPr>
+                                <wps:style>
+                                  <a:lnRef idx="2">
+                                    <a:schemeClr val="accent4"/>
+                                  </a:lnRef>
+                                  <a:fillRef idx="1">
+                                    <a:schemeClr val="lt1"/>
+                                  </a:fillRef>
+                                  <a:effectRef idx="0">
+                                    <a:schemeClr val="accent4"/>
+                                  </a:effectRef>
+                                  <a:fontRef idx="minor">
+                                    <a:schemeClr val="dk1"/>
+                                  </a:fontRef>
+                                </wps:style>
                                 <wps:bodyPr vert="horz" wrap="square" lIns="91440" tIns="45720" rIns="91440" bIns="45720" numCol="1" anchor="t" anchorCtr="0" compatLnSpc="1">
                                   <a:prstTxWarp prst="textNoShape">
                                     <a:avLst/>
@@ -3310,23 +3467,29 @@
                                       </a:path>
                                     </a:pathLst>
                                   </a:custGeom>
-                                  <a:solidFill>
-                                    <a:schemeClr val="tx2">
-                                      <a:alpha val="20000"/>
-                                    </a:schemeClr>
-                                  </a:solidFill>
-                                  <a:ln w="0">
+                                  <a:grpFill/>
+                                  <a:ln>
                                     <a:solidFill>
-                                      <a:schemeClr val="tx2">
-                                        <a:alpha val="20000"/>
-                                      </a:schemeClr>
+                                      <a:schemeClr val="accent4"/>
                                     </a:solidFill>
-                                    <a:prstDash val="solid"/>
-                                    <a:round/>
                                     <a:headEnd/>
                                     <a:tailEnd/>
                                   </a:ln>
                                 </wps:spPr>
+                                <wps:style>
+                                  <a:lnRef idx="2">
+                                    <a:schemeClr val="accent4"/>
+                                  </a:lnRef>
+                                  <a:fillRef idx="1">
+                                    <a:schemeClr val="lt1"/>
+                                  </a:fillRef>
+                                  <a:effectRef idx="0">
+                                    <a:schemeClr val="accent4"/>
+                                  </a:effectRef>
+                                  <a:fontRef idx="minor">
+                                    <a:schemeClr val="dk1"/>
+                                  </a:fontRef>
+                                </wps:style>
                                 <wps:bodyPr vert="horz" wrap="square" lIns="91440" tIns="45720" rIns="91440" bIns="45720" numCol="1" anchor="t" anchorCtr="0" compatLnSpc="1">
                                   <a:prstTxWarp prst="textNoShape">
                                     <a:avLst/>
@@ -3429,23 +3592,29 @@
                                       </a:path>
                                     </a:pathLst>
                                   </a:custGeom>
-                                  <a:solidFill>
-                                    <a:schemeClr val="tx2">
-                                      <a:alpha val="20000"/>
-                                    </a:schemeClr>
-                                  </a:solidFill>
-                                  <a:ln w="0">
+                                  <a:grpFill/>
+                                  <a:ln>
                                     <a:solidFill>
-                                      <a:schemeClr val="tx2">
-                                        <a:alpha val="20000"/>
-                                      </a:schemeClr>
+                                      <a:schemeClr val="accent4"/>
                                     </a:solidFill>
-                                    <a:prstDash val="solid"/>
-                                    <a:round/>
                                     <a:headEnd/>
                                     <a:tailEnd/>
                                   </a:ln>
                                 </wps:spPr>
+                                <wps:style>
+                                  <a:lnRef idx="2">
+                                    <a:schemeClr val="accent4"/>
+                                  </a:lnRef>
+                                  <a:fillRef idx="1">
+                                    <a:schemeClr val="lt1"/>
+                                  </a:fillRef>
+                                  <a:effectRef idx="0">
+                                    <a:schemeClr val="accent4"/>
+                                  </a:effectRef>
+                                  <a:fontRef idx="minor">
+                                    <a:schemeClr val="dk1"/>
+                                  </a:fontRef>
+                                </wps:style>
                                 <wps:bodyPr vert="horz" wrap="square" lIns="91440" tIns="45720" rIns="91440" bIns="45720" numCol="1" anchor="t" anchorCtr="0" compatLnSpc="1">
                                   <a:prstTxWarp prst="textNoShape">
                                     <a:avLst/>
@@ -3468,8 +3637,8 @@
               </mc:Choice>
               <mc:Fallback>
                 <w:pict>
-                  <v:group w14:anchorId="1D6D6A26" id="Gruppo 2" o:spid="_x0000_s1026" style="position:absolute;margin-left:0;margin-top:0;width:172.8pt;height:718.55pt;z-index:-251655168;mso-width-percent:330;mso-height-percent:950;mso-left-percent:40;mso-position-horizontal-relative:page;mso-position-vertical:center;mso-position-vertical-relative:page;mso-width-percent:330;mso-height-percent:950;mso-left-percent:40" coordsize="21945,91257" o:gfxdata="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">
-                    <v:rect id="Rettangolo 3" o:spid="_x0000_s1027" style="position:absolute;width:1945;height:91257;visibility:visible;mso-wrap-style:square;v-text-anchor:middle" o:gfxdata="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" fillcolor="#ffe599 [1303]" stroked="f" strokeweight="1pt"/>
+                  <v:group w14:anchorId="1D6D6A26" id="Gruppo 2" o:spid="_x0000_s1026" style="position:absolute;margin-left:0;margin-top:0;width:172.8pt;height:718.55pt;z-index:-251655168;mso-width-percent:330;mso-height-percent:950;mso-left-percent:40;mso-position-horizontal-relative:page;mso-position-vertical:center;mso-position-vertical-relative:page;mso-width-percent:330;mso-height-percent:950;mso-left-percent:40" coordsize="21945,91257" o:gfxdata="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">
+                    <v:rect id="Rettangolo 3" o:spid="_x0000_s1027" style="position:absolute;width:1945;height:91257;visibility:visible;mso-wrap-style:square;v-text-anchor:middle" o:gfxdata="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" filled="f" strokecolor="#ffc000 [3207]" strokeweight="1pt"/>
                     <v:shapetype id="_x0000_t15" coordsize="21600,21600" o:spt="15" adj="16200" path="m@0,l,,,21600@0,21600,21600,10800xe">
                       <v:stroke joinstyle="miter"/>
                       <v:formulas>
@@ -3481,7 +3650,7 @@
                         <v:h position="#0,topLeft" xrange="0,21600"/>
                       </v:handles>
                     </v:shapetype>
-                    <v:shape id="Pentagono 5" o:spid="_x0000_s1028" type="#_x0000_t15" style="position:absolute;top:14668;width:21945;height:5521;visibility:visible;mso-wrap-style:square;v-text-anchor:middle" o:gfxdata="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" adj="18883" fillcolor="#ffd966 [1943]" stroked="f" strokeweight="1pt">
+                    <v:shape id="Pentagono 5" o:spid="_x0000_s1028" type="#_x0000_t15" style="position:absolute;top:14668;width:21945;height:5521;visibility:visible;mso-wrap-style:square;v-text-anchor:middle" o:gfxdata="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" adj="18883" fillcolor="#ffe599 [1303]" strokecolor="#ffc000 [3207]" strokeweight="1pt">
                       <v:textbox inset=",0,14.4pt,0">
                         <w:txbxContent>
                           <w:sdt>
@@ -3505,7 +3674,6 @@
                                 <w:calendar w:val="gregorian"/>
                               </w:date>
                             </w:sdtPr>
-                            <w:sdtEndPr/>
                             <w:sdtContent>
                               <w:p>
                                 <w:pPr>
@@ -3534,98 +3702,99 @@
                     <v:group id="Gruppo 6" o:spid="_x0000_s1029" style="position:absolute;left:762;top:42100;width:20574;height:49103" coordorigin="806,42118" coordsize="13062,31210" o:gfxdata="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">
                       <v:group id="Gruppo 8" o:spid="_x0000_s1030" style="position:absolute;left:1410;top:42118;width:10478;height:31210" coordorigin="1410,42118" coordsize="10477,31210" o:gfxdata="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">
                         <o:lock v:ext="edit" aspectratio="t"/>
-                        <v:shape id="Figura a mano libera 9" o:spid="_x0000_s1031" style="position:absolute;left:3696;top:62168;width:1937;height:6985;visibility:visible;mso-wrap-style:square;v-text-anchor:top" coordsize="122,440" o:gfxdata="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" path="m,l39,152,84,304r38,113l122,440,76,306,39,180,6,53,,xe" fillcolor="#44546a [3215]" strokecolor="#ffd966 [1943]" strokeweight="0">
+                        <v:shape id="Figura a mano libera 9" o:spid="_x0000_s1031" style="position:absolute;left:3696;top:62168;width:1937;height:6985;visibility:visible;mso-wrap-style:square;v-text-anchor:top" coordsize="122,440" o:gfxdata="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" path="m,l39,152,84,304r38,113l122,440,76,306,39,180,6,53,,xe" filled="f" strokecolor="#ffc000 [3207]" strokeweight="1pt">
+                          <v:stroke joinstyle="miter"/>
                           <v:path arrowok="t" o:connecttype="custom" o:connectlocs="0,0;61913,241300;133350,482600;193675,661988;193675,698500;120650,485775;61913,285750;9525,84138;0,0" o:connectangles="0,0,0,0,0,0,0,0,0"/>
                         </v:shape>
-                        <v:shape id="Figura a mano libera 10" o:spid="_x0000_s1032" style="position:absolute;left:5728;top:69058;width:1842;height:4270;visibility:visible;mso-wrap-style:square;v-text-anchor:top" coordsize="116,269" o:gfxdata="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" path="m,l8,19,37,93r30,74l116,269r-8,l60,169,30,98,1,25,,xe" fillcolor="#44546a [3215]" strokecolor="#44546a [3215]" strokeweight="0">
+                        <v:shape id="Figura a mano libera 10" o:spid="_x0000_s1032" style="position:absolute;left:5728;top:69058;width:1842;height:4270;visibility:visible;mso-wrap-style:square;v-text-anchor:top" coordsize="116,269" o:gfxdata="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" path="m,l8,19,37,93r30,74l116,269r-8,l60,169,30,98,1,25,,xe" filled="f" strokecolor="#ffc000 [3207]" strokeweight="1pt">
+                          <v:stroke joinstyle="miter"/>
                           <v:path arrowok="t" o:connecttype="custom" o:connectlocs="0,0;12700,30163;58738,147638;106363,265113;184150,427038;171450,427038;95250,268288;47625,155575;1588,39688;0,0" o:connectangles="0,0,0,0,0,0,0,0,0,0"/>
                         </v:shape>
-                        <v:shape id="Figura a mano libera 11" o:spid="_x0000_s1033" style="position:absolute;left:1410;top:42118;width:2223;height:20193;visibility:visible;mso-wrap-style:square;v-text-anchor:top" coordsize="140,1272" o:gfxdata="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" path="m,l,,1,79r2,80l12,317,23,476,39,634,58,792,83,948r24,138l135,1223r5,49l138,1262,105,1106,77,949,53,792,35,634,20,476,9,317,2,159,,79,,xe" fillcolor="#ffd966 [1943]" strokecolor="#44546a [3215]" strokeweight="0">
+                        <v:shape id="Figura a mano libera 11" o:spid="_x0000_s1033" style="position:absolute;left:1410;top:42118;width:2223;height:20193;visibility:visible;mso-wrap-style:square;v-text-anchor:top" coordsize="140,1272" o:gfxdata="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" path="m,l,,1,79r2,80l12,317,23,476,39,634,58,792,83,948r24,138l135,1223r5,49l138,1262,105,1106,77,949,53,792,35,634,20,476,9,317,2,159,,79,,xe" filled="f" strokecolor="#ffc000 [3207]" strokeweight="1pt">
+                          <v:stroke joinstyle="miter"/>
                           <v:path arrowok="t" o:connecttype="custom" o:connectlocs="0,0;0,0;1588,125413;4763,252413;19050,503238;36513,755650;61913,1006475;92075,1257300;131763,1504950;169863,1724025;214313,1941513;222250,2019300;219075,2003425;166688,1755775;122238,1506538;84138,1257300;55563,1006475;31750,755650;14288,503238;3175,252413;0,125413;0,0" o:connectangles="0,0,0,0,0,0,0,0,0,0,0,0,0,0,0,0,0,0,0,0,0,0"/>
                         </v:shape>
-                        <v:shape id="Figura a mano libera 12" o:spid="_x0000_s1034" style="position:absolute;left:3410;top:48611;width:715;height:13557;visibility:visible;mso-wrap-style:square;v-text-anchor:top" coordsize="45,854" o:gfxdata="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" path="m45,r,l35,66r-9,67l14,267,6,401,3,534,6,669r8,134l18,854r,-3l9,814,8,803,1,669,,534,3,401,12,267,25,132,34,66,45,xe" fillcolor="#ffd966 [1943]" strokecolor="#ffe599 [1303]" strokeweight="0">
+                        <v:shape id="Figura a mano libera 12" o:spid="_x0000_s1034" style="position:absolute;left:3410;top:48611;width:715;height:13557;visibility:visible;mso-wrap-style:square;v-text-anchor:top" coordsize="45,854" o:gfxdata="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" path="m45,r,l35,66r-9,67l14,267,6,401,3,534,6,669r8,134l18,854r,-3l9,814,8,803,1,669,,534,3,401,12,267,25,132,34,66,45,xe" filled="f" strokecolor="#ffc000 [3207]" strokeweight="1pt">
+                          <v:stroke joinstyle="miter"/>
                           <v:path arrowok="t" o:connecttype="custom" o:connectlocs="71438,0;71438,0;55563,104775;41275,211138;22225,423863;9525,636588;4763,847725;9525,1062038;22225,1274763;28575,1355725;28575,1350963;14288,1292225;12700,1274763;1588,1062038;0,847725;4763,636588;19050,423863;39688,209550;53975,104775;71438,0" o:connectangles="0,0,0,0,0,0,0,0,0,0,0,0,0,0,0,0,0,0,0,0"/>
                         </v:shape>
-                        <v:shape id="Figura a mano libera 13" o:spid="_x0000_s1035" style="position:absolute;left:3633;top:62311;width:2444;height:9985;visibility:visible;mso-wrap-style:square;v-text-anchor:top" coordsize="154,629" o:gfxdata="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" path="m,l10,44r11,82l34,207r19,86l75,380r25,86l120,521r21,55l152,618r2,11l140,595,115,532,93,468,67,383,47,295,28,207,12,104,,xe" fillcolor="#ffd966 [1943]" strokecolor="#44546a [3215]" strokeweight="0">
+                        <v:shape id="Figura a mano libera 13" o:spid="_x0000_s1035" style="position:absolute;left:3633;top:62311;width:2444;height:9985;visibility:visible;mso-wrap-style:square;v-text-anchor:top" coordsize="154,629" o:gfxdata="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" path="m,l10,44r11,82l34,207r19,86l75,380r25,86l120,521r21,55l152,618r2,11l140,595,115,532,93,468,67,383,47,295,28,207,12,104,,xe" filled="f" strokecolor="#ffc000 [3207]" strokeweight="1pt">
+                          <v:stroke joinstyle="miter"/>
                           <v:path arrowok="t" o:connecttype="custom" o:connectlocs="0,0;15875,69850;33338,200025;53975,328613;84138,465138;119063,603250;158750,739775;190500,827088;223838,914400;241300,981075;244475,998538;222250,944563;182563,844550;147638,742950;106363,608013;74613,468313;44450,328613;19050,165100;0,0" o:connectangles="0,0,0,0,0,0,0,0,0,0,0,0,0,0,0,0,0,0,0"/>
                         </v:shape>
-                        <v:shape id="Figura a mano libera 14" o:spid="_x0000_s1036" style="position:absolute;left:6204;top:72233;width:524;height:1095;visibility:visible;mso-wrap-style:square;v-text-anchor:top" coordsize="33,69" o:gfxdata="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" path="m,l33,69r-9,l12,35,,xe" fillcolor="#44546a [3215]" strokecolor="#44546a [3215]" strokeweight="0">
+                        <v:shape id="Figura a mano libera 14" o:spid="_x0000_s1036" style="position:absolute;left:6204;top:72233;width:524;height:1095;visibility:visible;mso-wrap-style:square;v-text-anchor:top" coordsize="33,69" o:gfxdata="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" path="m,l33,69r-9,l12,35,,xe" filled="f" strokecolor="#ffc000 [3207]" strokeweight="1pt">
+                          <v:stroke joinstyle="miter"/>
                           <v:path arrowok="t" o:connecttype="custom" o:connectlocs="0,0;52388,109538;38100,109538;19050,55563;0,0" o:connectangles="0,0,0,0,0"/>
                         </v:shape>
-                        <v:shape id="Figura a mano libera 15" o:spid="_x0000_s1037" style="position:absolute;left:3553;top:61533;width:238;height:1476;visibility:visible;mso-wrap-style:square;v-text-anchor:top" coordsize="15,93" o:gfxdata="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" path="m,l9,37r,3l15,93,5,49,,xe" fillcolor="#44546a [3215]" strokecolor="#44546a [3215]" strokeweight="0">
+                        <v:shape id="Figura a mano libera 15" o:spid="_x0000_s1037" style="position:absolute;left:3553;top:61533;width:238;height:1476;visibility:visible;mso-wrap-style:square;v-text-anchor:top" coordsize="15,93" o:gfxdata="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" path="m,l9,37r,3l15,93,5,49,,xe" filled="f" strokecolor="#ffc000 [3207]" strokeweight="1pt">
+                          <v:stroke joinstyle="miter"/>
                           <v:path arrowok="t" o:connecttype="custom" o:connectlocs="0,0;14288,58738;14288,63500;23813,147638;7938,77788;0,0" o:connectangles="0,0,0,0,0,0"/>
                         </v:shape>
-                        <v:shape id="Figura a mano libera 16" o:spid="_x0000_s1038" style="position:absolute;left:5633;top:56897;width:6255;height:12161;visibility:visible;mso-wrap-style:square;v-text-anchor:top" coordsize="394,766" o:gfxdata="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" path="m394,r,l356,38,319,77r-35,40l249,160r-42,58l168,276r-37,63l98,402,69,467,45,535,26,604,14,673,7,746,6,766,,749r1,-5l7,673,21,603,40,533,65,466,94,400r33,-64l164,275r40,-60l248,158r34,-42l318,76,354,37,394,xe" fillcolor="#44546a [3215]" strokecolor="#44546a [3215]" strokeweight="0">
+                        <v:shape id="Figura a mano libera 16" o:spid="_x0000_s1038" style="position:absolute;left:5633;top:56897;width:6255;height:12161;visibility:visible;mso-wrap-style:square;v-text-anchor:top" coordsize="394,766" o:gfxdata="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" path="m394,r,l356,38,319,77r-35,40l249,160r-42,58l168,276r-37,63l98,402,69,467,45,535,26,604,14,673,7,746,6,766,,749r1,-5l7,673,21,603,40,533,65,466,94,400r33,-64l164,275r40,-60l248,158r34,-42l318,76,354,37,394,xe" filled="f" strokecolor="#ffc000 [3207]" strokeweight="1pt">
+                          <v:stroke joinstyle="miter"/>
                           <v:path arrowok="t" o:connecttype="custom" o:connectlocs="625475,0;625475,0;565150,60325;506413,122238;450850,185738;395288,254000;328613,346075;266700,438150;207963,538163;155575,638175;109538,741363;71438,849313;41275,958850;22225,1068388;11113,1184275;9525,1216025;0,1189038;1588,1181100;11113,1068388;33338,957263;63500,846138;103188,739775;149225,635000;201613,533400;260350,436563;323850,341313;393700,250825;447675,184150;504825,120650;561975,58738;625475,0" o:connectangles="0,0,0,0,0,0,0,0,0,0,0,0,0,0,0,0,0,0,0,0,0,0,0,0,0,0,0,0,0,0,0"/>
                         </v:shape>
-                        <v:shape id="Figura a mano libera 17" o:spid="_x0000_s1039" style="position:absolute;left:5633;top:69153;width:571;height:3080;visibility:visible;mso-wrap-style:square;v-text-anchor:top" coordsize="36,194" o:gfxdata="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" path="m,l6,16r1,3l11,80r9,52l33,185r3,9l21,161,15,145,5,81,1,41,,xe" fillcolor="#44546a [3215]" strokecolor="#44546a [3215]" strokeweight="0">
+                        <v:shape id="Figura a mano libera 17" o:spid="_x0000_s1039" style="position:absolute;left:5633;top:69153;width:571;height:3080;visibility:visible;mso-wrap-style:square;v-text-anchor:top" coordsize="36,194" o:gfxdata="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" path="m,l6,16r1,3l11,80r9,52l33,185r3,9l21,161,15,145,5,81,1,41,,xe" filled="f" strokecolor="#ffc000 [3207]" strokeweight="1pt">
+                          <v:stroke joinstyle="miter"/>
                           <v:path arrowok="t" o:connecttype="custom" o:connectlocs="0,0;9525,25400;11113,30163;17463,127000;31750,209550;52388,293688;57150,307975;33338,255588;23813,230188;7938,128588;1588,65088;0,0" o:connectangles="0,0,0,0,0,0,0,0,0,0,0,0"/>
                         </v:shape>
-                        <v:shape id="Figura a mano libera 18" o:spid="_x0000_s1040" style="position:absolute;left:6077;top:72296;width:493;height:1032;visibility:visible;mso-wrap-style:square;v-text-anchor:top" coordsize="31,65" o:gfxdata="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" path="m,l31,65r-8,l,xe" fillcolor="#44546a [3215]" strokecolor="#44546a [3215]" strokeweight="0">
+                        <v:shape id="Figura a mano libera 18" o:spid="_x0000_s1040" style="position:absolute;left:6077;top:72296;width:493;height:1032;visibility:visible;mso-wrap-style:square;v-text-anchor:top" coordsize="31,65" o:gfxdata="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" path="m,l31,65r-8,l,xe" filled="f" strokecolor="#ffc000 [3207]" strokeweight="1pt">
+                          <v:stroke joinstyle="miter"/>
                           <v:path arrowok="t" o:connecttype="custom" o:connectlocs="0,0;49213,103188;36513,103188;0,0" o:connectangles="0,0,0,0"/>
                         </v:shape>
-                        <v:shape id="Figura a mano  libera 30" o:spid="_x0000_s1041" style="position:absolute;left:5633;top:68788;width:111;height:666;visibility:visible;mso-wrap-style:square;v-text-anchor:top" coordsize="7,42" o:gfxdata="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" path="m,l6,17,7,42,6,39,,23,,xe" fillcolor="#44546a [3215]" strokecolor="#44546a [3215]" strokeweight="0">
+                        <v:shape id="Figura a mano  libera 30" o:spid="_x0000_s1041" style="position:absolute;left:5633;top:68788;width:111;height:666;visibility:visible;mso-wrap-style:square;v-text-anchor:top" coordsize="7,42" o:gfxdata="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" path="m,l6,17,7,42,6,39,,23,,xe" filled="f" strokecolor="#ffc000 [3207]" strokeweight="1pt">
+                          <v:stroke joinstyle="miter"/>
                           <v:path arrowok="t" o:connecttype="custom" o:connectlocs="0,0;9525,26988;11113,66675;9525,61913;0,36513;0,0" o:connectangles="0,0,0,0,0,0"/>
                         </v:shape>
-                        <v:shape id="Figura a mano libera 20" o:spid="_x0000_s1042" style="position:absolute;left:5871;top:71455;width:714;height:1873;visibility:visible;mso-wrap-style:square;v-text-anchor:top" coordsize="45,118" o:gfxdata="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" path="m,l6,16,21,49,33,84r12,34l44,118,13,53,11,42,,xe" fillcolor="#44546a [3215]" strokecolor="#44546a [3215]" strokeweight="0">
+                        <v:shape id="Figura a mano libera 20" o:spid="_x0000_s1042" style="position:absolute;left:5871;top:71455;width:714;height:1873;visibility:visible;mso-wrap-style:square;v-text-anchor:top" coordsize="45,118" o:gfxdata="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" path="m,l6,16,21,49,33,84r12,34l44,118,13,53,11,42,,xe" filled="f" strokecolor="#ffc000 [3207]" strokeweight="1pt">
+                          <v:stroke joinstyle="miter"/>
                           <v:path arrowok="t" o:connecttype="custom" o:connectlocs="0,0;9525,25400;33338,77788;52388,133350;71438,187325;69850,187325;20638,84138;17463,66675;0,0" o:connectangles="0,0,0,0,0,0,0,0,0"/>
                         </v:shape>
                       </v:group>
                       <v:group id="Gruppo 21" o:spid="_x0000_s1043" style="position:absolute;left:806;top:48269;width:13063;height:25059" coordorigin="806,46499" coordsize="8747,16779" o:gfxdata="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">
                         <o:lock v:ext="edit" aspectratio="t"/>
-                        <v:shape id="Figura a mano libera 22" o:spid="_x0000_s1044" style="position:absolute;left:1187;top:51897;width:1984;height:7143;visibility:visible;mso-wrap-style:square;v-text-anchor:top" coordsize="125,450" o:gfxdata="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" path="m,l41,155,86,309r39,116l125,450,79,311,41,183,7,54,,xe" fillcolor="#44546a [3215]" strokecolor="#44546a [3215]" strokeweight="0">
-                          <v:fill opacity="13107f"/>
-                          <v:stroke opacity="13107f"/>
+                        <v:shape id="Figura a mano libera 22" o:spid="_x0000_s1044" style="position:absolute;left:1187;top:51897;width:1984;height:7143;visibility:visible;mso-wrap-style:square;v-text-anchor:top" coordsize="125,450" o:gfxdata="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" path="m,l41,155,86,309r39,116l125,450,79,311,41,183,7,54,,xe" filled="f" strokecolor="#ffc000 [3207]" strokeweight="1pt">
+                          <v:stroke joinstyle="miter"/>
                           <v:path arrowok="t" o:connecttype="custom" o:connectlocs="0,0;65088,246063;136525,490538;198438,674688;198438,714375;125413,493713;65088,290513;11113,85725;0,0" o:connectangles="0,0,0,0,0,0,0,0,0"/>
                         </v:shape>
-                        <v:shape id="Figura a mano libera 23" o:spid="_x0000_s1045" style="position:absolute;left:3282;top:58913;width:1874;height:4366;visibility:visible;mso-wrap-style:square;v-text-anchor:top" coordsize="118,275" o:gfxdata="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" path="m,l8,20,37,96r32,74l118,275r-9,l61,174,30,100,,26,,xe" fillcolor="#ffe599 [1303]" strokecolor="#44546a [3215]" strokeweight="0">
-                          <v:fill opacity="13107f"/>
-                          <v:stroke opacity="13107f"/>
+                        <v:shape id="Figura a mano libera 23" o:spid="_x0000_s1045" style="position:absolute;left:3282;top:58913;width:1874;height:4366;visibility:visible;mso-wrap-style:square;v-text-anchor:top" coordsize="118,275" o:gfxdata="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" path="m,l8,20,37,96r32,74l118,275r-9,l61,174,30,100,,26,,xe" filled="f" strokecolor="#ffc000 [3207]" strokeweight="1pt">
+                          <v:stroke joinstyle="miter"/>
                           <v:path arrowok="t" o:connecttype="custom" o:connectlocs="0,0;12700,31750;58738,152400;109538,269875;187325,436563;173038,436563;96838,276225;47625,158750;0,41275;0,0" o:connectangles="0,0,0,0,0,0,0,0,0,0"/>
                         </v:shape>
-                        <v:shape id="Figura a mano libera 24" o:spid="_x0000_s1046" style="position:absolute;left:806;top:50103;width:317;height:1921;visibility:visible;mso-wrap-style:square;v-text-anchor:top" coordsize="20,121" o:gfxdata="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" path="m,l16,72r4,49l18,112,,31,,xe" fillcolor="#44546a [3215]" strokecolor="#44546a [3215]" strokeweight="0">
-                          <v:fill opacity="13107f"/>
-                          <v:stroke opacity="13107f"/>
+                        <v:shape id="Figura a mano libera 24" o:spid="_x0000_s1046" style="position:absolute;left:806;top:50103;width:317;height:1921;visibility:visible;mso-wrap-style:square;v-text-anchor:top" coordsize="20,121" o:gfxdata="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" path="m,l16,72r4,49l18,112,,31,,xe" filled="f" strokecolor="#ffc000 [3207]" strokeweight="1pt">
+                          <v:stroke joinstyle="miter"/>
                           <v:path arrowok="t" o:connecttype="custom" o:connectlocs="0,0;25400,114300;31750,192088;28575,177800;0,49213;0,0" o:connectangles="0,0,0,0,0,0"/>
                         </v:shape>
-                        <v:shape id="Figura a mano libera 25" o:spid="_x0000_s1047" style="position:absolute;left:1123;top:52024;width:2509;height:10207;visibility:visible;mso-wrap-style:square;v-text-anchor:top" coordsize="158,643" o:gfxdata="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" path="m,l11,46r11,83l36,211r19,90l76,389r27,87l123,533r21,55l155,632r3,11l142,608,118,544,95,478,69,391,47,302,29,212,13,107,,xe" fillcolor="#44546a [3215]" strokecolor="#44546a [3215]" strokeweight="0">
-                          <v:fill opacity="13107f"/>
-                          <v:stroke opacity="13107f"/>
+                        <v:shape id="Figura a mano libera 25" o:spid="_x0000_s1047" style="position:absolute;left:1123;top:52024;width:2509;height:10207;visibility:visible;mso-wrap-style:square;v-text-anchor:top" coordsize="158,643" o:gfxdata="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" path="m,l11,46r11,83l36,211r19,90l76,389r27,87l123,533r21,55l155,632r3,11l142,608,118,544,95,478,69,391,47,302,29,212,13,107,,xe" filled="f" strokecolor="#ffc000 [3207]" strokeweight="1pt">
+                          <v:stroke joinstyle="miter"/>
                           <v:path arrowok="t" o:connecttype="custom" o:connectlocs="0,0;17463,73025;34925,204788;57150,334963;87313,477838;120650,617538;163513,755650;195263,846138;228600,933450;246063,1003300;250825,1020763;225425,965200;187325,863600;150813,758825;109538,620713;74613,479425;46038,336550;20638,169863;0,0" o:connectangles="0,0,0,0,0,0,0,0,0,0,0,0,0,0,0,0,0,0,0"/>
                         </v:shape>
-                        <v:shape id="Figura a mano libera 26" o:spid="_x0000_s1048" style="position:absolute;left:3759;top:62152;width:524;height:1127;visibility:visible;mso-wrap-style:square;v-text-anchor:top" coordsize="33,71" o:gfxdata="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" path="m,l33,71r-9,l11,36,,xe" fillcolor="#44546a [3215]" strokecolor="#44546a [3215]" strokeweight="0">
-                          <v:fill opacity="13107f"/>
-                          <v:stroke opacity="13107f"/>
+                        <v:shape id="Figura a mano libera 26" o:spid="_x0000_s1048" style="position:absolute;left:3759;top:62152;width:524;height:1127;visibility:visible;mso-wrap-style:square;v-text-anchor:top" coordsize="33,71" o:gfxdata="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" path="m,l33,71r-9,l11,36,,xe" filled="f" strokecolor="#ffc000 [3207]" strokeweight="1pt">
+                          <v:stroke joinstyle="miter"/>
                           <v:path arrowok="t" o:connecttype="custom" o:connectlocs="0,0;52388,112713;38100,112713;17463,57150;0,0" o:connectangles="0,0,0,0,0"/>
                         </v:shape>
-                        <v:shape id="Figura a mano libera 27" o:spid="_x0000_s1049" style="position:absolute;left:1060;top:51246;width:238;height:1508;visibility:visible;mso-wrap-style:square;v-text-anchor:top" coordsize="15,95" o:gfxdata="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" path="m,l8,37r,4l15,95,4,49,,xe" fillcolor="#44546a [3215]" strokecolor="#44546a [3215]" strokeweight="0">
-                          <v:fill opacity="13107f"/>
-                          <v:stroke opacity="13107f"/>
+                        <v:shape id="Figura a mano libera 27" o:spid="_x0000_s1049" style="position:absolute;left:1060;top:51246;width:238;height:1508;visibility:visible;mso-wrap-style:square;v-text-anchor:top" coordsize="15,95" o:gfxdata="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" path="m,l8,37r,4l15,95,4,49,,xe" filled="f" strokecolor="#ffc000 [3207]" strokeweight="1pt">
+                          <v:stroke joinstyle="miter"/>
                           <v:path arrowok="t" o:connecttype="custom" o:connectlocs="0,0;12700,58738;12700,65088;23813,150813;6350,77788;0,0" o:connectangles="0,0,0,0,0,0"/>
                         </v:shape>
-                        <v:shape id="Figura a mano libera 28" o:spid="_x0000_s1050" style="position:absolute;left:3171;top:46499;width:6382;height:12414;visibility:visible;mso-wrap-style:square;v-text-anchor:top" coordsize="402,782" o:gfxdata="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" path="m402,r,1l363,39,325,79r-35,42l255,164r-44,58l171,284r-38,62l100,411,71,478,45,546,27,617,13,689,7,761r,21l,765r1,-4l7,688,21,616,40,545,66,475,95,409r35,-66l167,281r42,-61l253,163r34,-43l324,78,362,38,402,xe" fillcolor="#44546a [3215]" strokecolor="#44546a [3215]" strokeweight="0">
-                          <v:fill opacity="13107f"/>
-                          <v:stroke opacity="13107f"/>
+                        <v:shape id="Figura a mano libera 28" o:spid="_x0000_s1050" style="position:absolute;left:3171;top:46499;width:6382;height:12414;visibility:visible;mso-wrap-style:square;v-text-anchor:top" coordsize="402,782" o:gfxdata="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" path="m402,r,1l363,39,325,79r-35,42l255,164r-44,58l171,284r-38,62l100,411,71,478,45,546,27,617,13,689,7,761r,21l,765r1,-4l7,688,21,616,40,545,66,475,95,409r35,-66l167,281r42,-61l253,163r34,-43l324,78,362,38,402,xe" filled="f" strokecolor="#ffc000 [3207]" strokeweight="1pt">
+                          <v:stroke joinstyle="miter"/>
                           <v:path arrowok="t" o:connecttype="custom" o:connectlocs="638175,0;638175,1588;576263,61913;515938,125413;460375,192088;404813,260350;334963,352425;271463,450850;211138,549275;158750,652463;112713,758825;71438,866775;42863,979488;20638,1093788;11113,1208088;11113,1241425;0,1214438;1588,1208088;11113,1092200;33338,977900;63500,865188;104775,754063;150813,649288;206375,544513;265113,446088;331788,349250;401638,258763;455613,190500;514350,123825;574675,60325;638175,0" o:connectangles="0,0,0,0,0,0,0,0,0,0,0,0,0,0,0,0,0,0,0,0,0,0,0,0,0,0,0,0,0,0,0"/>
                         </v:shape>
-                        <v:shape id="Figura a mano libera 29" o:spid="_x0000_s1051" style="position:absolute;left:3171;top:59040;width:588;height:3112;visibility:visible;mso-wrap-style:square;v-text-anchor:top" coordsize="37,196" o:gfxdata="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" path="m,l6,15r1,3l12,80r9,54l33,188r4,8l22,162,15,146,5,81,1,40,,xe" fillcolor="#44546a [3215]" strokecolor="#44546a [3215]" strokeweight="0">
-                          <v:fill opacity="13107f"/>
-                          <v:stroke opacity="13107f"/>
+                        <v:shape id="Figura a mano libera 29" o:spid="_x0000_s1051" style="position:absolute;left:3171;top:59040;width:588;height:3112;visibility:visible;mso-wrap-style:square;v-text-anchor:top" coordsize="37,196" o:gfxdata="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" path="m,l6,15r1,3l12,80r9,54l33,188r4,8l22,162,15,146,5,81,1,40,,xe" filled="f" strokecolor="#ffc000 [3207]" strokeweight="1pt">
+                          <v:stroke joinstyle="miter"/>
                           <v:path arrowok="t" o:connecttype="custom" o:connectlocs="0,0;9525,23813;11113,28575;19050,127000;33338,212725;52388,298450;58738,311150;34925,257175;23813,231775;7938,128588;1588,63500;0,0" o:connectangles="0,0,0,0,0,0,0,0,0,0,0,0"/>
                         </v:shape>
-                        <v:shape id="Figura a mano libera 30" o:spid="_x0000_s1052" style="position:absolute;left:3632;top:62231;width:492;height:1048;visibility:visible;mso-wrap-style:square;v-text-anchor:top" coordsize="31,66" o:gfxdata="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" path="m,l31,66r-7,l,xe" fillcolor="#44546a [3215]" strokecolor="#44546a [3215]" strokeweight="0">
-                          <v:fill opacity="13107f"/>
-                          <v:stroke opacity="13107f"/>
+                        <v:shape id="Figura a mano libera 30" o:spid="_x0000_s1052" style="position:absolute;left:3632;top:62231;width:492;height:1048;visibility:visible;mso-wrap-style:square;v-text-anchor:top" coordsize="31,66" o:gfxdata="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" path="m,l31,66r-7,l,xe" filled="f" strokecolor="#ffc000 [3207]" strokeweight="1pt">
+                          <v:stroke joinstyle="miter"/>
                           <v:path arrowok="t" o:connecttype="custom" o:connectlocs="0,0;49213,104775;38100,104775;0,0" o:connectangles="0,0,0,0"/>
                         </v:shape>
-                        <v:shape id="Figura a mano libera 31" o:spid="_x0000_s1053" style="position:absolute;left:3171;top:58644;width:111;height:682;visibility:visible;mso-wrap-style:square;v-text-anchor:top" coordsize="7,43" o:gfxdata="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" path="m,l7,17r,26l6,40,,25,,xe" fillcolor="#44546a [3215]" strokecolor="#44546a [3215]" strokeweight="0">
-                          <v:fill opacity="13107f"/>
-                          <v:stroke opacity="13107f"/>
+                        <v:shape id="Figura a mano libera 31" o:spid="_x0000_s1053" style="position:absolute;left:3171;top:58644;width:111;height:682;visibility:visible;mso-wrap-style:square;v-text-anchor:top" coordsize="7,43" o:gfxdata="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" path="m,l7,17r,26l6,40,,25,,xe" filled="f" strokecolor="#ffc000 [3207]" strokeweight="1pt">
+                          <v:stroke joinstyle="miter"/>
                           <v:path arrowok="t" o:connecttype="custom" o:connectlocs="0,0;11113,26988;11113,68263;9525,63500;0,39688;0,0" o:connectangles="0,0,0,0,0,0"/>
                         </v:shape>
-                        <v:shape id="Figura a mano libera 32" o:spid="_x0000_s1054" style="position:absolute;left:3409;top:61358;width:731;height:1921;visibility:visible;mso-wrap-style:square;v-text-anchor:top" coordsize="46,121" o:gfxdata="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" path="m,l7,16,22,50,33,86r13,35l45,121,14,55,11,44,,xe" fillcolor="#44546a [3215]" strokecolor="#44546a [3215]" strokeweight="0">
-                          <v:fill opacity="13107f"/>
-                          <v:stroke opacity="13107f"/>
+                        <v:shape id="Figura a mano libera 32" o:spid="_x0000_s1054" style="position:absolute;left:3409;top:61358;width:731;height:1921;visibility:visible;mso-wrap-style:square;v-text-anchor:top" coordsize="46,121" o:gfxdata="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" path="m,l7,16,22,50,33,86r13,35l45,121,14,55,11,44,,xe" filled="f" strokecolor="#ffc000 [3207]" strokeweight="1pt">
+                          <v:stroke joinstyle="miter"/>
                           <v:path arrowok="t" o:connecttype="custom" o:connectlocs="0,0;11113,25400;34925,79375;52388,136525;73025,192088;71438,192088;22225,87313;17463,69850;0,0" o:connectangles="0,0,0,0,0,0,0,0,0"/>
                         </v:shape>
                       </v:group>
@@ -3726,7 +3895,6 @@
                                     <w:dataBinding w:prefixMappings="xmlns:ns0='http://purl.org/dc/elements/1.1/' xmlns:ns1='http://schemas.openxmlformats.org/package/2006/metadata/core-properties' " w:xpath="/ns1:coreProperties[1]/ns0:title[1]" w:storeItemID="{6C3C8BC8-F283-45AE-878A-BAB7291924A1}"/>
                                     <w:text/>
                                   </w:sdtPr>
-                                  <w:sdtEndPr/>
                                   <w:sdtContent>
                                     <w:r>
                                       <w:rPr>
@@ -3765,7 +3933,6 @@
                                     <w:dataBinding w:prefixMappings="xmlns:ns0='http://purl.org/dc/elements/1.1/' xmlns:ns1='http://schemas.openxmlformats.org/package/2006/metadata/core-properties' " w:xpath="/ns1:coreProperties[1]/ns0:subject[1]" w:storeItemID="{6C3C8BC8-F283-45AE-878A-BAB7291924A1}"/>
                                     <w:text/>
                                   </w:sdtPr>
-                                  <w:sdtEndPr/>
                                   <w:sdtContent>
                                     <w:r>
                                       <w:rPr>
@@ -3805,7 +3972,7 @@
                     <v:stroke joinstyle="miter"/>
                     <v:path gradientshapeok="t" o:connecttype="rect"/>
                   </v:shapetype>
-                  <v:shape id="Casella di testo 34" o:spid="_x0000_s1055" type="#_x0000_t202" style="position:absolute;left:0;text-align:left;margin-left:242.95pt;margin-top:147.7pt;width:297.55pt;height:32.75pt;z-index:251662336;visibility:visible;mso-wrap-style:square;mso-width-percent:0;mso-height-percent:0;mso-wrap-distance-left:9pt;mso-wrap-distance-top:0;mso-wrap-distance-right:9pt;mso-wrap-distance-bottom:0;mso-position-horizontal:absolute;mso-position-horizontal-relative:page;mso-position-vertical:absolute;mso-position-vertical-relative:page;mso-width-percent:0;mso-height-percent:0;mso-width-relative:page;mso-height-relative:margin;v-text-anchor:top" o:gfxdata="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" filled="f" stroked="f" strokeweight=".5pt">
+                  <v:shape id="Casella di testo 34" o:spid="_x0000_s1055" type="#_x0000_t202" style="position:absolute;left:0;text-align:left;margin-left:242.95pt;margin-top:147.7pt;width:297.55pt;height:32.75pt;z-index:251662336;visibility:visible;mso-wrap-style:square;mso-width-percent:0;mso-height-percent:0;mso-wrap-distance-left:9pt;mso-wrap-distance-top:0;mso-wrap-distance-right:9pt;mso-wrap-distance-bottom:0;mso-position-horizontal:absolute;mso-position-horizontal-relative:page;mso-position-vertical:absolute;mso-position-vertical-relative:page;mso-width-percent:0;mso-height-percent:0;mso-width-relative:page;mso-height-relative:margin;v-text-anchor:top" o:gfxdata="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" filled="f" stroked="f" strokeweight=".5pt">
                     <v:textbox inset="0,0,0,0">
                       <w:txbxContent>
                         <w:p>
@@ -3834,7 +4001,6 @@
                               <w:dataBinding w:prefixMappings="xmlns:ns0='http://purl.org/dc/elements/1.1/' xmlns:ns1='http://schemas.openxmlformats.org/package/2006/metadata/core-properties' " w:xpath="/ns1:coreProperties[1]/ns0:title[1]" w:storeItemID="{6C3C8BC8-F283-45AE-878A-BAB7291924A1}"/>
                               <w:text/>
                             </w:sdtPr>
-                            <w:sdtEndPr/>
                             <w:sdtContent>
                               <w:r>
                                 <w:rPr>
@@ -3873,7 +4039,6 @@
                               <w:dataBinding w:prefixMappings="xmlns:ns0='http://purl.org/dc/elements/1.1/' xmlns:ns1='http://schemas.openxmlformats.org/package/2006/metadata/core-properties' " w:xpath="/ns1:coreProperties[1]/ns0:subject[1]" w:storeItemID="{6C3C8BC8-F283-45AE-878A-BAB7291924A1}"/>
                               <w:text/>
                             </w:sdtPr>
-                            <w:sdtEndPr/>
                             <w:sdtContent>
                               <w:r>
                                 <w:rPr>
@@ -3904,7 +4069,7 @@
             <mc:AlternateContent>
               <mc:Choice Requires="wps">
                 <w:drawing>
-                  <wp:anchor distT="45720" distB="45720" distL="114300" distR="114300" simplePos="0" relativeHeight="251664384" behindDoc="0" locked="0" layoutInCell="1" allowOverlap="1" wp14:anchorId="05D6C9C3" wp14:editId="1C06F058">
+                  <wp:anchor distT="45720" distB="45720" distL="114300" distR="114300" simplePos="0" relativeHeight="251664384" behindDoc="0" locked="0" layoutInCell="1" allowOverlap="1" wp14:anchorId="05D6C9C3" wp14:editId="7E508A6C">
                     <wp:simplePos x="0" y="0"/>
                     <wp:positionH relativeFrom="margin">
                       <wp:posOffset>1995170</wp:posOffset>
@@ -3913,7 +4078,7 @@
                       <wp:posOffset>2800350</wp:posOffset>
                     </wp:positionV>
                     <wp:extent cx="4091940" cy="1533525"/>
-                    <wp:effectExtent l="0" t="0" r="22860" b="28575"/>
+                    <wp:effectExtent l="438150" t="247650" r="213360" b="447675"/>
                     <wp:wrapSquare wrapText="bothSides"/>
                     <wp:docPr id="217" name="Casella di testo 2"/>
                     <wp:cNvGraphicFramePr>
@@ -3934,16 +4099,41 @@
                               <a:avLst/>
                             </a:prstGeom>
                             <a:solidFill>
-                              <a:srgbClr val="FFFFFF"/>
+                              <a:schemeClr val="accent4">
+                                <a:lumMod val="40000"/>
+                                <a:lumOff val="60000"/>
+                              </a:schemeClr>
                             </a:solidFill>
                             <a:ln w="9525">
-                              <a:solidFill>
-                                <a:srgbClr val="000000"/>
-                              </a:solidFill>
+                              <a:noFill/>
                               <a:miter lim="800000"/>
                               <a:headEnd/>
                               <a:tailEnd/>
                             </a:ln>
+                            <a:effectLst>
+                              <a:glow rad="228600">
+                                <a:schemeClr val="accent4">
+                                  <a:satMod val="175000"/>
+                                  <a:alpha val="40000"/>
+                                </a:schemeClr>
+                              </a:glow>
+                              <a:outerShdw blurRad="149987" dist="250190" dir="8460000" algn="ctr">
+                                <a:srgbClr val="000000">
+                                  <a:alpha val="28000"/>
+                                </a:srgbClr>
+                              </a:outerShdw>
+                            </a:effectLst>
+                            <a:scene3d>
+                              <a:camera prst="orthographicFront">
+                                <a:rot lat="0" lon="0" rev="0"/>
+                              </a:camera>
+                              <a:lightRig rig="contrasting" dir="t">
+                                <a:rot lat="0" lon="0" rev="1500000"/>
+                              </a:lightRig>
+                            </a:scene3d>
+                            <a:sp3d prstMaterial="metal">
+                              <a:bevelT w="88900" h="88900"/>
+                            </a:sp3d>
                           </wps:spPr>
                           <wps:txbx>
                             <w:txbxContent>
@@ -4049,7 +4239,8 @@
               </mc:Choice>
               <mc:Fallback>
                 <w:pict>
-                  <v:shape w14:anchorId="05D6C9C3" id="Casella di testo 2" o:spid="_x0000_s1056" type="#_x0000_t202" style="position:absolute;left:0;text-align:left;margin-left:157.1pt;margin-top:220.5pt;width:322.2pt;height:120.75pt;z-index:251664384;visibility:visible;mso-wrap-style:square;mso-width-percent:0;mso-height-percent:0;mso-wrap-distance-left:9pt;mso-wrap-distance-top:3.6pt;mso-wrap-distance-right:9pt;mso-wrap-distance-bottom:3.6pt;mso-position-horizontal:absolute;mso-position-horizontal-relative:margin;mso-position-vertical:absolute;mso-position-vertical-relative:text;mso-width-percent:0;mso-height-percent:0;mso-width-relative:margin;mso-height-relative:margin;v-text-anchor:top" o:gfxdata="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">
+                  <v:shape w14:anchorId="05D6C9C3" id="Casella di testo 2" o:spid="_x0000_s1056" type="#_x0000_t202" style="position:absolute;left:0;text-align:left;margin-left:157.1pt;margin-top:220.5pt;width:322.2pt;height:120.75pt;z-index:251664384;visibility:visible;mso-wrap-style:square;mso-width-percent:0;mso-height-percent:0;mso-wrap-distance-left:9pt;mso-wrap-distance-top:3.6pt;mso-wrap-distance-right:9pt;mso-wrap-distance-bottom:3.6pt;mso-position-horizontal:absolute;mso-position-horizontal-relative:margin;mso-position-vertical:absolute;mso-position-vertical-relative:text;mso-width-percent:0;mso-height-percent:0;mso-width-relative:margin;mso-height-relative:margin;v-text-anchor:top" o:gfxdata="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" fillcolor="#ffe599 [1303]" stroked="f">
+                    <v:shadow on="t" color="black" opacity="18350f" offset="-5.40094mm,4.37361mm"/>
                     <v:textbox>
                       <w:txbxContent>
                         <w:p>
@@ -4198,7 +4389,6 @@
           </w:placeholder>
           <w:text/>
         </w:sdtPr>
-        <w:sdtEndPr/>
         <w:sdtContent>
           <w:r>
             <w:rPr>
@@ -4372,7 +4562,6 @@
             <w:calendar w:val="gregorian"/>
           </w:date>
         </w:sdtPr>
-        <w:sdtEndPr/>
         <w:sdtContent>
           <w:r>
             <w:rPr>
@@ -4428,7 +4617,6 @@
             <w:calendar w:val="gregorian"/>
           </w:date>
         </w:sdtPr>
-        <w:sdtEndPr/>
         <w:sdtContent>
           <w:r>
             <w:t>venerdì 28 febbraio 2025</w:t>
@@ -4448,14 +4636,14 @@
           <w:sz w:val="24"/>
           <w:szCs w:val="24"/>
         </w:rPr>
-        <w:t>Elenco studenti coinvolti nell’esperienza</w:t>
+        <w:t>Studente:</w:t>
       </w:r>
       <w:r>
         <w:rPr>
           <w:sz w:val="24"/>
           <w:szCs w:val="24"/>
         </w:rPr>
-        <w:t xml:space="preserve">: </w:t>
+        <w:t xml:space="preserve"> </w:t>
       </w:r>
       <w:sdt>
         <w:sdtPr>
@@ -4469,16 +4657,15 @@
           <w:placeholder>
             <w:docPart w:val="C87DBBDDB8E344E2953FD10DFC68B556"/>
           </w:placeholder>
-          <w:showingPlcHdr/>
           <w:text/>
         </w:sdtPr>
-        <w:sdtEndPr/>
         <w:sdtContent>
           <w:r>
             <w:rPr>
-              <w:rStyle w:val="Testosegnaposto"/>
+              <w:sz w:val="24"/>
+              <w:szCs w:val="24"/>
             </w:rPr>
-            <w:t>Fare clic o toccare qui per immettere il testo.</w:t>
+            <w:t>Antonio Friselle</w:t>
           </w:r>
         </w:sdtContent>
       </w:sdt>
@@ -4569,9 +4756,9 @@
               </wp:anchor>
             </w:drawing>
           </mc:Choice>
-          <mc:Fallback xmlns:w16sdtfl="http://schemas.microsoft.com/office/word/2024/wordml/sdtformatlock" xmlns:w16du="http://schemas.microsoft.com/office/word/2023/wordml/word16du" xmlns:oel="http://schemas.microsoft.com/office/2019/extlst">
+          <mc:Fallback>
             <w:pict>
-              <v:rect w14:anchorId="7487DA12" id="Rettangolo 1" o:spid="_x0000_s1026" style="position:absolute;margin-left:140.55pt;margin-top:20.4pt;width:80.25pt;height:60pt;z-index:251659264;visibility:visible;mso-wrap-style:square;mso-width-percent:0;mso-height-percent:0;mso-wrap-distance-left:9pt;mso-wrap-distance-top:0;mso-wrap-distance-right:9pt;mso-wrap-distance-bottom:0;mso-position-horizontal:absolute;mso-position-horizontal-relative:text;mso-position-vertical:absolute;mso-position-vertical-relative:text;mso-width-percent:0;mso-height-percent:0;mso-width-relative:margin;mso-height-relative:margin;v-text-anchor:middle" o:gfxdata="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" filled="f" strokecolor="#0d0d0d [3069]" strokeweight="1.5pt"/>
+              <v:rect w14:anchorId="12C51390" id="Rettangolo 1" o:spid="_x0000_s1026" style="position:absolute;margin-left:140.55pt;margin-top:20.4pt;width:80.25pt;height:60pt;z-index:251659264;visibility:visible;mso-wrap-style:square;mso-width-percent:0;mso-height-percent:0;mso-wrap-distance-left:9pt;mso-wrap-distance-top:0;mso-wrap-distance-right:9pt;mso-wrap-distance-bottom:0;mso-position-horizontal:absolute;mso-position-horizontal-relative:text;mso-position-vertical:absolute;mso-position-vertical-relative:text;mso-width-percent:0;mso-height-percent:0;mso-width-relative:margin;mso-height-relative:margin;v-text-anchor:middle" o:gfxdata="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" filled="f" strokecolor="#0d0d0d [3069]" strokeweight="1.5pt"/>
             </w:pict>
           </mc:Fallback>
         </mc:AlternateContent>
@@ -4931,7 +5118,7 @@
         <w:tc>
           <w:tcPr>
             <w:tcW w:w="2830" w:type="dxa"/>
-            <w:shd w:val="clear" w:color="auto" w:fill="FFE599" w:themeFill="accent4" w:themeFillTint="66"/>
+            <w:shd w:val="clear" w:color="auto" w:fill="FFD966" w:themeFill="accent4" w:themeFillTint="99"/>
           </w:tcPr>
           <w:p>
             <w:pPr>
@@ -5638,210 +5825,11 @@
             </w:pPr>
             <w:r>
               <w:rPr>
-                <w:rFonts w:ascii="Calibri" w:hAnsi="Calibri" w:cs="Calibri"/>
-                <w:b/>
-                <w:bCs/>
-                <w:color w:val="000000"/>
-              </w:rPr>
-              <w:t>Indietro</w:t>
-            </w:r>
-          </w:p>
-        </w:tc>
-        <w:tc>
-          <w:tcPr>
-            <w:tcW w:w="6663" w:type="dxa"/>
-          </w:tcPr>
-          <w:p>
-            <w:pPr>
-              <w:rPr>
-                <w:rFonts w:ascii="Calibri" w:hAnsi="Calibri" w:cs="Calibri"/>
-                <w:color w:val="000000"/>
-              </w:rPr>
-            </w:pPr>
-            <w:r>
-              <w:rPr>
-                <w:rFonts w:ascii="Calibri" w:hAnsi="Calibri" w:cs="Calibri"/>
-                <w:color w:val="000000"/>
-              </w:rPr>
-              <w:t xml:space="preserve">Torna alla home </w:t>
-            </w:r>
-            <w:r>
-              <w:rPr>
-                <w:rFonts w:ascii="Calibri" w:hAnsi="Calibri" w:cs="Calibri"/>
-                <w:color w:val="000000"/>
-              </w:rPr>
-              <w:t>dei comandi, può essere utilizzato dopo aver selezionato un comando e se non si vuole più utilizzare il comando selezionato. Non può essere utilizzato dalla home.</w:t>
-            </w:r>
-          </w:p>
-          <w:p>
-            <w:pPr>
-              <w:rPr>
                 <w:b/>
                 <w:sz w:val="24"/>
                 <w:szCs w:val="24"/>
               </w:rPr>
-            </w:pPr>
-          </w:p>
-        </w:tc>
-      </w:tr>
-      <w:tr>
-        <w:tc>
-          <w:tcPr>
-            <w:tcW w:w="2830" w:type="dxa"/>
-          </w:tcPr>
-          <w:p>
-            <w:pPr>
-              <w:rPr>
-                <w:b/>
-                <w:sz w:val="24"/>
-                <w:szCs w:val="24"/>
-              </w:rPr>
-            </w:pPr>
-          </w:p>
-        </w:tc>
-        <w:tc>
-          <w:tcPr>
-            <w:tcW w:w="6663" w:type="dxa"/>
-          </w:tcPr>
-          <w:p>
-            <w:pPr>
-              <w:rPr>
-                <w:b/>
-                <w:sz w:val="24"/>
-                <w:szCs w:val="24"/>
-              </w:rPr>
-            </w:pPr>
-          </w:p>
-        </w:tc>
-      </w:tr>
-      <w:tr>
-        <w:trPr>
-          <w:trHeight w:val="440"/>
-        </w:trPr>
-        <w:tc>
-          <w:tcPr>
-            <w:tcW w:w="2830" w:type="dxa"/>
-          </w:tcPr>
-          <w:p>
-            <w:pPr>
-              <w:rPr>
-                <w:b/>
-                <w:sz w:val="24"/>
-                <w:szCs w:val="24"/>
-              </w:rPr>
-            </w:pPr>
-          </w:p>
-        </w:tc>
-        <w:tc>
-          <w:tcPr>
-            <w:tcW w:w="6663" w:type="dxa"/>
-          </w:tcPr>
-          <w:p>
-            <w:pPr>
-              <w:rPr>
-                <w:b/>
-                <w:sz w:val="24"/>
-                <w:szCs w:val="24"/>
-              </w:rPr>
-            </w:pPr>
-          </w:p>
-        </w:tc>
-      </w:tr>
-    </w:tbl>
-    <w:p>
-      <w:pPr>
-        <w:rPr>
-          <w:b/>
-          <w:sz w:val="24"/>
-          <w:szCs w:val="24"/>
-        </w:rPr>
-      </w:pPr>
-    </w:p>
-    <w:p>
-      <w:pPr>
-        <w:rPr>
-          <w:rFonts w:ascii="Calibri" w:hAnsi="Calibri" w:cs="Calibri"/>
-          <w:color w:val="000000"/>
-        </w:rPr>
-      </w:pPr>
-      <w:r>
-        <w:rPr>
-          <w:rFonts w:ascii="Calibri" w:hAnsi="Calibri" w:cs="Calibri"/>
-          <w:b/>
-          <w:bCs/>
-          <w:color w:val="000000"/>
-        </w:rPr>
-        <w:t>Il server risponderà a questi comandi chiedendo l’inserimento del dato</w:t>
-      </w:r>
-      <w:r>
-        <w:rPr>
-          <w:rFonts w:ascii="Calibri" w:hAnsi="Calibri" w:cs="Calibri"/>
-          <w:color w:val="000000"/>
-        </w:rPr>
-        <w:t xml:space="preserve">: Comune, Provincia, Nome, Anno, Data, </w:t>
-      </w:r>
-      <w:proofErr w:type="spellStart"/>
-      <w:r>
-        <w:rPr>
-          <w:rFonts w:ascii="Calibri" w:hAnsi="Calibri" w:cs="Calibri"/>
-          <w:color w:val="000000"/>
-        </w:rPr>
-        <w:t>Map</w:t>
-      </w:r>
-      <w:proofErr w:type="spellEnd"/>
-      <w:r>
-        <w:rPr>
-          <w:rFonts w:ascii="Calibri" w:hAnsi="Calibri" w:cs="Calibri"/>
-          <w:color w:val="000000"/>
-        </w:rPr>
-        <w:t>, Longitudine, Latitudine.</w:t>
-      </w:r>
-    </w:p>
-    <w:p>
-      <w:pPr>
-        <w:rPr>
-          <w:rFonts w:ascii="Calibri" w:hAnsi="Calibri" w:cs="Calibri"/>
-          <w:color w:val="000000"/>
-        </w:rPr>
-      </w:pPr>
-      <w:r>
-        <w:rPr>
-          <w:rFonts w:ascii="Calibri" w:hAnsi="Calibri" w:cs="Calibri"/>
-          <w:color w:val="000000"/>
-        </w:rPr>
-        <w:t>All’interno di questi comandi è possibile usare questo comando:</w:t>
-      </w:r>
-    </w:p>
-    <w:tbl>
-      <w:tblPr>
-        <w:tblStyle w:val="Grigliatabella"/>
-        <w:tblW w:w="0" w:type="auto"/>
-        <w:tblLook w:val="04A0" w:firstRow="1" w:lastRow="0" w:firstColumn="1" w:lastColumn="0" w:noHBand="0" w:noVBand="1"/>
-      </w:tblPr>
-      <w:tblGrid>
-        <w:gridCol w:w="2830"/>
-        <w:gridCol w:w="6663"/>
-      </w:tblGrid>
-      <w:tr>
-        <w:tc>
-          <w:tcPr>
-            <w:tcW w:w="2830" w:type="dxa"/>
-          </w:tcPr>
-          <w:p>
-            <w:pPr>
-              <w:rPr>
-                <w:b/>
-                <w:sz w:val="24"/>
-                <w:szCs w:val="24"/>
-              </w:rPr>
-            </w:pPr>
-            <w:r>
-              <w:rPr>
-                <w:b/>
-                <w:sz w:val="24"/>
-                <w:szCs w:val="24"/>
-              </w:rPr>
-              <w:t>Numero</w:t>
+              <w:t>Numero-Tot</w:t>
             </w:r>
           </w:p>
         </w:tc>
@@ -5861,8 +5849,9 @@
                 <w:sz w:val="22"/>
                 <w:szCs w:val="22"/>
               </w:rPr>
-              <w:t>il server risponde con il numero di piscine che hanno una determinata caratteristica, può essere usato anche dalla home e il server risponderà con il numero di piscine</w:t>
+              <w:t xml:space="preserve">il server risponde con il numero di piscine </w:t>
             </w:r>
+            <w:proofErr w:type="gramStart"/>
             <w:r>
               <w:rPr>
                 <w:rFonts w:ascii="Calibri" w:hAnsi="Calibri" w:cs="Calibri"/>
@@ -5870,8 +5859,9 @@
                 <w:sz w:val="22"/>
                 <w:szCs w:val="22"/>
               </w:rPr>
-              <w:t xml:space="preserve"> totali, cioè tutte quelle presenti nel file CSV iniziale.</w:t>
+              <w:t>totali .</w:t>
             </w:r>
+            <w:proofErr w:type="gramEnd"/>
           </w:p>
           <w:p>
             <w:pPr>
@@ -5944,14 +5934,7 @@
                 <w:rFonts w:ascii="Calibri" w:hAnsi="Calibri" w:cs="Calibri"/>
                 <w:color w:val="000000"/>
               </w:rPr>
-              <w:t>Chiude la comunicazione con il server.</w:t>
-            </w:r>
-            <w:r>
-              <w:rPr>
-                <w:rFonts w:ascii="Calibri" w:hAnsi="Calibri" w:cs="Calibri"/>
-                <w:color w:val="000000"/>
-              </w:rPr>
-              <w:t xml:space="preserve"> Il comando può essere utilizzato da qualsiasi parte.</w:t>
+              <w:t>Chiude la comunicazione con il server. Il comando può essere utilizzato da qualsiasi parte.</w:t>
             </w:r>
           </w:p>
         </w:tc>
@@ -5965,6 +5948,46 @@
           <w:szCs w:val="24"/>
         </w:rPr>
       </w:pPr>
+    </w:p>
+    <w:p>
+      <w:pPr>
+        <w:rPr>
+          <w:rFonts w:ascii="Calibri" w:hAnsi="Calibri" w:cs="Calibri"/>
+          <w:color w:val="000000"/>
+        </w:rPr>
+      </w:pPr>
+      <w:r>
+        <w:rPr>
+          <w:rFonts w:ascii="Calibri" w:hAnsi="Calibri" w:cs="Calibri"/>
+          <w:b/>
+          <w:bCs/>
+          <w:color w:val="000000"/>
+        </w:rPr>
+        <w:t>Il server risponderà a questi comandi chiedendo l’inserimento del dato</w:t>
+      </w:r>
+      <w:r>
+        <w:rPr>
+          <w:rFonts w:ascii="Calibri" w:hAnsi="Calibri" w:cs="Calibri"/>
+          <w:color w:val="000000"/>
+        </w:rPr>
+        <w:t xml:space="preserve">: Comune, Provincia, Nome, Anno, Data, </w:t>
+      </w:r>
+      <w:proofErr w:type="spellStart"/>
+      <w:r>
+        <w:rPr>
+          <w:rFonts w:ascii="Calibri" w:hAnsi="Calibri" w:cs="Calibri"/>
+          <w:color w:val="000000"/>
+        </w:rPr>
+        <w:t>Map</w:t>
+      </w:r>
+      <w:proofErr w:type="spellEnd"/>
+      <w:r>
+        <w:rPr>
+          <w:rFonts w:ascii="Calibri" w:hAnsi="Calibri" w:cs="Calibri"/>
+          <w:color w:val="000000"/>
+        </w:rPr>
+        <w:t>, Longitudine, Latitudine.</w:t>
+      </w:r>
     </w:p>
     <w:sectPr>
       <w:pgSz w:w="11906" w:h="16838"/>
@@ -5983,7 +6006,7 @@
 </file>
 
 <file path=word/endnotes.xml><?xml version="1.0" encoding="utf-8"?>
-<w:endnotes xmlns:wpc="http://schemas.microsoft.com/office/word/2010/wordprocessingCanvas" xmlns:cx="http://schemas.microsoft.com/office/drawing/2014/chartex" xmlns:cx1="http://schemas.microsoft.com/office/drawing/2015/9/8/chartex" xmlns:cx2="http://schemas.microsoft.com/office/drawing/2015/10/21/chartex" xmlns:cx3="http://schemas.microsoft.com/office/drawing/2016/5/9/chartex" xmlns:cx4="http://schemas.microsoft.com/office/drawing/2016/5/10/chartex" xmlns:cx5="http://schemas.microsoft.com/office/drawing/2016/5/11/chartex" xmlns:cx6="http://schemas.microsoft.com/office/drawing/2016/5/12/chartex" xmlns:cx7="http://schemas.microsoft.com/office/drawing/2016/5/13/chartex" xmlns:cx8="http://schemas.microsoft.com/office/drawing/2016/5/14/chartex" xmlns:mc="http://schemas.openxmlformats.org/markup-compatibility/2006" xmlns:aink="http://schemas.microsoft.com/office/drawing/2016/ink" xmlns:am3d="http://schemas.microsoft.com/office/drawing/2017/model3d" xmlns:o="urn:schemas-microsoft-com:office:office" xmlns:r="http://schemas.openxmlformats.org/officeDocument/2006/relationships" xmlns:m="http://schemas.openxmlformats.org/officeDocument/2006/math" xmlns:v="urn:schemas-microsoft-com:vml" xmlns:wp14="http://schemas.microsoft.com/office/word/2010/wordprocessingDrawing" xmlns:wp="http://schemas.openxmlformats.org/drawingml/2006/wordprocessingDrawing" xmlns:w10="urn:schemas-microsoft-com:office:word" xmlns:w="http://schemas.openxmlformats.org/wordprocessingml/2006/main" xmlns:w14="http://schemas.microsoft.com/office/word/2010/wordml" xmlns:w15="http://schemas.microsoft.com/office/word/2012/wordml" xmlns:w16cex="http://schemas.microsoft.com/office/word/2018/wordml/cex" xmlns:w16cid="http://schemas.microsoft.com/office/word/2016/wordml/cid" xmlns:w16="http://schemas.microsoft.com/office/word/2018/wordml" xmlns:w16sdtdh="http://schemas.microsoft.com/office/word/2020/wordml/sdtdatahash" xmlns:w16se="http://schemas.microsoft.com/office/word/2015/wordml/symex" xmlns:wpg="http://schemas.microsoft.com/office/word/2010/wordprocessingGroup" xmlns:wpi="http://schemas.microsoft.com/office/word/2010/wordprocessingInk" xmlns:wne="http://schemas.microsoft.com/office/word/2006/wordml" xmlns:wps="http://schemas.microsoft.com/office/word/2010/wordprocessingShape" mc:Ignorable="w14 w15 w16se w16cid w16 w16cex w16sdtdh wp14">
+<w:endnotes xmlns:wpc="http://schemas.microsoft.com/office/word/2010/wordprocessingCanvas" xmlns:cx="http://schemas.microsoft.com/office/drawing/2014/chartex" xmlns:cx1="http://schemas.microsoft.com/office/drawing/2015/9/8/chartex" xmlns:cx2="http://schemas.microsoft.com/office/drawing/2015/10/21/chartex" xmlns:cx3="http://schemas.microsoft.com/office/drawing/2016/5/9/chartex" xmlns:cx4="http://schemas.microsoft.com/office/drawing/2016/5/10/chartex" xmlns:cx5="http://schemas.microsoft.com/office/drawing/2016/5/11/chartex" xmlns:cx6="http://schemas.microsoft.com/office/drawing/2016/5/12/chartex" xmlns:cx7="http://schemas.microsoft.com/office/drawing/2016/5/13/chartex" xmlns:cx8="http://schemas.microsoft.com/office/drawing/2016/5/14/chartex" xmlns:mc="http://schemas.openxmlformats.org/markup-compatibility/2006" xmlns:aink="http://schemas.microsoft.com/office/drawing/2016/ink" xmlns:am3d="http://schemas.microsoft.com/office/drawing/2017/model3d" xmlns:o="urn:schemas-microsoft-com:office:office" xmlns:oel="http://schemas.microsoft.com/office/2019/extlst" xmlns:r="http://schemas.openxmlformats.org/officeDocument/2006/relationships" xmlns:m="http://schemas.openxmlformats.org/officeDocument/2006/math" xmlns:v="urn:schemas-microsoft-com:vml" xmlns:wp14="http://schemas.microsoft.com/office/word/2010/wordprocessingDrawing" xmlns:wp="http://schemas.openxmlformats.org/drawingml/2006/wordprocessingDrawing" xmlns:w10="urn:schemas-microsoft-com:office:word" xmlns:w="http://schemas.openxmlformats.org/wordprocessingml/2006/main" xmlns:w14="http://schemas.microsoft.com/office/word/2010/wordml" xmlns:w15="http://schemas.microsoft.com/office/word/2012/wordml" xmlns:w16cex="http://schemas.microsoft.com/office/word/2018/wordml/cex" xmlns:w16cid="http://schemas.microsoft.com/office/word/2016/wordml/cid" xmlns:w16="http://schemas.microsoft.com/office/word/2018/wordml" xmlns:w16du="http://schemas.microsoft.com/office/word/2023/wordml/word16du" xmlns:w16sdtdh="http://schemas.microsoft.com/office/word/2020/wordml/sdtdatahash" xmlns:w16sdtfl="http://schemas.microsoft.com/office/word/2024/wordml/sdtformatlock" xmlns:w16se="http://schemas.microsoft.com/office/word/2015/wordml/symex" xmlns:wpg="http://schemas.microsoft.com/office/word/2010/wordprocessingGroup" xmlns:wpi="http://schemas.microsoft.com/office/word/2010/wordprocessingInk" xmlns:wne="http://schemas.microsoft.com/office/word/2006/wordml" xmlns:wps="http://schemas.microsoft.com/office/word/2010/wordprocessingShape" mc:Ignorable="w14 w15 w16se w16cid w16 w16cex w16sdtdh w16sdtfl w16du wp14">
   <w:endnote w:type="separator" w:id="-1">
     <w:p>
       <w:pPr>
@@ -6008,7 +6031,7 @@
 </file>
 
 <file path=word/footer1.xml><?xml version="1.0" encoding="utf-8"?>
-<w:ftr xmlns:wpc="http://schemas.microsoft.com/office/word/2010/wordprocessingCanvas" xmlns:cx="http://schemas.microsoft.com/office/drawing/2014/chartex" xmlns:cx1="http://schemas.microsoft.com/office/drawing/2015/9/8/chartex" xmlns:cx2="http://schemas.microsoft.com/office/drawing/2015/10/21/chartex" xmlns:cx3="http://schemas.microsoft.com/office/drawing/2016/5/9/chartex" xmlns:cx4="http://schemas.microsoft.com/office/drawing/2016/5/10/chartex" xmlns:cx5="http://schemas.microsoft.com/office/drawing/2016/5/11/chartex" xmlns:cx6="http://schemas.microsoft.com/office/drawing/2016/5/12/chartex" xmlns:cx7="http://schemas.microsoft.com/office/drawing/2016/5/13/chartex" xmlns:cx8="http://schemas.microsoft.com/office/drawing/2016/5/14/chartex" xmlns:mc="http://schemas.openxmlformats.org/markup-compatibility/2006" xmlns:aink="http://schemas.microsoft.com/office/drawing/2016/ink" xmlns:am3d="http://schemas.microsoft.com/office/drawing/2017/model3d" xmlns:o="urn:schemas-microsoft-com:office:office" xmlns:r="http://schemas.openxmlformats.org/officeDocument/2006/relationships" xmlns:m="http://schemas.openxmlformats.org/officeDocument/2006/math" xmlns:v="urn:schemas-microsoft-com:vml" xmlns:wp14="http://schemas.microsoft.com/office/word/2010/wordprocessingDrawing" xmlns:wp="http://schemas.openxmlformats.org/drawingml/2006/wordprocessingDrawing" xmlns:w10="urn:schemas-microsoft-com:office:word" xmlns:w="http://schemas.openxmlformats.org/wordprocessingml/2006/main" xmlns:w14="http://schemas.microsoft.com/office/word/2010/wordml" xmlns:w15="http://schemas.microsoft.com/office/word/2012/wordml" xmlns:w16cex="http://schemas.microsoft.com/office/word/2018/wordml/cex" xmlns:w16cid="http://schemas.microsoft.com/office/word/2016/wordml/cid" xmlns:w16="http://schemas.microsoft.com/office/word/2018/wordml" xmlns:w16sdtdh="http://schemas.microsoft.com/office/word/2020/wordml/sdtdatahash" xmlns:w16se="http://schemas.microsoft.com/office/word/2015/wordml/symex" xmlns:wpg="http://schemas.microsoft.com/office/word/2010/wordprocessingGroup" xmlns:wpi="http://schemas.microsoft.com/office/word/2010/wordprocessingInk" xmlns:wne="http://schemas.microsoft.com/office/word/2006/wordml" xmlns:wps="http://schemas.microsoft.com/office/word/2010/wordprocessingShape" mc:Ignorable="w14 w15 w16se w16cid w16 w16cex w16sdtdh wp14">
+<w:ftr xmlns:wpc="http://schemas.microsoft.com/office/word/2010/wordprocessingCanvas" xmlns:cx="http://schemas.microsoft.com/office/drawing/2014/chartex" xmlns:cx1="http://schemas.microsoft.com/office/drawing/2015/9/8/chartex" xmlns:cx2="http://schemas.microsoft.com/office/drawing/2015/10/21/chartex" xmlns:cx3="http://schemas.microsoft.com/office/drawing/2016/5/9/chartex" xmlns:cx4="http://schemas.microsoft.com/office/drawing/2016/5/10/chartex" xmlns:cx5="http://schemas.microsoft.com/office/drawing/2016/5/11/chartex" xmlns:cx6="http://schemas.microsoft.com/office/drawing/2016/5/12/chartex" xmlns:cx7="http://schemas.microsoft.com/office/drawing/2016/5/13/chartex" xmlns:cx8="http://schemas.microsoft.com/office/drawing/2016/5/14/chartex" xmlns:mc="http://schemas.openxmlformats.org/markup-compatibility/2006" xmlns:aink="http://schemas.microsoft.com/office/drawing/2016/ink" xmlns:am3d="http://schemas.microsoft.com/office/drawing/2017/model3d" xmlns:o="urn:schemas-microsoft-com:office:office" xmlns:oel="http://schemas.microsoft.com/office/2019/extlst" xmlns:r="http://schemas.openxmlformats.org/officeDocument/2006/relationships" xmlns:m="http://schemas.openxmlformats.org/officeDocument/2006/math" xmlns:v="urn:schemas-microsoft-com:vml" xmlns:wp14="http://schemas.microsoft.com/office/word/2010/wordprocessingDrawing" xmlns:wp="http://schemas.openxmlformats.org/drawingml/2006/wordprocessingDrawing" xmlns:w10="urn:schemas-microsoft-com:office:word" xmlns:w="http://schemas.openxmlformats.org/wordprocessingml/2006/main" xmlns:w14="http://schemas.microsoft.com/office/word/2010/wordml" xmlns:w15="http://schemas.microsoft.com/office/word/2012/wordml" xmlns:w16cex="http://schemas.microsoft.com/office/word/2018/wordml/cex" xmlns:w16cid="http://schemas.microsoft.com/office/word/2016/wordml/cid" xmlns:w16="http://schemas.microsoft.com/office/word/2018/wordml" xmlns:w16du="http://schemas.microsoft.com/office/word/2023/wordml/word16du" xmlns:w16sdtdh="http://schemas.microsoft.com/office/word/2020/wordml/sdtdatahash" xmlns:w16sdtfl="http://schemas.microsoft.com/office/word/2024/wordml/sdtformatlock" xmlns:w16se="http://schemas.microsoft.com/office/word/2015/wordml/symex" xmlns:wpg="http://schemas.microsoft.com/office/word/2010/wordprocessingGroup" xmlns:wpi="http://schemas.microsoft.com/office/word/2010/wordprocessingInk" xmlns:wne="http://schemas.microsoft.com/office/word/2006/wordml" xmlns:wps="http://schemas.microsoft.com/office/word/2010/wordprocessingShape" mc:Ignorable="w14 w15 w16se w16cid w16 w16cex w16sdtdh w16sdtfl w16du wp14">
   <w:sdt>
     <w:sdtPr>
       <w:id w:val="168377464"/>
@@ -6017,7 +6040,6 @@
         <w:docPartUnique/>
       </w:docPartObj>
     </w:sdtPr>
-    <w:sdtEndPr/>
     <w:sdtContent>
       <w:p>
         <w:pPr>
@@ -6054,7 +6076,7 @@
 </file>
 
 <file path=word/footnotes.xml><?xml version="1.0" encoding="utf-8"?>
-<w:footnotes xmlns:wpc="http://schemas.microsoft.com/office/word/2010/wordprocessingCanvas" xmlns:cx="http://schemas.microsoft.com/office/drawing/2014/chartex" xmlns:cx1="http://schemas.microsoft.com/office/drawing/2015/9/8/chartex" xmlns:cx2="http://schemas.microsoft.com/office/drawing/2015/10/21/chartex" xmlns:cx3="http://schemas.microsoft.com/office/drawing/2016/5/9/chartex" xmlns:cx4="http://schemas.microsoft.com/office/drawing/2016/5/10/chartex" xmlns:cx5="http://schemas.microsoft.com/office/drawing/2016/5/11/chartex" xmlns:cx6="http://schemas.microsoft.com/office/drawing/2016/5/12/chartex" xmlns:cx7="http://schemas.microsoft.com/office/drawing/2016/5/13/chartex" xmlns:cx8="http://schemas.microsoft.com/office/drawing/2016/5/14/chartex" xmlns:mc="http://schemas.openxmlformats.org/markup-compatibility/2006" xmlns:aink="http://schemas.microsoft.com/office/drawing/2016/ink" xmlns:am3d="http://schemas.microsoft.com/office/drawing/2017/model3d" xmlns:o="urn:schemas-microsoft-com:office:office" xmlns:r="http://schemas.openxmlformats.org/officeDocument/2006/relationships" xmlns:m="http://schemas.openxmlformats.org/officeDocument/2006/math" xmlns:v="urn:schemas-microsoft-com:vml" xmlns:wp14="http://schemas.microsoft.com/office/word/2010/wordprocessingDrawing" xmlns:wp="http://schemas.openxmlformats.org/drawingml/2006/wordprocessingDrawing" xmlns:w10="urn:schemas-microsoft-com:office:word" xmlns:w="http://schemas.openxmlformats.org/wordprocessingml/2006/main" xmlns:w14="http://schemas.microsoft.com/office/word/2010/wordml" xmlns:w15="http://schemas.microsoft.com/office/word/2012/wordml" xmlns:w16cex="http://schemas.microsoft.com/office/word/2018/wordml/cex" xmlns:w16cid="http://schemas.microsoft.com/office/word/2016/wordml/cid" xmlns:w16="http://schemas.microsoft.com/office/word/2018/wordml" xmlns:w16sdtdh="http://schemas.microsoft.com/office/word/2020/wordml/sdtdatahash" xmlns:w16se="http://schemas.microsoft.com/office/word/2015/wordml/symex" xmlns:wpg="http://schemas.microsoft.com/office/word/2010/wordprocessingGroup" xmlns:wpi="http://schemas.microsoft.com/office/word/2010/wordprocessingInk" xmlns:wne="http://schemas.microsoft.com/office/word/2006/wordml" xmlns:wps="http://schemas.microsoft.com/office/word/2010/wordprocessingShape" mc:Ignorable="w14 w15 w16se w16cid w16 w16cex w16sdtdh wp14">
+<w:footnotes xmlns:wpc="http://schemas.microsoft.com/office/word/2010/wordprocessingCanvas" xmlns:cx="http://schemas.microsoft.com/office/drawing/2014/chartex" xmlns:cx1="http://schemas.microsoft.com/office/drawing/2015/9/8/chartex" xmlns:cx2="http://schemas.microsoft.com/office/drawing/2015/10/21/chartex" xmlns:cx3="http://schemas.microsoft.com/office/drawing/2016/5/9/chartex" xmlns:cx4="http://schemas.microsoft.com/office/drawing/2016/5/10/chartex" xmlns:cx5="http://schemas.microsoft.com/office/drawing/2016/5/11/chartex" xmlns:cx6="http://schemas.microsoft.com/office/drawing/2016/5/12/chartex" xmlns:cx7="http://schemas.microsoft.com/office/drawing/2016/5/13/chartex" xmlns:cx8="http://schemas.microsoft.com/office/drawing/2016/5/14/chartex" xmlns:mc="http://schemas.openxmlformats.org/markup-compatibility/2006" xmlns:aink="http://schemas.microsoft.com/office/drawing/2016/ink" xmlns:am3d="http://schemas.microsoft.com/office/drawing/2017/model3d" xmlns:o="urn:schemas-microsoft-com:office:office" xmlns:oel="http://schemas.microsoft.com/office/2019/extlst" xmlns:r="http://schemas.openxmlformats.org/officeDocument/2006/relationships" xmlns:m="http://schemas.openxmlformats.org/officeDocument/2006/math" xmlns:v="urn:schemas-microsoft-com:vml" xmlns:wp14="http://schemas.microsoft.com/office/word/2010/wordprocessingDrawing" xmlns:wp="http://schemas.openxmlformats.org/drawingml/2006/wordprocessingDrawing" xmlns:w10="urn:schemas-microsoft-com:office:word" xmlns:w="http://schemas.openxmlformats.org/wordprocessingml/2006/main" xmlns:w14="http://schemas.microsoft.com/office/word/2010/wordml" xmlns:w15="http://schemas.microsoft.com/office/word/2012/wordml" xmlns:w16cex="http://schemas.microsoft.com/office/word/2018/wordml/cex" xmlns:w16cid="http://schemas.microsoft.com/office/word/2016/wordml/cid" xmlns:w16="http://schemas.microsoft.com/office/word/2018/wordml" xmlns:w16du="http://schemas.microsoft.com/office/word/2023/wordml/word16du" xmlns:w16sdtdh="http://schemas.microsoft.com/office/word/2020/wordml/sdtdatahash" xmlns:w16sdtfl="http://schemas.microsoft.com/office/word/2024/wordml/sdtformatlock" xmlns:w16se="http://schemas.microsoft.com/office/word/2015/wordml/symex" xmlns:wpg="http://schemas.microsoft.com/office/word/2010/wordprocessingGroup" xmlns:wpi="http://schemas.microsoft.com/office/word/2010/wordprocessingInk" xmlns:wne="http://schemas.microsoft.com/office/word/2006/wordml" xmlns:wps="http://schemas.microsoft.com/office/word/2010/wordprocessingShape" mc:Ignorable="w14 w15 w16se w16cid w16 w16cex w16sdtdh w16sdtfl w16du wp14">
   <w:footnote w:type="separator" w:id="-1">
     <w:p>
       <w:pPr>
@@ -6079,7 +6101,7 @@
 </file>
 
 <file path=word/header1.xml><?xml version="1.0" encoding="utf-8"?>
-<w:hdr xmlns:wpc="http://schemas.microsoft.com/office/word/2010/wordprocessingCanvas" xmlns:cx="http://schemas.microsoft.com/office/drawing/2014/chartex" xmlns:cx1="http://schemas.microsoft.com/office/drawing/2015/9/8/chartex" xmlns:cx2="http://schemas.microsoft.com/office/drawing/2015/10/21/chartex" xmlns:cx3="http://schemas.microsoft.com/office/drawing/2016/5/9/chartex" xmlns:cx4="http://schemas.microsoft.com/office/drawing/2016/5/10/chartex" xmlns:cx5="http://schemas.microsoft.com/office/drawing/2016/5/11/chartex" xmlns:cx6="http://schemas.microsoft.com/office/drawing/2016/5/12/chartex" xmlns:cx7="http://schemas.microsoft.com/office/drawing/2016/5/13/chartex" xmlns:cx8="http://schemas.microsoft.com/office/drawing/2016/5/14/chartex" xmlns:mc="http://schemas.openxmlformats.org/markup-compatibility/2006" xmlns:aink="http://schemas.microsoft.com/office/drawing/2016/ink" xmlns:am3d="http://schemas.microsoft.com/office/drawing/2017/model3d" xmlns:o="urn:schemas-microsoft-com:office:office" xmlns:r="http://schemas.openxmlformats.org/officeDocument/2006/relationships" xmlns:m="http://schemas.openxmlformats.org/officeDocument/2006/math" xmlns:v="urn:schemas-microsoft-com:vml" xmlns:wp14="http://schemas.microsoft.com/office/word/2010/wordprocessingDrawing" xmlns:wp="http://schemas.openxmlformats.org/drawingml/2006/wordprocessingDrawing" xmlns:w10="urn:schemas-microsoft-com:office:word" xmlns:w="http://schemas.openxmlformats.org/wordprocessingml/2006/main" xmlns:w14="http://schemas.microsoft.com/office/word/2010/wordml" xmlns:w15="http://schemas.microsoft.com/office/word/2012/wordml" xmlns:w16cex="http://schemas.microsoft.com/office/word/2018/wordml/cex" xmlns:w16cid="http://schemas.microsoft.com/office/word/2016/wordml/cid" xmlns:w16="http://schemas.microsoft.com/office/word/2018/wordml" xmlns:w16sdtdh="http://schemas.microsoft.com/office/word/2020/wordml/sdtdatahash" xmlns:w16se="http://schemas.microsoft.com/office/word/2015/wordml/symex" xmlns:wpg="http://schemas.microsoft.com/office/word/2010/wordprocessingGroup" xmlns:wpi="http://schemas.microsoft.com/office/word/2010/wordprocessingInk" xmlns:wne="http://schemas.microsoft.com/office/word/2006/wordml" xmlns:wps="http://schemas.microsoft.com/office/word/2010/wordprocessingShape" mc:Ignorable="w14 w15 w16se w16cid w16 w16cex w16sdtdh wp14">
+<w:hdr xmlns:wpc="http://schemas.microsoft.com/office/word/2010/wordprocessingCanvas" xmlns:cx="http://schemas.microsoft.com/office/drawing/2014/chartex" xmlns:cx1="http://schemas.microsoft.com/office/drawing/2015/9/8/chartex" xmlns:cx2="http://schemas.microsoft.com/office/drawing/2015/10/21/chartex" xmlns:cx3="http://schemas.microsoft.com/office/drawing/2016/5/9/chartex" xmlns:cx4="http://schemas.microsoft.com/office/drawing/2016/5/10/chartex" xmlns:cx5="http://schemas.microsoft.com/office/drawing/2016/5/11/chartex" xmlns:cx6="http://schemas.microsoft.com/office/drawing/2016/5/12/chartex" xmlns:cx7="http://schemas.microsoft.com/office/drawing/2016/5/13/chartex" xmlns:cx8="http://schemas.microsoft.com/office/drawing/2016/5/14/chartex" xmlns:mc="http://schemas.openxmlformats.org/markup-compatibility/2006" xmlns:aink="http://schemas.microsoft.com/office/drawing/2016/ink" xmlns:am3d="http://schemas.microsoft.com/office/drawing/2017/model3d" xmlns:o="urn:schemas-microsoft-com:office:office" xmlns:oel="http://schemas.microsoft.com/office/2019/extlst" xmlns:r="http://schemas.openxmlformats.org/officeDocument/2006/relationships" xmlns:m="http://schemas.openxmlformats.org/officeDocument/2006/math" xmlns:v="urn:schemas-microsoft-com:vml" xmlns:wp14="http://schemas.microsoft.com/office/word/2010/wordprocessingDrawing" xmlns:wp="http://schemas.openxmlformats.org/drawingml/2006/wordprocessingDrawing" xmlns:w10="urn:schemas-microsoft-com:office:word" xmlns:w="http://schemas.openxmlformats.org/wordprocessingml/2006/main" xmlns:w14="http://schemas.microsoft.com/office/word/2010/wordml" xmlns:w15="http://schemas.microsoft.com/office/word/2012/wordml" xmlns:w16cex="http://schemas.microsoft.com/office/word/2018/wordml/cex" xmlns:w16cid="http://schemas.microsoft.com/office/word/2016/wordml/cid" xmlns:w16="http://schemas.microsoft.com/office/word/2018/wordml" xmlns:w16du="http://schemas.microsoft.com/office/word/2023/wordml/word16du" xmlns:w16sdtdh="http://schemas.microsoft.com/office/word/2020/wordml/sdtdatahash" xmlns:w16sdtfl="http://schemas.microsoft.com/office/word/2024/wordml/sdtformatlock" xmlns:w16se="http://schemas.microsoft.com/office/word/2015/wordml/symex" xmlns:wpg="http://schemas.microsoft.com/office/word/2010/wordprocessingGroup" xmlns:wpi="http://schemas.microsoft.com/office/word/2010/wordprocessingInk" xmlns:wne="http://schemas.microsoft.com/office/word/2006/wordml" xmlns:wps="http://schemas.microsoft.com/office/word/2010/wordprocessingShape" mc:Ignorable="w14 w15 w16se w16cid w16 w16cex w16sdtdh w16sdtfl w16du wp14">
   <w:p>
     <w:pPr>
       <w:pStyle w:val="Intestazione"/>
@@ -6092,7 +6114,7 @@
       <mc:AlternateContent>
         <mc:Choice Requires="wps">
           <w:drawing>
-            <wp:anchor distT="0" distB="0" distL="118745" distR="118745" simplePos="0" relativeHeight="251659264" behindDoc="1" locked="0" layoutInCell="1" allowOverlap="0" wp14:anchorId="20476EA3" wp14:editId="56D26A8C">
+            <wp:anchor distT="0" distB="0" distL="118745" distR="118745" simplePos="0" relativeHeight="251659264" behindDoc="1" locked="0" layoutInCell="1" allowOverlap="0" wp14:anchorId="20476EA3" wp14:editId="1BB6D7A3">
               <wp:simplePos x="0" y="0"/>
               <wp:positionH relativeFrom="margin">
                 <wp:align>center</wp:align>
@@ -6110,7 +6132,7 @@
                 </mc:Fallback>
               </mc:AlternateContent>
               <wp:extent cx="5950039" cy="270457"/>
-              <wp:effectExtent l="76200" t="57150" r="90170" b="86995"/>
+              <wp:effectExtent l="133350" t="114300" r="147320" b="163195"/>
               <wp:wrapSquare wrapText="bothSides"/>
               <wp:docPr id="197" name="Rettangolo 197"/>
               <wp:cNvGraphicFramePr/>
@@ -6127,28 +6149,37 @@
                         <a:avLst/>
                       </a:prstGeom>
                       <a:solidFill>
-                        <a:srgbClr val="008000"/>
+                        <a:schemeClr val="accent4">
+                          <a:lumMod val="60000"/>
+                          <a:lumOff val="40000"/>
+                        </a:schemeClr>
                       </a:solidFill>
                       <a:ln>
-                        <a:noFill/>
+                        <a:solidFill>
+                          <a:schemeClr val="accent4">
+                            <a:lumMod val="60000"/>
+                            <a:lumOff val="40000"/>
+                          </a:schemeClr>
+                        </a:solidFill>
                       </a:ln>
                       <a:effectLst>
-                        <a:outerShdw blurRad="44450" dist="27940" dir="5400000" algn="ctr">
-                          <a:srgbClr val="000000">
-                            <a:alpha val="32000"/>
-                          </a:srgbClr>
+                        <a:outerShdw blurRad="107950" dist="12700" dir="5400000" algn="ctr">
+                          <a:srgbClr val="000000"/>
                         </a:outerShdw>
                       </a:effectLst>
                       <a:scene3d>
                         <a:camera prst="orthographicFront">
                           <a:rot lat="0" lon="0" rev="0"/>
                         </a:camera>
-                        <a:lightRig rig="balanced" dir="t">
-                          <a:rot lat="0" lon="0" rev="8700000"/>
+                        <a:lightRig rig="soft" dir="t">
+                          <a:rot lat="0" lon="0" rev="0"/>
                         </a:lightRig>
                       </a:scene3d>
-                      <a:sp3d>
-                        <a:bevelT w="190500" h="38100"/>
+                      <a:sp3d contourW="44450" prstMaterial="matte">
+                        <a:bevelT w="63500" h="63500" prst="artDeco"/>
+                        <a:contourClr>
+                          <a:srgbClr val="FFFFFF"/>
+                        </a:contourClr>
                       </a:sp3d>
                     </wps:spPr>
                     <wps:style>
@@ -6172,8 +6203,18 @@
                             <w:rPr>
                               <w:b/>
                               <w:bCs/>
-                              <w:caps/>
-                              <w:color w:val="FFFFFF" w:themeColor="background1"/>
+                              <w:color w:val="000000" w:themeColor="text1"/>
+                              <w:spacing w:val="10"/>
+                              <w14:shadow w14:blurRad="63500" w14:dist="50800" w14:dir="13500000" w14:sx="0" w14:sy="0" w14:kx="0" w14:ky="0" w14:algn="none">
+                                <w14:srgbClr w14:val="000000">
+                                  <w14:alpha w14:val="50000"/>
+                                </w14:srgbClr>
+                              </w14:shadow>
+                              <w14:textOutline w14:w="0" w14:cap="flat" w14:cmpd="sng" w14:algn="ctr">
+                                <w14:noFill/>
+                                <w14:prstDash w14:val="solid"/>
+                                <w14:round/>
+                              </w14:textOutline>
                             </w:rPr>
                             <w:alias w:val="Titolo"/>
                             <w:tag w:val=""/>
@@ -6181,23 +6222,43 @@
                             <w:dataBinding w:prefixMappings="xmlns:ns0='http://purl.org/dc/elements/1.1/' xmlns:ns1='http://schemas.openxmlformats.org/package/2006/metadata/core-properties' " w:xpath="/ns1:coreProperties[1]/ns0:title[1]" w:storeItemID="{6C3C8BC8-F283-45AE-878A-BAB7291924A1}"/>
                             <w:text/>
                           </w:sdtPr>
-                          <w:sdtEndPr/>
                           <w:sdtContent>
                             <w:p>
                               <w:pPr>
                                 <w:pStyle w:val="Intestazione"/>
                                 <w:jc w:val="center"/>
                                 <w:rPr>
-                                  <w:caps/>
-                                  <w:color w:val="FFFFFF" w:themeColor="background1"/>
+                                  <w:b/>
+                                  <w:color w:val="000000" w:themeColor="text1"/>
+                                  <w:spacing w:val="10"/>
+                                  <w14:shadow w14:blurRad="63500" w14:dist="50800" w14:dir="13500000" w14:sx="0" w14:sy="0" w14:kx="0" w14:ky="0" w14:algn="none">
+                                    <w14:srgbClr w14:val="000000">
+                                      <w14:alpha w14:val="50000"/>
+                                    </w14:srgbClr>
+                                  </w14:shadow>
+                                  <w14:textOutline w14:w="0" w14:cap="flat" w14:cmpd="sng" w14:algn="ctr">
+                                    <w14:noFill/>
+                                    <w14:prstDash w14:val="solid"/>
+                                    <w14:round/>
+                                  </w14:textOutline>
                                 </w:rPr>
                               </w:pPr>
                               <w:r>
                                 <w:rPr>
                                   <w:b/>
                                   <w:bCs/>
-                                  <w:caps/>
-                                  <w:color w:val="FFFFFF" w:themeColor="background1"/>
+                                  <w:color w:val="000000" w:themeColor="text1"/>
+                                  <w:spacing w:val="10"/>
+                                  <w14:shadow w14:blurRad="63500" w14:dist="50800" w14:dir="13500000" w14:sx="0" w14:sy="0" w14:kx="0" w14:ky="0" w14:algn="none">
+                                    <w14:srgbClr w14:val="000000">
+                                      <w14:alpha w14:val="50000"/>
+                                    </w14:srgbClr>
+                                  </w14:shadow>
+                                  <w14:textOutline w14:w="0" w14:cap="flat" w14:cmpd="sng" w14:algn="ctr">
+                                    <w14:noFill/>
+                                    <w14:prstDash w14:val="solid"/>
+                                    <w14:round/>
+                                  </w14:textOutline>
                                 </w:rPr>
                                 <w:t>RELAZIONE DI SISTEMI E RETI</w:t>
                               </w:r>
@@ -6226,8 +6287,8 @@
         </mc:Choice>
         <mc:Fallback>
           <w:pict>
-            <v:rect w14:anchorId="20476EA3" id="Rettangolo 197" o:spid="_x0000_s1057" style="position:absolute;margin-left:0;margin-top:0;width:468.5pt;height:21.3pt;z-index:-251657216;visibility:visible;mso-wrap-style:square;mso-width-percent:1000;mso-height-percent:27;mso-top-percent:45;mso-wrap-distance-left:9.35pt;mso-wrap-distance-top:0;mso-wrap-distance-right:9.35pt;mso-wrap-distance-bottom:0;mso-position-horizontal:center;mso-position-horizontal-relative:margin;mso-position-vertical-relative:page;mso-width-percent:1000;mso-height-percent:27;mso-top-percent:45;mso-width-relative:margin;mso-height-relative:page;v-text-anchor:middle" o:gfxdata="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" o:allowoverlap="f" fillcolor="green" stroked="f" strokeweight="1pt">
-              <v:shadow on="t" color="black" opacity="20971f" offset="0,2.2pt"/>
+            <v:rect w14:anchorId="20476EA3" id="Rettangolo 197" o:spid="_x0000_s1057" style="position:absolute;margin-left:0;margin-top:0;width:468.5pt;height:21.3pt;z-index:-251657216;visibility:visible;mso-wrap-style:square;mso-width-percent:1000;mso-height-percent:27;mso-top-percent:45;mso-wrap-distance-left:9.35pt;mso-wrap-distance-top:0;mso-wrap-distance-right:9.35pt;mso-wrap-distance-bottom:0;mso-position-horizontal:center;mso-position-horizontal-relative:margin;mso-position-vertical-relative:page;mso-width-percent:1000;mso-height-percent:27;mso-top-percent:45;mso-width-relative:margin;mso-height-relative:page;v-text-anchor:middle" o:gfxdata="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" o:allowoverlap="f" fillcolor="#ffd966 [1943]" strokecolor="#ffd966 [1943]" strokeweight="1pt">
+              <v:shadow on="t" color="black" offset="0,1pt"/>
               <v:textbox style="mso-fit-shape-to-text:t">
                 <w:txbxContent>
                   <w:sdt>
@@ -6235,8 +6296,18 @@
                       <w:rPr>
                         <w:b/>
                         <w:bCs/>
-                        <w:caps/>
-                        <w:color w:val="FFFFFF" w:themeColor="background1"/>
+                        <w:color w:val="000000" w:themeColor="text1"/>
+                        <w:spacing w:val="10"/>
+                        <w14:shadow w14:blurRad="63500" w14:dist="50800" w14:dir="13500000" w14:sx="0" w14:sy="0" w14:kx="0" w14:ky="0" w14:algn="none">
+                          <w14:srgbClr w14:val="000000">
+                            <w14:alpha w14:val="50000"/>
+                          </w14:srgbClr>
+                        </w14:shadow>
+                        <w14:textOutline w14:w="0" w14:cap="flat" w14:cmpd="sng" w14:algn="ctr">
+                          <w14:noFill/>
+                          <w14:prstDash w14:val="solid"/>
+                          <w14:round/>
+                        </w14:textOutline>
                       </w:rPr>
                       <w:alias w:val="Titolo"/>
                       <w:tag w:val=""/>
@@ -6244,23 +6315,43 @@
                       <w:dataBinding w:prefixMappings="xmlns:ns0='http://purl.org/dc/elements/1.1/' xmlns:ns1='http://schemas.openxmlformats.org/package/2006/metadata/core-properties' " w:xpath="/ns1:coreProperties[1]/ns0:title[1]" w:storeItemID="{6C3C8BC8-F283-45AE-878A-BAB7291924A1}"/>
                       <w:text/>
                     </w:sdtPr>
-                    <w:sdtEndPr/>
                     <w:sdtContent>
                       <w:p>
                         <w:pPr>
                           <w:pStyle w:val="Intestazione"/>
                           <w:jc w:val="center"/>
                           <w:rPr>
-                            <w:caps/>
-                            <w:color w:val="FFFFFF" w:themeColor="background1"/>
+                            <w:b/>
+                            <w:color w:val="000000" w:themeColor="text1"/>
+                            <w:spacing w:val="10"/>
+                            <w14:shadow w14:blurRad="63500" w14:dist="50800" w14:dir="13500000" w14:sx="0" w14:sy="0" w14:kx="0" w14:ky="0" w14:algn="none">
+                              <w14:srgbClr w14:val="000000">
+                                <w14:alpha w14:val="50000"/>
+                              </w14:srgbClr>
+                            </w14:shadow>
+                            <w14:textOutline w14:w="0" w14:cap="flat" w14:cmpd="sng" w14:algn="ctr">
+                              <w14:noFill/>
+                              <w14:prstDash w14:val="solid"/>
+                              <w14:round/>
+                            </w14:textOutline>
                           </w:rPr>
                         </w:pPr>
                         <w:r>
                           <w:rPr>
                             <w:b/>
                             <w:bCs/>
-                            <w:caps/>
-                            <w:color w:val="FFFFFF" w:themeColor="background1"/>
+                            <w:color w:val="000000" w:themeColor="text1"/>
+                            <w:spacing w:val="10"/>
+                            <w14:shadow w14:blurRad="63500" w14:dist="50800" w14:dir="13500000" w14:sx="0" w14:sy="0" w14:kx="0" w14:ky="0" w14:algn="none">
+                              <w14:srgbClr w14:val="000000">
+                                <w14:alpha w14:val="50000"/>
+                              </w14:srgbClr>
+                            </w14:shadow>
+                            <w14:textOutline w14:w="0" w14:cap="flat" w14:cmpd="sng" w14:algn="ctr">
+                              <w14:noFill/>
+                              <w14:prstDash w14:val="solid"/>
+                              <w14:round/>
+                            </w14:textOutline>
                           </w:rPr>
                           <w:t>RELAZIONE DI SISTEMI E RETI</w:t>
                         </w:r>
@@ -6280,7 +6371,7 @@
 </file>
 
 <file path=word/numbering.xml><?xml version="1.0" encoding="utf-8"?>
-<w:numbering xmlns:wpc="http://schemas.microsoft.com/office/word/2010/wordprocessingCanvas" xmlns:cx="http://schemas.microsoft.com/office/drawing/2014/chartex" xmlns:cx1="http://schemas.microsoft.com/office/drawing/2015/9/8/chartex" xmlns:cx2="http://schemas.microsoft.com/office/drawing/2015/10/21/chartex" xmlns:cx3="http://schemas.microsoft.com/office/drawing/2016/5/9/chartex" xmlns:cx4="http://schemas.microsoft.com/office/drawing/2016/5/10/chartex" xmlns:cx5="http://schemas.microsoft.com/office/drawing/2016/5/11/chartex" xmlns:cx6="http://schemas.microsoft.com/office/drawing/2016/5/12/chartex" xmlns:cx7="http://schemas.microsoft.com/office/drawing/2016/5/13/chartex" xmlns:cx8="http://schemas.microsoft.com/office/drawing/2016/5/14/chartex" xmlns:mc="http://schemas.openxmlformats.org/markup-compatibility/2006" xmlns:aink="http://schemas.microsoft.com/office/drawing/2016/ink" xmlns:am3d="http://schemas.microsoft.com/office/drawing/2017/model3d" xmlns:o="urn:schemas-microsoft-com:office:office" xmlns:r="http://schemas.openxmlformats.org/officeDocument/2006/relationships" xmlns:m="http://schemas.openxmlformats.org/officeDocument/2006/math" xmlns:v="urn:schemas-microsoft-com:vml" xmlns:wp14="http://schemas.microsoft.com/office/word/2010/wordprocessingDrawing" xmlns:wp="http://schemas.openxmlformats.org/drawingml/2006/wordprocessingDrawing" xmlns:w10="urn:schemas-microsoft-com:office:word" xmlns:w="http://schemas.openxmlformats.org/wordprocessingml/2006/main" xmlns:w14="http://schemas.microsoft.com/office/word/2010/wordml" xmlns:w15="http://schemas.microsoft.com/office/word/2012/wordml" xmlns:w16cex="http://schemas.microsoft.com/office/word/2018/wordml/cex" xmlns:w16cid="http://schemas.microsoft.com/office/word/2016/wordml/cid" xmlns:w16="http://schemas.microsoft.com/office/word/2018/wordml" xmlns:w16sdtdh="http://schemas.microsoft.com/office/word/2020/wordml/sdtdatahash" xmlns:w16se="http://schemas.microsoft.com/office/word/2015/wordml/symex" xmlns:wpg="http://schemas.microsoft.com/office/word/2010/wordprocessingGroup" xmlns:wpi="http://schemas.microsoft.com/office/word/2010/wordprocessingInk" xmlns:wne="http://schemas.microsoft.com/office/word/2006/wordml" xmlns:wps="http://schemas.microsoft.com/office/word/2010/wordprocessingShape" mc:Ignorable="w14 w15 w16se w16cid w16 w16cex w16sdtdh wp14">
+<w:numbering xmlns:wpc="http://schemas.microsoft.com/office/word/2010/wordprocessingCanvas" xmlns:cx="http://schemas.microsoft.com/office/drawing/2014/chartex" xmlns:cx1="http://schemas.microsoft.com/office/drawing/2015/9/8/chartex" xmlns:cx2="http://schemas.microsoft.com/office/drawing/2015/10/21/chartex" xmlns:cx3="http://schemas.microsoft.com/office/drawing/2016/5/9/chartex" xmlns:cx4="http://schemas.microsoft.com/office/drawing/2016/5/10/chartex" xmlns:cx5="http://schemas.microsoft.com/office/drawing/2016/5/11/chartex" xmlns:cx6="http://schemas.microsoft.com/office/drawing/2016/5/12/chartex" xmlns:cx7="http://schemas.microsoft.com/office/drawing/2016/5/13/chartex" xmlns:cx8="http://schemas.microsoft.com/office/drawing/2016/5/14/chartex" xmlns:mc="http://schemas.openxmlformats.org/markup-compatibility/2006" xmlns:aink="http://schemas.microsoft.com/office/drawing/2016/ink" xmlns:am3d="http://schemas.microsoft.com/office/drawing/2017/model3d" xmlns:o="urn:schemas-microsoft-com:office:office" xmlns:oel="http://schemas.microsoft.com/office/2019/extlst" xmlns:r="http://schemas.openxmlformats.org/officeDocument/2006/relationships" xmlns:m="http://schemas.openxmlformats.org/officeDocument/2006/math" xmlns:v="urn:schemas-microsoft-com:vml" xmlns:wp14="http://schemas.microsoft.com/office/word/2010/wordprocessingDrawing" xmlns:wp="http://schemas.openxmlformats.org/drawingml/2006/wordprocessingDrawing" xmlns:w10="urn:schemas-microsoft-com:office:word" xmlns:w="http://schemas.openxmlformats.org/wordprocessingml/2006/main" xmlns:w14="http://schemas.microsoft.com/office/word/2010/wordml" xmlns:w15="http://schemas.microsoft.com/office/word/2012/wordml" xmlns:w16cex="http://schemas.microsoft.com/office/word/2018/wordml/cex" xmlns:w16cid="http://schemas.microsoft.com/office/word/2016/wordml/cid" xmlns:w16="http://schemas.microsoft.com/office/word/2018/wordml" xmlns:w16du="http://schemas.microsoft.com/office/word/2023/wordml/word16du" xmlns:w16sdtdh="http://schemas.microsoft.com/office/word/2020/wordml/sdtdatahash" xmlns:w16sdtfl="http://schemas.microsoft.com/office/word/2024/wordml/sdtformatlock" xmlns:w16se="http://schemas.microsoft.com/office/word/2015/wordml/symex" xmlns:wpg="http://schemas.microsoft.com/office/word/2010/wordprocessingGroup" xmlns:wpi="http://schemas.microsoft.com/office/word/2010/wordprocessingInk" xmlns:wne="http://schemas.microsoft.com/office/word/2006/wordml" xmlns:wps="http://schemas.microsoft.com/office/word/2010/wordprocessingShape" mc:Ignorable="w14 w15 w16se w16cid w16 w16cex w16sdtdh w16sdtfl w16du wp14">
   <w:abstractNum w:abstractNumId="0" w15:restartNumberingAfterBreak="0">
     <w:nsid w:val="1139709B"/>
     <w:multiLevelType w:val="hybridMultilevel"/>
@@ -6710,23 +6801,23 @@
       </w:rPr>
     </w:lvl>
   </w:abstractNum>
-  <w:num w:numId="1">
+  <w:num w:numId="1" w16cid:durableId="1029257971">
     <w:abstractNumId w:val="0"/>
   </w:num>
-  <w:num w:numId="2">
+  <w:num w:numId="2" w16cid:durableId="83184723">
     <w:abstractNumId w:val="2"/>
   </w:num>
-  <w:num w:numId="3">
+  <w:num w:numId="3" w16cid:durableId="1857647765">
     <w:abstractNumId w:val="3"/>
   </w:num>
-  <w:num w:numId="4">
+  <w:num w:numId="4" w16cid:durableId="2019114457">
     <w:abstractNumId w:val="1"/>
   </w:num>
 </w:numbering>
 </file>
 
 <file path=word/styles.xml><?xml version="1.0" encoding="utf-8"?>
-<w:styles xmlns:mc="http://schemas.openxmlformats.org/markup-compatibility/2006" xmlns:r="http://schemas.openxmlformats.org/officeDocument/2006/relationships" xmlns:w="http://schemas.openxmlformats.org/wordprocessingml/2006/main" xmlns:w14="http://schemas.microsoft.com/office/word/2010/wordml" xmlns:w15="http://schemas.microsoft.com/office/word/2012/wordml" xmlns:w16cex="http://schemas.microsoft.com/office/word/2018/wordml/cex" xmlns:w16cid="http://schemas.microsoft.com/office/word/2016/wordml/cid" xmlns:w16="http://schemas.microsoft.com/office/word/2018/wordml" xmlns:w16sdtdh="http://schemas.microsoft.com/office/word/2020/wordml/sdtdatahash" xmlns:w16se="http://schemas.microsoft.com/office/word/2015/wordml/symex" mc:Ignorable="w14 w15 w16se w16cid w16 w16cex w16sdtdh">
+<w:styles xmlns:mc="http://schemas.openxmlformats.org/markup-compatibility/2006" xmlns:r="http://schemas.openxmlformats.org/officeDocument/2006/relationships" xmlns:w="http://schemas.openxmlformats.org/wordprocessingml/2006/main" xmlns:w14="http://schemas.microsoft.com/office/word/2010/wordml" xmlns:w15="http://schemas.microsoft.com/office/word/2012/wordml" xmlns:w16cex="http://schemas.microsoft.com/office/word/2018/wordml/cex" xmlns:w16cid="http://schemas.microsoft.com/office/word/2016/wordml/cid" xmlns:w16="http://schemas.microsoft.com/office/word/2018/wordml" xmlns:w16du="http://schemas.microsoft.com/office/word/2023/wordml/word16du" xmlns:w16sdtdh="http://schemas.microsoft.com/office/word/2020/wordml/sdtdatahash" xmlns:w16sdtfl="http://schemas.microsoft.com/office/word/2024/wordml/sdtformatlock" xmlns:w16se="http://schemas.microsoft.com/office/word/2015/wordml/symex" mc:Ignorable="w14 w15 w16se w16cid w16 w16cex w16sdtdh w16sdtfl w16du">
   <w:docDefaults>
     <w:rPrDefault>
       <w:rPr>
@@ -7401,7 +7492,7 @@
 </file>
 
 <file path=word/glossary/document.xml><?xml version="1.0" encoding="utf-8"?>
-<w:glossaryDocument xmlns:wpc="http://schemas.microsoft.com/office/word/2010/wordprocessingCanvas" xmlns:cx="http://schemas.microsoft.com/office/drawing/2014/chartex" xmlns:cx1="http://schemas.microsoft.com/office/drawing/2015/9/8/chartex" xmlns:cx2="http://schemas.microsoft.com/office/drawing/2015/10/21/chartex" xmlns:cx3="http://schemas.microsoft.com/office/drawing/2016/5/9/chartex" xmlns:cx4="http://schemas.microsoft.com/office/drawing/2016/5/10/chartex" xmlns:cx5="http://schemas.microsoft.com/office/drawing/2016/5/11/chartex" xmlns:cx6="http://schemas.microsoft.com/office/drawing/2016/5/12/chartex" xmlns:cx7="http://schemas.microsoft.com/office/drawing/2016/5/13/chartex" xmlns:cx8="http://schemas.microsoft.com/office/drawing/2016/5/14/chartex" xmlns:mc="http://schemas.openxmlformats.org/markup-compatibility/2006" xmlns:aink="http://schemas.microsoft.com/office/drawing/2016/ink" xmlns:am3d="http://schemas.microsoft.com/office/drawing/2017/model3d" xmlns:o="urn:schemas-microsoft-com:office:office" xmlns:r="http://schemas.openxmlformats.org/officeDocument/2006/relationships" xmlns:m="http://schemas.openxmlformats.org/officeDocument/2006/math" xmlns:v="urn:schemas-microsoft-com:vml" xmlns:wp14="http://schemas.microsoft.com/office/word/2010/wordprocessingDrawing" xmlns:wp="http://schemas.openxmlformats.org/drawingml/2006/wordprocessingDrawing" xmlns:w10="urn:schemas-microsoft-com:office:word" xmlns:w="http://schemas.openxmlformats.org/wordprocessingml/2006/main" xmlns:w14="http://schemas.microsoft.com/office/word/2010/wordml" xmlns:w15="http://schemas.microsoft.com/office/word/2012/wordml" xmlns:w16cex="http://schemas.microsoft.com/office/word/2018/wordml/cex" xmlns:w16cid="http://schemas.microsoft.com/office/word/2016/wordml/cid" xmlns:w16="http://schemas.microsoft.com/office/word/2018/wordml" xmlns:w16sdtdh="http://schemas.microsoft.com/office/word/2020/wordml/sdtdatahash" xmlns:w16se="http://schemas.microsoft.com/office/word/2015/wordml/symex" xmlns:wpg="http://schemas.microsoft.com/office/word/2010/wordprocessingGroup" xmlns:wpi="http://schemas.microsoft.com/office/word/2010/wordprocessingInk" xmlns:wne="http://schemas.microsoft.com/office/word/2006/wordml" xmlns:wps="http://schemas.microsoft.com/office/word/2010/wordprocessingShape" mc:Ignorable="w14 w15 w16se w16cid w16 w16cex w16sdtdh wp14">
+<w:glossaryDocument xmlns:wpc="http://schemas.microsoft.com/office/word/2010/wordprocessingCanvas" xmlns:cx="http://schemas.microsoft.com/office/drawing/2014/chartex" xmlns:cx1="http://schemas.microsoft.com/office/drawing/2015/9/8/chartex" xmlns:cx2="http://schemas.microsoft.com/office/drawing/2015/10/21/chartex" xmlns:cx3="http://schemas.microsoft.com/office/drawing/2016/5/9/chartex" xmlns:cx4="http://schemas.microsoft.com/office/drawing/2016/5/10/chartex" xmlns:cx5="http://schemas.microsoft.com/office/drawing/2016/5/11/chartex" xmlns:cx6="http://schemas.microsoft.com/office/drawing/2016/5/12/chartex" xmlns:cx7="http://schemas.microsoft.com/office/drawing/2016/5/13/chartex" xmlns:cx8="http://schemas.microsoft.com/office/drawing/2016/5/14/chartex" xmlns:mc="http://schemas.openxmlformats.org/markup-compatibility/2006" xmlns:aink="http://schemas.microsoft.com/office/drawing/2016/ink" xmlns:am3d="http://schemas.microsoft.com/office/drawing/2017/model3d" xmlns:o="urn:schemas-microsoft-com:office:office" xmlns:oel="http://schemas.microsoft.com/office/2019/extlst" xmlns:r="http://schemas.openxmlformats.org/officeDocument/2006/relationships" xmlns:m="http://schemas.openxmlformats.org/officeDocument/2006/math" xmlns:v="urn:schemas-microsoft-com:vml" xmlns:wp14="http://schemas.microsoft.com/office/word/2010/wordprocessingDrawing" xmlns:wp="http://schemas.openxmlformats.org/drawingml/2006/wordprocessingDrawing" xmlns:w10="urn:schemas-microsoft-com:office:word" xmlns:w="http://schemas.openxmlformats.org/wordprocessingml/2006/main" xmlns:w14="http://schemas.microsoft.com/office/word/2010/wordml" xmlns:w15="http://schemas.microsoft.com/office/word/2012/wordml" xmlns:w16cex="http://schemas.microsoft.com/office/word/2018/wordml/cex" xmlns:w16cid="http://schemas.microsoft.com/office/word/2016/wordml/cid" xmlns:w16="http://schemas.microsoft.com/office/word/2018/wordml" xmlns:w16du="http://schemas.microsoft.com/office/word/2023/wordml/word16du" xmlns:w16sdtdh="http://schemas.microsoft.com/office/word/2020/wordml/sdtdatahash" xmlns:w16sdtfl="http://schemas.microsoft.com/office/word/2024/wordml/sdtformatlock" xmlns:w16se="http://schemas.microsoft.com/office/word/2015/wordml/symex" xmlns:wpg="http://schemas.microsoft.com/office/word/2010/wordprocessingGroup" xmlns:wpi="http://schemas.microsoft.com/office/word/2010/wordprocessingInk" xmlns:wne="http://schemas.microsoft.com/office/word/2006/wordml" xmlns:wps="http://schemas.microsoft.com/office/word/2010/wordprocessingShape" mc:Ignorable="w14 w15 w16se w16cid w16 w16cex w16sdtdh w16sdtfl w16du wp14">
   <w:docParts>
     <w:docPart>
       <w:docPartPr>
@@ -7584,13 +7675,13 @@
 </file>
 
 <file path=word/glossary/fontTable.xml><?xml version="1.0" encoding="utf-8"?>
-<w:fonts xmlns:mc="http://schemas.openxmlformats.org/markup-compatibility/2006" xmlns:r="http://schemas.openxmlformats.org/officeDocument/2006/relationships" xmlns:w="http://schemas.openxmlformats.org/wordprocessingml/2006/main" xmlns:w14="http://schemas.microsoft.com/office/word/2010/wordml" xmlns:w15="http://schemas.microsoft.com/office/word/2012/wordml" xmlns:w16cex="http://schemas.microsoft.com/office/word/2018/wordml/cex" xmlns:w16cid="http://schemas.microsoft.com/office/word/2016/wordml/cid" xmlns:w16="http://schemas.microsoft.com/office/word/2018/wordml" xmlns:w16sdtdh="http://schemas.microsoft.com/office/word/2020/wordml/sdtdatahash" xmlns:w16se="http://schemas.microsoft.com/office/word/2015/wordml/symex" mc:Ignorable="w14 w15 w16se w16cid w16 w16cex w16sdtdh">
+<w:fonts xmlns:mc="http://schemas.openxmlformats.org/markup-compatibility/2006" xmlns:r="http://schemas.openxmlformats.org/officeDocument/2006/relationships" xmlns:w="http://schemas.openxmlformats.org/wordprocessingml/2006/main" xmlns:w14="http://schemas.microsoft.com/office/word/2010/wordml" xmlns:w15="http://schemas.microsoft.com/office/word/2012/wordml" xmlns:w16cex="http://schemas.microsoft.com/office/word/2018/wordml/cex" xmlns:w16cid="http://schemas.microsoft.com/office/word/2016/wordml/cid" xmlns:w16="http://schemas.microsoft.com/office/word/2018/wordml" xmlns:w16du="http://schemas.microsoft.com/office/word/2023/wordml/word16du" xmlns:w16sdtdh="http://schemas.microsoft.com/office/word/2020/wordml/sdtdatahash" xmlns:w16sdtfl="http://schemas.microsoft.com/office/word/2024/wordml/sdtformatlock" xmlns:w16se="http://schemas.microsoft.com/office/word/2015/wordml/symex" mc:Ignorable="w14 w15 w16se w16cid w16 w16cex w16sdtdh w16sdtfl w16du">
   <w:font w:name="Calibri">
     <w:panose1 w:val="020F0502020204030204"/>
     <w:charset w:val="00"/>
     <w:family w:val="swiss"/>
     <w:pitch w:val="variable"/>
-    <w:sig w:usb0="E0002AFF" w:usb1="4000ACFF" w:usb2="00000001" w:usb3="00000000" w:csb0="000001FF" w:csb1="00000000"/>
+    <w:sig w:usb0="E4002EFF" w:usb1="C200247B" w:usb2="00000009" w:usb3="00000000" w:csb0="000001FF" w:csb1="00000000"/>
   </w:font>
   <w:font w:name="Courier New">
     <w:panose1 w:val="02070309020205020404"/>
@@ -7604,7 +7695,7 @@
     <w:charset w:val="00"/>
     <w:family w:val="roman"/>
     <w:pitch w:val="variable"/>
-    <w:sig w:usb0="E0002AFF" w:usb1="C0007841" w:usb2="00000009" w:usb3="00000000" w:csb0="000001FF" w:csb1="00000000"/>
+    <w:sig w:usb0="E0002EFF" w:usb1="C000785B" w:usb2="00000009" w:usb3="00000000" w:csb0="000001FF" w:csb1="00000000"/>
   </w:font>
   <w:font w:name="Wingdings">
     <w:panose1 w:val="05000000000000000000"/>
@@ -7632,13 +7723,25 @@
     <w:charset w:val="00"/>
     <w:family w:val="swiss"/>
     <w:pitch w:val="variable"/>
-    <w:sig w:usb0="A0002AEF" w:usb1="4000207B" w:usb2="00000000" w:usb3="00000000" w:csb0="000001FF" w:csb1="00000000"/>
+    <w:sig w:usb0="E4002EFF" w:usb1="C200247B" w:usb2="00000009" w:usb3="00000000" w:csb0="000001FF" w:csb1="00000000"/>
+  </w:font>
+  <w:font w:name="Aptos">
+    <w:charset w:val="00"/>
+    <w:family w:val="swiss"/>
+    <w:pitch w:val="variable"/>
+    <w:sig w:usb0="20000287" w:usb1="00000003" w:usb2="00000000" w:usb3="00000000" w:csb0="0000019F" w:csb1="00000000"/>
+  </w:font>
+  <w:font w:name="Aptos Display">
+    <w:charset w:val="00"/>
+    <w:family w:val="swiss"/>
+    <w:pitch w:val="variable"/>
+    <w:sig w:usb0="20000287" w:usb1="00000003" w:usb2="00000000" w:usb3="00000000" w:csb0="0000019F" w:csb1="00000000"/>
   </w:font>
 </w:fonts>
 </file>
 
 <file path=word/glossary/settings.xml><?xml version="1.0" encoding="utf-8"?>
-<w:settings xmlns:mc="http://schemas.openxmlformats.org/markup-compatibility/2006" xmlns:o="urn:schemas-microsoft-com:office:office" xmlns:r="http://schemas.openxmlformats.org/officeDocument/2006/relationships" xmlns:m="http://schemas.openxmlformats.org/officeDocument/2006/math" xmlns:v="urn:schemas-microsoft-com:vml" xmlns:w10="urn:schemas-microsoft-com:office:word" xmlns:w="http://schemas.openxmlformats.org/wordprocessingml/2006/main" xmlns:w14="http://schemas.microsoft.com/office/word/2010/wordml" xmlns:w15="http://schemas.microsoft.com/office/word/2012/wordml" xmlns:w16cex="http://schemas.microsoft.com/office/word/2018/wordml/cex" xmlns:w16cid="http://schemas.microsoft.com/office/word/2016/wordml/cid" xmlns:w16="http://schemas.microsoft.com/office/word/2018/wordml" xmlns:w16sdtdh="http://schemas.microsoft.com/office/word/2020/wordml/sdtdatahash" xmlns:w16se="http://schemas.microsoft.com/office/word/2015/wordml/symex" xmlns:sl="http://schemas.openxmlformats.org/schemaLibrary/2006/main" mc:Ignorable="w14 w15 w16se w16cid w16 w16cex w16sdtdh">
+<w:settings xmlns:mc="http://schemas.openxmlformats.org/markup-compatibility/2006" xmlns:o="urn:schemas-microsoft-com:office:office" xmlns:r="http://schemas.openxmlformats.org/officeDocument/2006/relationships" xmlns:m="http://schemas.openxmlformats.org/officeDocument/2006/math" xmlns:v="urn:schemas-microsoft-com:vml" xmlns:w10="urn:schemas-microsoft-com:office:word" xmlns:w="http://schemas.openxmlformats.org/wordprocessingml/2006/main" xmlns:w14="http://schemas.microsoft.com/office/word/2010/wordml" xmlns:w15="http://schemas.microsoft.com/office/word/2012/wordml" xmlns:w16cex="http://schemas.microsoft.com/office/word/2018/wordml/cex" xmlns:w16cid="http://schemas.microsoft.com/office/word/2016/wordml/cid" xmlns:w16="http://schemas.microsoft.com/office/word/2018/wordml" xmlns:w16du="http://schemas.microsoft.com/office/word/2023/wordml/word16du" xmlns:w16sdtdh="http://schemas.microsoft.com/office/word/2020/wordml/sdtdatahash" xmlns:w16sdtfl="http://schemas.microsoft.com/office/word/2024/wordml/sdtformatlock" xmlns:w16se="http://schemas.microsoft.com/office/word/2015/wordml/symex" xmlns:sl="http://schemas.openxmlformats.org/schemaLibrary/2006/main" mc:Ignorable="w14 w15 w16se w16cid w16 w16cex w16sdtdh w16sdtfl w16du">
   <w:view w:val="normal"/>
   <w:defaultTabStop w:val="708"/>
   <w:hyphenationZone w:val="283"/>
@@ -7656,6 +7759,7 @@
     <w:rsidRoot w:val="005F24BA"/>
     <w:rsid w:val="00174C29"/>
     <w:rsid w:val="00326B6D"/>
+    <w:rsid w:val="00345E02"/>
     <w:rsid w:val="00412D37"/>
     <w:rsid w:val="00502CA7"/>
     <w:rsid w:val="00526914"/>
@@ -7663,6 +7767,8 @@
     <w:rsid w:val="0068490F"/>
     <w:rsid w:val="006E4CBA"/>
     <w:rsid w:val="00A14F5D"/>
+    <w:rsid w:val="00A832AE"/>
+    <w:rsid w:val="00BB102A"/>
     <w:rsid w:val="00C65BC4"/>
   </w:rsids>
   <m:mathPr>
@@ -7687,7 +7793,7 @@
 </file>
 
 <file path=word/glossary/styles.xml><?xml version="1.0" encoding="utf-8"?>
-<w:styles xmlns:mc="http://schemas.openxmlformats.org/markup-compatibility/2006" xmlns:r="http://schemas.openxmlformats.org/officeDocument/2006/relationships" xmlns:w="http://schemas.openxmlformats.org/wordprocessingml/2006/main" xmlns:w14="http://schemas.microsoft.com/office/word/2010/wordml" xmlns:w15="http://schemas.microsoft.com/office/word/2012/wordml" xmlns:w16cex="http://schemas.microsoft.com/office/word/2018/wordml/cex" xmlns:w16cid="http://schemas.microsoft.com/office/word/2016/wordml/cid" xmlns:w16="http://schemas.microsoft.com/office/word/2018/wordml" xmlns:w16sdtdh="http://schemas.microsoft.com/office/word/2020/wordml/sdtdatahash" xmlns:w16se="http://schemas.microsoft.com/office/word/2015/wordml/symex" mc:Ignorable="w14 w15 w16se w16cid w16 w16cex w16sdtdh">
+<w:styles xmlns:mc="http://schemas.openxmlformats.org/markup-compatibility/2006" xmlns:r="http://schemas.openxmlformats.org/officeDocument/2006/relationships" xmlns:w="http://schemas.openxmlformats.org/wordprocessingml/2006/main" xmlns:w14="http://schemas.microsoft.com/office/word/2010/wordml" xmlns:w15="http://schemas.microsoft.com/office/word/2012/wordml" xmlns:w16cex="http://schemas.microsoft.com/office/word/2018/wordml/cex" xmlns:w16cid="http://schemas.microsoft.com/office/word/2016/wordml/cid" xmlns:w16="http://schemas.microsoft.com/office/word/2018/wordml" xmlns:w16du="http://schemas.microsoft.com/office/word/2023/wordml/word16du" xmlns:w16sdtdh="http://schemas.microsoft.com/office/word/2020/wordml/sdtdatahash" xmlns:w16sdtfl="http://schemas.microsoft.com/office/word/2024/wordml/sdtformatlock" xmlns:w16se="http://schemas.microsoft.com/office/word/2015/wordml/symex" mc:Ignorable="w14 w15 w16se w16cid w16 w16cex w16sdtdh w16sdtfl w16du">
   <w:docDefaults>
     <w:rPrDefault>
       <w:rPr>
@@ -8119,13 +8225,10 @@
     <w:basedOn w:val="Carpredefinitoparagrafo"/>
     <w:uiPriority w:val="99"/>
     <w:semiHidden/>
-    <w:rsid w:val="005F24BA"/>
+    <w:rsid w:val="00BB102A"/>
     <w:rPr>
       <w:color w:val="808080"/>
     </w:rPr>
-  </w:style>
-  <w:style w:type="paragraph" w:customStyle="1" w:styleId="1B652EF246D346DA95CDC680400C7D2A">
-    <w:name w:val="1B652EF246D346DA95CDC680400C7D2A"/>
   </w:style>
   <w:style w:type="paragraph" w:customStyle="1" w:styleId="FBFDE8E8678B4F73BB9B67D20E07831E">
     <w:name w:val="FBFDE8E8678B4F73BB9B67D20E07831E"/>
@@ -8146,15 +8249,11 @@
     <w:name w:val="C2B96081884F407BB9BA3DB13153948A"/>
     <w:rsid w:val="005F24BA"/>
   </w:style>
-  <w:style w:type="paragraph" w:customStyle="1" w:styleId="4F77CBDA093642BC87154ADBB38043CF">
-    <w:name w:val="4F77CBDA093642BC87154ADBB38043CF"/>
-    <w:rsid w:val="005F24BA"/>
-  </w:style>
 </w:styles>
 </file>
 
 <file path=word/glossary/webSettings.xml><?xml version="1.0" encoding="utf-8"?>
-<w:webSettings xmlns:mc="http://schemas.openxmlformats.org/markup-compatibility/2006" xmlns:r="http://schemas.openxmlformats.org/officeDocument/2006/relationships" xmlns:w="http://schemas.openxmlformats.org/wordprocessingml/2006/main" xmlns:w14="http://schemas.microsoft.com/office/word/2010/wordml" xmlns:w15="http://schemas.microsoft.com/office/word/2012/wordml" xmlns:w16cex="http://schemas.microsoft.com/office/word/2018/wordml/cex" xmlns:w16cid="http://schemas.microsoft.com/office/word/2016/wordml/cid" xmlns:w16="http://schemas.microsoft.com/office/word/2018/wordml" xmlns:w16sdtdh="http://schemas.microsoft.com/office/word/2020/wordml/sdtdatahash" xmlns:w16se="http://schemas.microsoft.com/office/word/2015/wordml/symex" mc:Ignorable="w14 w15 w16se w16cid w16 w16cex w16sdtdh">
+<w:webSettings xmlns:mc="http://schemas.openxmlformats.org/markup-compatibility/2006" xmlns:r="http://schemas.openxmlformats.org/officeDocument/2006/relationships" xmlns:w="http://schemas.openxmlformats.org/wordprocessingml/2006/main" xmlns:w14="http://schemas.microsoft.com/office/word/2010/wordml" xmlns:w15="http://schemas.microsoft.com/office/word/2012/wordml" xmlns:w16cex="http://schemas.microsoft.com/office/word/2018/wordml/cex" xmlns:w16cid="http://schemas.microsoft.com/office/word/2016/wordml/cid" xmlns:w16="http://schemas.microsoft.com/office/word/2018/wordml" xmlns:w16du="http://schemas.microsoft.com/office/word/2023/wordml/word16du" xmlns:w16sdtdh="http://schemas.microsoft.com/office/word/2020/wordml/sdtdatahash" xmlns:w16sdtfl="http://schemas.microsoft.com/office/word/2024/wordml/sdtformatlock" xmlns:w16se="http://schemas.microsoft.com/office/word/2015/wordml/symex" mc:Ignorable="w14 w15 w16se w16cid w16 w16cex w16sdtdh w16sdtfl w16du">
   <w:optimizeForBrowser/>
   <w:allowPNG/>
 </w:webSettings>
@@ -8654,7 +8753,12 @@
 </file>
 
 <file path=customXml/item3.xml><?xml version="1.0" encoding="utf-8"?>
-<b:Sources xmlns:b="http://schemas.openxmlformats.org/officeDocument/2006/bibliography" xmlns="http://schemas.openxmlformats.org/officeDocument/2006/bibliography" SelectedStyle="\APASixthEditionOfficeOnline.xsl" StyleName="APA" Version="6"/>
+<?mso-contentType ?>
+<FormTemplates xmlns="http://schemas.microsoft.com/sharepoint/v3/contenttype/forms">
+  <Display>DocumentLibraryForm</Display>
+  <Edit>DocumentLibraryForm</Edit>
+  <New>DocumentLibraryForm</New>
+</FormTemplates>
 </file>
 
 <file path=customXml/item4.xml><?xml version="1.0" encoding="utf-8"?>
@@ -8666,12 +8770,7 @@
 </file>
 
 <file path=customXml/item5.xml><?xml version="1.0" encoding="utf-8"?>
-<?mso-contentType ?>
-<FormTemplates xmlns="http://schemas.microsoft.com/sharepoint/v3/contenttype/forms">
-  <Display>DocumentLibraryForm</Display>
-  <Edit>DocumentLibraryForm</Edit>
-  <New>DocumentLibraryForm</New>
-</FormTemplates>
+<b:Sources xmlns:b="http://schemas.openxmlformats.org/officeDocument/2006/bibliography" xmlns="http://schemas.openxmlformats.org/officeDocument/2006/bibliography" SelectedStyle="\APASixthEditionOfficeOnline.xsl" StyleName="APA" Version="6"/>
 </file>
 
 <file path=customXml/itemProps1.xml><?xml version="1.0" encoding="utf-8"?>
@@ -8702,9 +8801,9 @@
 </file>
 
 <file path=customXml/itemProps3.xml><?xml version="1.0" encoding="utf-8"?>
-<ds:datastoreItem xmlns:ds="http://schemas.openxmlformats.org/officeDocument/2006/customXml" ds:itemID="{40EEBCA7-855A-4262-8E9D-6532002A3A4B}">
+<ds:datastoreItem xmlns:ds="http://schemas.openxmlformats.org/officeDocument/2006/customXml" ds:itemID="{9F2C9777-03A9-4B14-97C7-4E4A30E1481E}">
   <ds:schemaRefs>
-    <ds:schemaRef ds:uri="http://schemas.openxmlformats.org/officeDocument/2006/bibliography"/>
+    <ds:schemaRef ds:uri="http://schemas.microsoft.com/sharepoint/v3/contenttype/forms"/>
   </ds:schemaRefs>
 </ds:datastoreItem>
 </file>
@@ -8720,9 +8819,9 @@
 </file>
 
 <file path=customXml/itemProps5.xml><?xml version="1.0" encoding="utf-8"?>
-<ds:datastoreItem xmlns:ds="http://schemas.openxmlformats.org/officeDocument/2006/customXml" ds:itemID="{9F2C9777-03A9-4B14-97C7-4E4A30E1481E}">
+<ds:datastoreItem xmlns:ds="http://schemas.openxmlformats.org/officeDocument/2006/customXml" ds:itemID="{40EEBCA7-855A-4262-8E9D-6532002A3A4B}">
   <ds:schemaRefs>
-    <ds:schemaRef ds:uri="http://schemas.microsoft.com/sharepoint/v3/contenttype/forms"/>
+    <ds:schemaRef ds:uri="http://schemas.openxmlformats.org/officeDocument/2006/bibliography"/>
   </ds:schemaRefs>
 </ds:datastoreItem>
 </file>
</xml_diff>

<commit_message>
Modifica Relazione, aggiunta commenti programam
</commit_message>
<xml_diff>
--- a/ProgettoPiscine/RelazioneProgettoPiscine.docx
+++ b/ProgettoPiscine/RelazioneProgettoPiscine.docx
@@ -34,7 +34,7 @@
             <mc:AlternateContent>
               <mc:Choice Requires="wpg">
                 <w:drawing>
-                  <wp:anchor distT="0" distB="0" distL="114300" distR="114300" simplePos="0" relativeHeight="251661312" behindDoc="1" locked="0" layoutInCell="1" allowOverlap="1" wp14:anchorId="1D6D6A26" wp14:editId="72DB4EBD">
+                  <wp:anchor distT="0" distB="0" distL="114300" distR="114300" simplePos="0" relativeHeight="251661312" behindDoc="1" locked="0" layoutInCell="1" allowOverlap="1" wp14:anchorId="1D6D6A26" wp14:editId="34E219FD">
                     <wp:simplePos x="0" y="0"/>
                     <mc:AlternateContent>
                       <mc:Choice Requires="wp14">
@@ -685,10 +685,18 @@
                                       </a:path>
                                     </a:pathLst>
                                   </a:custGeom>
-                                  <a:grpFill/>
+                                  <a:solidFill>
+                                    <a:schemeClr val="accent4">
+                                      <a:lumMod val="20000"/>
+                                      <a:lumOff val="80000"/>
+                                    </a:schemeClr>
+                                  </a:solidFill>
                                   <a:ln>
                                     <a:solidFill>
-                                      <a:schemeClr val="accent4"/>
+                                      <a:schemeClr val="accent4">
+                                        <a:lumMod val="40000"/>
+                                        <a:lumOff val="60000"/>
+                                      </a:schemeClr>
                                     </a:solidFill>
                                     <a:headEnd/>
                                     <a:tailEnd/>
@@ -898,7 +906,12 @@
                                       </a:path>
                                     </a:pathLst>
                                   </a:custGeom>
-                                  <a:grpFill/>
+                                  <a:solidFill>
+                                    <a:schemeClr val="accent4">
+                                      <a:lumMod val="20000"/>
+                                      <a:lumOff val="80000"/>
+                                    </a:schemeClr>
+                                  </a:solidFill>
                                   <a:ln>
                                     <a:solidFill>
                                       <a:schemeClr val="accent4"/>
@@ -2331,10 +2344,18 @@
                                       </a:path>
                                     </a:pathLst>
                                   </a:custGeom>
-                                  <a:grpFill/>
+                                  <a:solidFill>
+                                    <a:schemeClr val="accent4">
+                                      <a:lumMod val="20000"/>
+                                      <a:lumOff val="80000"/>
+                                    </a:schemeClr>
+                                  </a:solidFill>
                                   <a:ln>
                                     <a:solidFill>
-                                      <a:schemeClr val="accent4"/>
+                                      <a:schemeClr val="accent4">
+                                        <a:lumMod val="40000"/>
+                                        <a:lumOff val="60000"/>
+                                      </a:schemeClr>
                                     </a:solidFill>
                                     <a:headEnd/>
                                     <a:tailEnd/>
@@ -2637,10 +2658,18 @@
                                       </a:path>
                                     </a:pathLst>
                                   </a:custGeom>
-                                  <a:grpFill/>
+                                  <a:solidFill>
+                                    <a:schemeClr val="accent4">
+                                      <a:lumMod val="20000"/>
+                                      <a:lumOff val="80000"/>
+                                    </a:schemeClr>
+                                  </a:solidFill>
                                   <a:ln>
                                     <a:solidFill>
-                                      <a:schemeClr val="accent4"/>
+                                      <a:schemeClr val="accent4">
+                                        <a:lumMod val="40000"/>
+                                        <a:lumOff val="60000"/>
+                                      </a:schemeClr>
                                     </a:solidFill>
                                     <a:headEnd/>
                                     <a:tailEnd/>
@@ -3132,10 +3161,18 @@
                                       </a:path>
                                     </a:pathLst>
                                   </a:custGeom>
-                                  <a:grpFill/>
+                                  <a:solidFill>
+                                    <a:schemeClr val="accent4">
+                                      <a:lumMod val="20000"/>
+                                      <a:lumOff val="80000"/>
+                                    </a:schemeClr>
+                                  </a:solidFill>
                                   <a:ln>
                                     <a:solidFill>
-                                      <a:schemeClr val="accent4"/>
+                                      <a:schemeClr val="accent4">
+                                        <a:lumMod val="40000"/>
+                                        <a:lumOff val="60000"/>
+                                      </a:schemeClr>
                                     </a:solidFill>
                                     <a:headEnd/>
                                     <a:tailEnd/>
@@ -3592,10 +3629,18 @@
                                       </a:path>
                                     </a:pathLst>
                                   </a:custGeom>
-                                  <a:grpFill/>
+                                  <a:solidFill>
+                                    <a:schemeClr val="accent4">
+                                      <a:lumMod val="20000"/>
+                                      <a:lumOff val="80000"/>
+                                    </a:schemeClr>
+                                  </a:solidFill>
                                   <a:ln>
                                     <a:solidFill>
-                                      <a:schemeClr val="accent4"/>
+                                      <a:schemeClr val="accent4">
+                                        <a:lumMod val="40000"/>
+                                        <a:lumOff val="60000"/>
+                                      </a:schemeClr>
                                     </a:solidFill>
                                     <a:headEnd/>
                                     <a:tailEnd/>
@@ -3637,7 +3682,7 @@
               </mc:Choice>
               <mc:Fallback>
                 <w:pict>
-                  <v:group w14:anchorId="1D6D6A26" id="Gruppo 2" o:spid="_x0000_s1026" style="position:absolute;margin-left:0;margin-top:0;width:172.8pt;height:718.55pt;z-index:-251655168;mso-width-percent:330;mso-height-percent:950;mso-left-percent:40;mso-position-horizontal-relative:page;mso-position-vertical:center;mso-position-vertical-relative:page;mso-width-percent:330;mso-height-percent:950;mso-left-percent:40" coordsize="21945,91257" o:gfxdata="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">
+                  <v:group w14:anchorId="1D6D6A26" id="Gruppo 2" o:spid="_x0000_s1026" style="position:absolute;margin-left:0;margin-top:0;width:172.8pt;height:718.55pt;z-index:-251655168;mso-width-percent:330;mso-height-percent:950;mso-left-percent:40;mso-position-horizontal-relative:page;mso-position-vertical:center;mso-position-vertical-relative:page;mso-width-percent:330;mso-height-percent:950;mso-left-percent:40" coordsize="21945,91257" o:gfxdata="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">
                     <v:rect id="Rettangolo 3" o:spid="_x0000_s1027" style="position:absolute;width:1945;height:91257;visibility:visible;mso-wrap-style:square;v-text-anchor:middle" o:gfxdata="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" filled="f" strokecolor="#ffc000 [3207]" strokeweight="1pt"/>
                     <v:shapetype id="_x0000_t15" coordsize="21600,21600" o:spt="15" adj="16200" path="m@0,l,,,21600@0,21600,21600,10800xe">
                       <v:stroke joinstyle="miter"/>
@@ -3710,11 +3755,11 @@
                           <v:stroke joinstyle="miter"/>
                           <v:path arrowok="t" o:connecttype="custom" o:connectlocs="0,0;12700,30163;58738,147638;106363,265113;184150,427038;171450,427038;95250,268288;47625,155575;1588,39688;0,0" o:connectangles="0,0,0,0,0,0,0,0,0,0"/>
                         </v:shape>
-                        <v:shape id="Figura a mano libera 11" o:spid="_x0000_s1033" style="position:absolute;left:1410;top:42118;width:2223;height:20193;visibility:visible;mso-wrap-style:square;v-text-anchor:top" coordsize="140,1272" o:gfxdata="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" path="m,l,,1,79r2,80l12,317,23,476,39,634,58,792,83,948r24,138l135,1223r5,49l138,1262,105,1106,77,949,53,792,35,634,20,476,9,317,2,159,,79,,xe" filled="f" strokecolor="#ffc000 [3207]" strokeweight="1pt">
+                        <v:shape id="Figura a mano libera 11" o:spid="_x0000_s1033" style="position:absolute;left:1410;top:42118;width:2223;height:20193;visibility:visible;mso-wrap-style:square;v-text-anchor:top" coordsize="140,1272" o:gfxdata="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" path="m,l,,1,79r2,80l12,317,23,476,39,634,58,792,83,948r24,138l135,1223r5,49l138,1262,105,1106,77,949,53,792,35,634,20,476,9,317,2,159,,79,,xe" fillcolor="#fff2cc [663]" strokecolor="#ffe599 [1303]" strokeweight="1pt">
                           <v:stroke joinstyle="miter"/>
                           <v:path arrowok="t" o:connecttype="custom" o:connectlocs="0,0;0,0;1588,125413;4763,252413;19050,503238;36513,755650;61913,1006475;92075,1257300;131763,1504950;169863,1724025;214313,1941513;222250,2019300;219075,2003425;166688,1755775;122238,1506538;84138,1257300;55563,1006475;31750,755650;14288,503238;3175,252413;0,125413;0,0" o:connectangles="0,0,0,0,0,0,0,0,0,0,0,0,0,0,0,0,0,0,0,0,0,0"/>
                         </v:shape>
-                        <v:shape id="Figura a mano libera 12" o:spid="_x0000_s1034" style="position:absolute;left:3410;top:48611;width:715;height:13557;visibility:visible;mso-wrap-style:square;v-text-anchor:top" coordsize="45,854" o:gfxdata="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" path="m45,r,l35,66r-9,67l14,267,6,401,3,534,6,669r8,134l18,854r,-3l9,814,8,803,1,669,,534,3,401,12,267,25,132,34,66,45,xe" filled="f" strokecolor="#ffc000 [3207]" strokeweight="1pt">
+                        <v:shape id="Figura a mano libera 12" o:spid="_x0000_s1034" style="position:absolute;left:3410;top:48611;width:715;height:13557;visibility:visible;mso-wrap-style:square;v-text-anchor:top" coordsize="45,854" o:gfxdata="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" path="m45,r,l35,66r-9,67l14,267,6,401,3,534,6,669r8,134l18,854r,-3l9,814,8,803,1,669,,534,3,401,12,267,25,132,34,66,45,xe" fillcolor="#fff2cc [663]" strokecolor="#ffc000 [3207]" strokeweight="1pt">
                           <v:stroke joinstyle="miter"/>
                           <v:path arrowok="t" o:connecttype="custom" o:connectlocs="71438,0;71438,0;55563,104775;41275,211138;22225,423863;9525,636588;4763,847725;9525,1062038;22225,1274763;28575,1355725;28575,1350963;14288,1292225;12700,1274763;1588,1062038;0,847725;4763,636588;19050,423863;39688,209550;53975,104775;71438,0" o:connectangles="0,0,0,0,0,0,0,0,0,0,0,0,0,0,0,0,0,0,0,0"/>
                         </v:shape>
@@ -3757,7 +3802,7 @@
                           <v:stroke joinstyle="miter"/>
                           <v:path arrowok="t" o:connecttype="custom" o:connectlocs="0,0;65088,246063;136525,490538;198438,674688;198438,714375;125413,493713;65088,290513;11113,85725;0,0" o:connectangles="0,0,0,0,0,0,0,0,0"/>
                         </v:shape>
-                        <v:shape id="Figura a mano libera 23" o:spid="_x0000_s1045" style="position:absolute;left:3282;top:58913;width:1874;height:4366;visibility:visible;mso-wrap-style:square;v-text-anchor:top" coordsize="118,275" o:gfxdata="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" path="m,l8,20,37,96r32,74l118,275r-9,l61,174,30,100,,26,,xe" filled="f" strokecolor="#ffc000 [3207]" strokeweight="1pt">
+                        <v:shape id="Figura a mano libera 23" o:spid="_x0000_s1045" style="position:absolute;left:3282;top:58913;width:1874;height:4366;visibility:visible;mso-wrap-style:square;v-text-anchor:top" coordsize="118,275" o:gfxdata="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" path="m,l8,20,37,96r32,74l118,275r-9,l61,174,30,100,,26,,xe" fillcolor="#fff2cc [663]" strokecolor="#ffe599 [1303]" strokeweight="1pt">
                           <v:stroke joinstyle="miter"/>
                           <v:path arrowok="t" o:connecttype="custom" o:connectlocs="0,0;12700,31750;58738,152400;109538,269875;187325,436563;173038,436563;96838,276225;47625,158750;0,41275;0,0" o:connectangles="0,0,0,0,0,0,0,0,0,0"/>
                         </v:shape>
@@ -3765,7 +3810,7 @@
                           <v:stroke joinstyle="miter"/>
                           <v:path arrowok="t" o:connecttype="custom" o:connectlocs="0,0;25400,114300;31750,192088;28575,177800;0,49213;0,0" o:connectangles="0,0,0,0,0,0"/>
                         </v:shape>
-                        <v:shape id="Figura a mano libera 25" o:spid="_x0000_s1047" style="position:absolute;left:1123;top:52024;width:2509;height:10207;visibility:visible;mso-wrap-style:square;v-text-anchor:top" coordsize="158,643" o:gfxdata="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" path="m,l11,46r11,83l36,211r19,90l76,389r27,87l123,533r21,55l155,632r3,11l142,608,118,544,95,478,69,391,47,302,29,212,13,107,,xe" filled="f" strokecolor="#ffc000 [3207]" strokeweight="1pt">
+                        <v:shape id="Figura a mano libera 25" o:spid="_x0000_s1047" style="position:absolute;left:1123;top:52024;width:2509;height:10207;visibility:visible;mso-wrap-style:square;v-text-anchor:top" coordsize="158,643" o:gfxdata="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" path="m,l11,46r11,83l36,211r19,90l76,389r27,87l123,533r21,55l155,632r3,11l142,608,118,544,95,478,69,391,47,302,29,212,13,107,,xe" fillcolor="#fff2cc [663]" strokecolor="#ffe599 [1303]" strokeweight="1pt">
                           <v:stroke joinstyle="miter"/>
                           <v:path arrowok="t" o:connecttype="custom" o:connectlocs="0,0;17463,73025;34925,204788;57150,334963;87313,477838;120650,617538;163513,755650;195263,846138;228600,933450;246063,1003300;250825,1020763;225425,965200;187325,863600;150813,758825;109538,620713;74613,479425;46038,336550;20638,169863;0,0" o:connectangles="0,0,0,0,0,0,0,0,0,0,0,0,0,0,0,0,0,0,0"/>
                         </v:shape>
@@ -3777,7 +3822,7 @@
                           <v:stroke joinstyle="miter"/>
                           <v:path arrowok="t" o:connecttype="custom" o:connectlocs="0,0;12700,58738;12700,65088;23813,150813;6350,77788;0,0" o:connectangles="0,0,0,0,0,0"/>
                         </v:shape>
-                        <v:shape id="Figura a mano libera 28" o:spid="_x0000_s1050" style="position:absolute;left:3171;top:46499;width:6382;height:12414;visibility:visible;mso-wrap-style:square;v-text-anchor:top" coordsize="402,782" o:gfxdata="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" path="m402,r,1l363,39,325,79r-35,42l255,164r-44,58l171,284r-38,62l100,411,71,478,45,546,27,617,13,689,7,761r,21l,765r1,-4l7,688,21,616,40,545,66,475,95,409r35,-66l167,281r42,-61l253,163r34,-43l324,78,362,38,402,xe" filled="f" strokecolor="#ffc000 [3207]" strokeweight="1pt">
+                        <v:shape id="Figura a mano libera 28" o:spid="_x0000_s1050" style="position:absolute;left:3171;top:46499;width:6382;height:12414;visibility:visible;mso-wrap-style:square;v-text-anchor:top" coordsize="402,782" o:gfxdata="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" path="m402,r,1l363,39,325,79r-35,42l255,164r-44,58l171,284r-38,62l100,411,71,478,45,546,27,617,13,689,7,761r,21l,765r1,-4l7,688,21,616,40,545,66,475,95,409r35,-66l167,281r42,-61l253,163r34,-43l324,78,362,38,402,xe" fillcolor="#fff2cc [663]" strokecolor="#ffe599 [1303]" strokeweight="1pt">
                           <v:stroke joinstyle="miter"/>
                           <v:path arrowok="t" o:connecttype="custom" o:connectlocs="638175,0;638175,1588;576263,61913;515938,125413;460375,192088;404813,260350;334963,352425;271463,450850;211138,549275;158750,652463;112713,758825;71438,866775;42863,979488;20638,1093788;11113,1208088;11113,1241425;0,1214438;1588,1208088;11113,1092200;33338,977900;63500,865188;104775,754063;150813,649288;206375,544513;265113,446088;331788,349250;401638,258763;455613,190500;514350,123825;574675,60325;638175,0" o:connectangles="0,0,0,0,0,0,0,0,0,0,0,0,0,0,0,0,0,0,0,0,0,0,0,0,0,0,0,0,0,0,0"/>
                         </v:shape>
@@ -3793,7 +3838,7 @@
                           <v:stroke joinstyle="miter"/>
                           <v:path arrowok="t" o:connecttype="custom" o:connectlocs="0,0;11113,26988;11113,68263;9525,63500;0,39688;0,0" o:connectangles="0,0,0,0,0,0"/>
                         </v:shape>
-                        <v:shape id="Figura a mano libera 32" o:spid="_x0000_s1054" style="position:absolute;left:3409;top:61358;width:731;height:1921;visibility:visible;mso-wrap-style:square;v-text-anchor:top" coordsize="46,121" o:gfxdata="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" path="m,l7,16,22,50,33,86r13,35l45,121,14,55,11,44,,xe" filled="f" strokecolor="#ffc000 [3207]" strokeweight="1pt">
+                        <v:shape id="Figura a mano libera 32" o:spid="_x0000_s1054" style="position:absolute;left:3409;top:61358;width:731;height:1921;visibility:visible;mso-wrap-style:square;v-text-anchor:top" coordsize="46,121" o:gfxdata="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" path="m,l7,16,22,50,33,86r13,35l45,121,14,55,11,44,,xe" fillcolor="#fff2cc [663]" strokecolor="#ffe599 [1303]" strokeweight="1pt">
                           <v:stroke joinstyle="miter"/>
                           <v:path arrowok="t" o:connecttype="custom" o:connectlocs="0,0;11113,25400;34925,79375;52388,136525;73025,192088;71438,192088;22225,87313;17463,69850;0,0" o:connectangles="0,0,0,0,0,0,0,0,0"/>
                         </v:shape>
@@ -3822,7 +3867,7 @@
             <mc:AlternateContent>
               <mc:Choice Requires="wps">
                 <w:drawing>
-                  <wp:anchor distT="0" distB="0" distL="114300" distR="114300" simplePos="0" relativeHeight="251662336" behindDoc="0" locked="0" layoutInCell="1" allowOverlap="1" wp14:anchorId="255B9668" wp14:editId="45A5D485">
+                  <wp:anchor distT="0" distB="0" distL="114300" distR="114300" simplePos="0" relativeHeight="251662336" behindDoc="0" locked="0" layoutInCell="1" allowOverlap="1" wp14:anchorId="255B9668" wp14:editId="3BD40936">
                     <wp:simplePos x="0" y="0"/>
                     <wp:positionH relativeFrom="page">
                       <wp:posOffset>3085275</wp:posOffset>
@@ -3831,7 +3876,7 @@
                       <wp:posOffset>1875790</wp:posOffset>
                     </wp:positionV>
                     <wp:extent cx="3779149" cy="415637"/>
-                    <wp:effectExtent l="0" t="0" r="12065" b="3810"/>
+                    <wp:effectExtent l="133350" t="133350" r="126365" b="156210"/>
                     <wp:wrapNone/>
                     <wp:docPr id="34" name="Casella di testo 34"/>
                     <wp:cNvGraphicFramePr/>
@@ -3847,11 +3892,34 @@
                             <a:prstGeom prst="rect">
                               <a:avLst/>
                             </a:prstGeom>
-                            <a:noFill/>
+                            <a:solidFill>
+                              <a:schemeClr val="accent4">
+                                <a:lumMod val="40000"/>
+                                <a:lumOff val="60000"/>
+                              </a:schemeClr>
+                            </a:solidFill>
                             <a:ln w="6350">
                               <a:noFill/>
                             </a:ln>
-                            <a:effectLst/>
+                            <a:effectLst>
+                              <a:outerShdw blurRad="107950" dist="12700" dir="5400000" algn="ctr">
+                                <a:srgbClr val="000000"/>
+                              </a:outerShdw>
+                            </a:effectLst>
+                            <a:scene3d>
+                              <a:camera prst="orthographicFront">
+                                <a:rot lat="0" lon="0" rev="0"/>
+                              </a:camera>
+                              <a:lightRig rig="soft" dir="t">
+                                <a:rot lat="0" lon="0" rev="0"/>
+                              </a:lightRig>
+                            </a:scene3d>
+                            <a:sp3d contourW="44450" prstMaterial="matte">
+                              <a:bevelT w="63500" h="63500" prst="artDeco"/>
+                              <a:contourClr>
+                                <a:srgbClr val="FFFFFF"/>
+                              </a:contourClr>
+                            </a:sp3d>
                           </wps:spPr>
                           <wps:style>
                             <a:lnRef idx="0">
@@ -3972,7 +4040,8 @@
                     <v:stroke joinstyle="miter"/>
                     <v:path gradientshapeok="t" o:connecttype="rect"/>
                   </v:shapetype>
-                  <v:shape id="Casella di testo 34" o:spid="_x0000_s1055" type="#_x0000_t202" style="position:absolute;left:0;text-align:left;margin-left:242.95pt;margin-top:147.7pt;width:297.55pt;height:32.75pt;z-index:251662336;visibility:visible;mso-wrap-style:square;mso-width-percent:0;mso-height-percent:0;mso-wrap-distance-left:9pt;mso-wrap-distance-top:0;mso-wrap-distance-right:9pt;mso-wrap-distance-bottom:0;mso-position-horizontal:absolute;mso-position-horizontal-relative:page;mso-position-vertical:absolute;mso-position-vertical-relative:page;mso-width-percent:0;mso-height-percent:0;mso-width-relative:page;mso-height-relative:margin;v-text-anchor:top" o:gfxdata="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" filled="f" stroked="f" strokeweight=".5pt">
+                  <v:shape id="Casella di testo 34" o:spid="_x0000_s1055" type="#_x0000_t202" style="position:absolute;left:0;text-align:left;margin-left:242.95pt;margin-top:147.7pt;width:297.55pt;height:32.75pt;z-index:251662336;visibility:visible;mso-wrap-style:square;mso-width-percent:0;mso-height-percent:0;mso-wrap-distance-left:9pt;mso-wrap-distance-top:0;mso-wrap-distance-right:9pt;mso-wrap-distance-bottom:0;mso-position-horizontal:absolute;mso-position-horizontal-relative:page;mso-position-vertical:absolute;mso-position-vertical-relative:page;mso-width-percent:0;mso-height-percent:0;mso-width-relative:page;mso-height-relative:margin;v-text-anchor:top" o:gfxdata="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" fillcolor="#ffe599 [1303]" stroked="f" strokeweight=".5pt">
+                    <v:shadow on="t" color="black" offset="0,1pt"/>
                     <v:textbox inset="0,0,0,0">
                       <w:txbxContent>
                         <w:p>
@@ -4069,7 +4138,7 @@
             <mc:AlternateContent>
               <mc:Choice Requires="wps">
                 <w:drawing>
-                  <wp:anchor distT="45720" distB="45720" distL="114300" distR="114300" simplePos="0" relativeHeight="251664384" behindDoc="0" locked="0" layoutInCell="1" allowOverlap="1" wp14:anchorId="05D6C9C3" wp14:editId="7E508A6C">
+                  <wp:anchor distT="45720" distB="45720" distL="114300" distR="114300" simplePos="0" relativeHeight="251664384" behindDoc="0" locked="0" layoutInCell="1" allowOverlap="1" wp14:anchorId="05D6C9C3" wp14:editId="60E3B1DD">
                     <wp:simplePos x="0" y="0"/>
                     <wp:positionH relativeFrom="margin">
                       <wp:posOffset>1995170</wp:posOffset>
@@ -4078,7 +4147,7 @@
                       <wp:posOffset>2800350</wp:posOffset>
                     </wp:positionV>
                     <wp:extent cx="4091940" cy="1533525"/>
-                    <wp:effectExtent l="438150" t="247650" r="213360" b="447675"/>
+                    <wp:effectExtent l="361950" t="57150" r="41910" b="333375"/>
                     <wp:wrapSquare wrapText="bothSides"/>
                     <wp:docPr id="217" name="Casella di testo 2"/>
                     <wp:cNvGraphicFramePr>
@@ -4111,12 +4180,6 @@
                               <a:tailEnd/>
                             </a:ln>
                             <a:effectLst>
-                              <a:glow rad="228600">
-                                <a:schemeClr val="accent4">
-                                  <a:satMod val="175000"/>
-                                  <a:alpha val="40000"/>
-                                </a:schemeClr>
-                              </a:glow>
                               <a:outerShdw blurRad="149987" dist="250190" dir="8460000" algn="ctr">
                                 <a:srgbClr val="000000">
                                   <a:alpha val="28000"/>
@@ -4162,7 +4225,15 @@
                                     <w:sz w:val="36"/>
                                     <w:szCs w:val="36"/>
                                   </w:rPr>
-                                  <w:t>STUDENTI</w:t>
+                                  <w:t>STUDENT</w:t>
+                                </w:r>
+                                <w:r>
+                                  <w:rPr>
+                                    <w:b/>
+                                    <w:sz w:val="36"/>
+                                    <w:szCs w:val="36"/>
+                                  </w:rPr>
+                                  <w:t>E</w:t>
                                 </w:r>
                                 <w:r>
                                   <w:rPr>
@@ -4239,7 +4310,7 @@
               </mc:Choice>
               <mc:Fallback>
                 <w:pict>
-                  <v:shape w14:anchorId="05D6C9C3" id="Casella di testo 2" o:spid="_x0000_s1056" type="#_x0000_t202" style="position:absolute;left:0;text-align:left;margin-left:157.1pt;margin-top:220.5pt;width:322.2pt;height:120.75pt;z-index:251664384;visibility:visible;mso-wrap-style:square;mso-width-percent:0;mso-height-percent:0;mso-wrap-distance-left:9pt;mso-wrap-distance-top:3.6pt;mso-wrap-distance-right:9pt;mso-wrap-distance-bottom:3.6pt;mso-position-horizontal:absolute;mso-position-horizontal-relative:margin;mso-position-vertical:absolute;mso-position-vertical-relative:text;mso-width-percent:0;mso-height-percent:0;mso-width-relative:margin;mso-height-relative:margin;v-text-anchor:top" o:gfxdata="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" fillcolor="#ffe599 [1303]" stroked="f">
+                  <v:shape w14:anchorId="05D6C9C3" id="Casella di testo 2" o:spid="_x0000_s1056" type="#_x0000_t202" style="position:absolute;left:0;text-align:left;margin-left:157.1pt;margin-top:220.5pt;width:322.2pt;height:120.75pt;z-index:251664384;visibility:visible;mso-wrap-style:square;mso-width-percent:0;mso-height-percent:0;mso-wrap-distance-left:9pt;mso-wrap-distance-top:3.6pt;mso-wrap-distance-right:9pt;mso-wrap-distance-bottom:3.6pt;mso-position-horizontal:absolute;mso-position-horizontal-relative:margin;mso-position-vertical:absolute;mso-position-vertical-relative:text;mso-width-percent:0;mso-height-percent:0;mso-width-relative:margin;mso-height-relative:margin;v-text-anchor:top" o:gfxdata="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" fillcolor="#ffe599 [1303]" stroked="f">
                     <v:shadow on="t" color="black" opacity="18350f" offset="-5.40094mm,4.37361mm"/>
                     <v:textbox>
                       <w:txbxContent>
@@ -4268,7 +4339,15 @@
                               <w:sz w:val="36"/>
                               <w:szCs w:val="36"/>
                             </w:rPr>
-                            <w:t>STUDENTI</w:t>
+                            <w:t>STUDENT</w:t>
+                          </w:r>
+                          <w:r>
+                            <w:rPr>
+                              <w:b/>
+                              <w:sz w:val="36"/>
+                              <w:szCs w:val="36"/>
+                            </w:rPr>
+                            <w:t>E</w:t>
                           </w:r>
                           <w:r>
                             <w:rPr>
@@ -4677,157 +4756,345 @@
           <w:szCs w:val="24"/>
         </w:rPr>
       </w:pPr>
-      <w:r>
-        <w:rPr>
-          <w:noProof/>
+    </w:p>
+    <w:p>
+      <w:pPr>
+        <w:rPr>
+          <w:b/>
           <w:sz w:val="24"/>
           <w:szCs w:val="24"/>
-          <w:lang w:eastAsia="it-IT"/>
-        </w:rPr>
-        <mc:AlternateContent>
-          <mc:Choice Requires="wps">
-            <w:drawing>
-              <wp:anchor distT="0" distB="0" distL="114300" distR="114300" simplePos="0" relativeHeight="251659264" behindDoc="0" locked="0" layoutInCell="1" allowOverlap="1" wp14:anchorId="513F23C7" wp14:editId="7E4C71E4">
-                <wp:simplePos x="0" y="0"/>
-                <wp:positionH relativeFrom="column">
-                  <wp:posOffset>1784985</wp:posOffset>
-                </wp:positionH>
-                <wp:positionV relativeFrom="paragraph">
-                  <wp:posOffset>259080</wp:posOffset>
-                </wp:positionV>
-                <wp:extent cx="1019175" cy="762000"/>
-                <wp:effectExtent l="0" t="0" r="28575" b="19050"/>
-                <wp:wrapNone/>
-                <wp:docPr id="1" name="Rettangolo 1"/>
-                <wp:cNvGraphicFramePr/>
-                <a:graphic xmlns:a="http://schemas.openxmlformats.org/drawingml/2006/main">
-                  <a:graphicData uri="http://schemas.microsoft.com/office/word/2010/wordprocessingShape">
-                    <wps:wsp>
-                      <wps:cNvSpPr/>
-                      <wps:spPr>
-                        <a:xfrm>
-                          <a:off x="0" y="0"/>
-                          <a:ext cx="1019175" cy="762000"/>
-                        </a:xfrm>
-                        <a:prstGeom prst="rect">
-                          <a:avLst/>
-                        </a:prstGeom>
-                        <a:noFill/>
-                        <a:ln w="19050">
-                          <a:solidFill>
-                            <a:schemeClr val="tx1">
-                              <a:lumMod val="95000"/>
-                              <a:lumOff val="5000"/>
-                            </a:schemeClr>
-                          </a:solidFill>
-                        </a:ln>
-                      </wps:spPr>
-                      <wps:style>
-                        <a:lnRef idx="2">
-                          <a:schemeClr val="accent1">
-                            <a:shade val="50000"/>
-                          </a:schemeClr>
-                        </a:lnRef>
-                        <a:fillRef idx="1">
-                          <a:schemeClr val="accent1"/>
-                        </a:fillRef>
-                        <a:effectRef idx="0">
-                          <a:schemeClr val="accent1"/>
-                        </a:effectRef>
-                        <a:fontRef idx="minor">
-                          <a:schemeClr val="lt1"/>
-                        </a:fontRef>
-                      </wps:style>
-                      <wps:bodyPr rot="0" spcFirstLastPara="0" vertOverflow="overflow" horzOverflow="overflow" vert="horz" wrap="square" lIns="91440" tIns="45720" rIns="91440" bIns="45720" numCol="1" spcCol="0" rtlCol="0" fromWordArt="0" anchor="ctr" anchorCtr="0" forceAA="0" compatLnSpc="1">
-                        <a:prstTxWarp prst="textNoShape">
-                          <a:avLst/>
-                        </a:prstTxWarp>
-                        <a:noAutofit/>
-                      </wps:bodyPr>
-                    </wps:wsp>
-                  </a:graphicData>
-                </a:graphic>
-                <wp14:sizeRelH relativeFrom="margin">
-                  <wp14:pctWidth>0</wp14:pctWidth>
-                </wp14:sizeRelH>
-                <wp14:sizeRelV relativeFrom="margin">
-                  <wp14:pctHeight>0</wp14:pctHeight>
-                </wp14:sizeRelV>
-              </wp:anchor>
-            </w:drawing>
-          </mc:Choice>
-          <mc:Fallback>
-            <w:pict>
-              <v:rect w14:anchorId="12C51390" id="Rettangolo 1" o:spid="_x0000_s1026" style="position:absolute;margin-left:140.55pt;margin-top:20.4pt;width:80.25pt;height:60pt;z-index:251659264;visibility:visible;mso-wrap-style:square;mso-width-percent:0;mso-height-percent:0;mso-wrap-distance-left:9pt;mso-wrap-distance-top:0;mso-wrap-distance-right:9pt;mso-wrap-distance-bottom:0;mso-position-horizontal:absolute;mso-position-horizontal-relative:text;mso-position-vertical:absolute;mso-position-vertical-relative:text;mso-width-percent:0;mso-height-percent:0;mso-width-relative:margin;mso-height-relative:margin;v-text-anchor:middle" o:gfxdata="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" filled="f" strokecolor="#0d0d0d [3069]" strokeweight="1.5pt"/>
-            </w:pict>
-          </mc:Fallback>
-        </mc:AlternateContent>
+        </w:rPr>
+      </w:pPr>
+      <w:r>
+        <w:rPr>
+          <w:b/>
+          <w:sz w:val="24"/>
+          <w:szCs w:val="24"/>
+        </w:rPr>
+        <w:t>DESCRIZIONE DEL PROGETTO:</w:t>
       </w:r>
     </w:p>
     <w:p>
       <w:pPr>
         <w:rPr>
+          <w:bCs/>
           <w:sz w:val="24"/>
           <w:szCs w:val="24"/>
         </w:rPr>
       </w:pPr>
+      <w:r>
+        <w:rPr>
+          <w:b/>
+          <w:sz w:val="24"/>
+          <w:szCs w:val="24"/>
+        </w:rPr>
+        <w:t xml:space="preserve">Il server: </w:t>
+      </w:r>
+      <w:r>
+        <w:rPr>
+          <w:bCs/>
+          <w:sz w:val="24"/>
+          <w:szCs w:val="24"/>
+        </w:rPr>
+        <w:t>l</w:t>
+      </w:r>
+      <w:r>
+        <w:rPr>
+          <w:bCs/>
+          <w:sz w:val="24"/>
+          <w:szCs w:val="24"/>
+        </w:rPr>
+        <w:t xml:space="preserve">egge ed interpreta un file </w:t>
+      </w:r>
+      <w:proofErr w:type="gramStart"/>
+      <w:r>
+        <w:rPr>
+          <w:bCs/>
+          <w:sz w:val="24"/>
+          <w:szCs w:val="24"/>
+        </w:rPr>
+        <w:t>CSV(</w:t>
+      </w:r>
+      <w:proofErr w:type="gramEnd"/>
+      <w:r>
+        <w:rPr>
+          <w:bCs/>
+          <w:sz w:val="24"/>
+          <w:szCs w:val="24"/>
+        </w:rPr>
+        <w:t>contiene le informazioni delle piscine) e organizza i dati in una struttura interna di java:</w:t>
+      </w:r>
+      <w:r>
+        <w:rPr>
+          <w:bCs/>
+          <w:sz w:val="24"/>
+          <w:szCs w:val="24"/>
+        </w:rPr>
+        <w:t xml:space="preserve"> </w:t>
+      </w:r>
+      <w:proofErr w:type="spellStart"/>
+      <w:r>
+        <w:rPr>
+          <w:bCs/>
+          <w:sz w:val="24"/>
+          <w:szCs w:val="24"/>
+        </w:rPr>
+        <w:t>ArrayList</w:t>
+      </w:r>
+      <w:proofErr w:type="spellEnd"/>
     </w:p>
     <w:p>
       <w:pPr>
         <w:rPr>
+          <w:bCs/>
           <w:sz w:val="24"/>
           <w:szCs w:val="24"/>
         </w:rPr>
       </w:pPr>
       <w:r>
         <w:rPr>
+          <w:bCs/>
           <w:sz w:val="24"/>
           <w:szCs w:val="24"/>
         </w:rPr>
-        <w:t>Valutazione del doce</w:t>
-      </w:r>
-      <w:r>
-        <w:rPr>
+        <w:t xml:space="preserve">Offre un’interfaccia di comunicazione remota tramite </w:t>
+      </w:r>
+      <w:proofErr w:type="spellStart"/>
+      <w:r>
+        <w:rPr>
+          <w:bCs/>
           <w:sz w:val="24"/>
           <w:szCs w:val="24"/>
         </w:rPr>
-        <w:t>n</w:t>
-      </w:r>
-      <w:r>
-        <w:rPr>
+        <w:t>socket</w:t>
+      </w:r>
+      <w:proofErr w:type="spellEnd"/>
+      <w:r>
+        <w:rPr>
+          <w:bCs/>
           <w:sz w:val="24"/>
           <w:szCs w:val="24"/>
         </w:rPr>
-        <w:t xml:space="preserve">te </w:t>
-      </w:r>
-      <w:r>
-        <w:rPr>
+        <w:t xml:space="preserve"> per ricevere richieste ed inviare risposte al client</w:t>
+      </w:r>
+    </w:p>
+    <w:p>
+      <w:pPr>
+        <w:rPr>
+          <w:bCs/>
           <w:sz w:val="24"/>
           <w:szCs w:val="24"/>
         </w:rPr>
-        <w:tab/>
-      </w:r>
-      <w:r>
-        <w:rPr>
+      </w:pPr>
+      <w:r>
+        <w:rPr>
+          <w:bCs/>
           <w:sz w:val="24"/>
           <w:szCs w:val="24"/>
         </w:rPr>
-        <w:tab/>
-      </w:r>
-      <w:r>
-        <w:rPr>
+        <w:t>Gesti</w:t>
+      </w:r>
+      <w:r>
+        <w:rPr>
+          <w:bCs/>
           <w:sz w:val="24"/>
           <w:szCs w:val="24"/>
         </w:rPr>
-        <w:tab/>
-      </w:r>
-      <w:r>
-        <w:rPr>
+        <w:t>s</w:t>
+      </w:r>
+      <w:r>
+        <w:rPr>
+          <w:bCs/>
           <w:sz w:val="24"/>
           <w:szCs w:val="24"/>
         </w:rPr>
-        <w:tab/>
-        <w:t>firma del docente ________________________</w:t>
+        <w:t>ce eventuali errori, come richieste non valide o malformate</w:t>
+      </w:r>
+    </w:p>
+    <w:p>
+      <w:pPr>
+        <w:rPr>
+          <w:bCs/>
+          <w:sz w:val="24"/>
+          <w:szCs w:val="24"/>
+        </w:rPr>
+      </w:pPr>
+      <w:r>
+        <w:rPr>
+          <w:bCs/>
+          <w:sz w:val="24"/>
+          <w:szCs w:val="24"/>
+        </w:rPr>
+        <w:t xml:space="preserve">Il progetto utilizza il </w:t>
+      </w:r>
+      <w:r>
+        <w:rPr>
+          <w:b/>
+          <w:bCs/>
+          <w:sz w:val="24"/>
+          <w:szCs w:val="24"/>
+        </w:rPr>
+        <w:t xml:space="preserve">protocollo TCP (Transmission Control </w:t>
+      </w:r>
+      <w:proofErr w:type="spellStart"/>
+      <w:r>
+        <w:rPr>
+          <w:b/>
+          <w:bCs/>
+          <w:sz w:val="24"/>
+          <w:szCs w:val="24"/>
+        </w:rPr>
+        <w:t>Protocol</w:t>
+      </w:r>
+      <w:proofErr w:type="spellEnd"/>
+      <w:r>
+        <w:rPr>
+          <w:b/>
+          <w:bCs/>
+          <w:sz w:val="24"/>
+          <w:szCs w:val="24"/>
+        </w:rPr>
+        <w:t>)</w:t>
+      </w:r>
+      <w:r>
+        <w:rPr>
+          <w:bCs/>
+          <w:sz w:val="24"/>
+          <w:szCs w:val="24"/>
+        </w:rPr>
+        <w:t xml:space="preserve"> per gestire la comunicazione tra client e server.</w:t>
+      </w:r>
+      <w:r>
+        <w:rPr>
+          <w:bCs/>
+          <w:sz w:val="24"/>
+          <w:szCs w:val="24"/>
+        </w:rPr>
+        <w:br/>
+        <w:t>TCP è un protocollo affidabile e orientato alla connessione, che garantisce che i dati trasmessi arrivino completi e nell’ordine corretto.</w:t>
+      </w:r>
+      <w:r>
+        <w:rPr>
+          <w:bCs/>
+          <w:sz w:val="24"/>
+          <w:szCs w:val="24"/>
+        </w:rPr>
+        <w:br/>
+        <w:t>Grazie a questo protocollo:</w:t>
+      </w:r>
+    </w:p>
+    <w:p>
+      <w:pPr>
+        <w:numPr>
+          <w:ilvl w:val="0"/>
+          <w:numId w:val="12"/>
+        </w:numPr>
+        <w:rPr>
+          <w:bCs/>
+          <w:sz w:val="24"/>
+          <w:szCs w:val="24"/>
+        </w:rPr>
+      </w:pPr>
+      <w:r>
+        <w:rPr>
+          <w:bCs/>
+          <w:sz w:val="24"/>
+          <w:szCs w:val="24"/>
+        </w:rPr>
+        <w:t>Il client può inviare comandi al server in modo sicuro.</w:t>
+      </w:r>
+    </w:p>
+    <w:p>
+      <w:pPr>
+        <w:numPr>
+          <w:ilvl w:val="0"/>
+          <w:numId w:val="12"/>
+        </w:numPr>
+        <w:rPr>
+          <w:bCs/>
+          <w:sz w:val="24"/>
+          <w:szCs w:val="24"/>
+        </w:rPr>
+      </w:pPr>
+      <w:r>
+        <w:rPr>
+          <w:bCs/>
+          <w:sz w:val="24"/>
+          <w:szCs w:val="24"/>
+        </w:rPr>
+        <w:t>Il server può rispondere garantendo l’integrità delle informazioni inviate.</w:t>
+      </w:r>
+    </w:p>
+    <w:p>
+      <w:pPr>
+        <w:numPr>
+          <w:ilvl w:val="0"/>
+          <w:numId w:val="12"/>
+        </w:numPr>
+        <w:rPr>
+          <w:bCs/>
+          <w:sz w:val="24"/>
+          <w:szCs w:val="24"/>
+        </w:rPr>
+      </w:pPr>
+      <w:r>
+        <w:rPr>
+          <w:bCs/>
+          <w:sz w:val="24"/>
+          <w:szCs w:val="24"/>
+        </w:rPr>
+        <w:t>Viene gestita automaticamente la ritrasmissione in caso di pacchetti persi o corrotti.</w:t>
+      </w:r>
+    </w:p>
+    <w:p>
+      <w:pPr>
+        <w:ind w:left="720"/>
+        <w:rPr>
+          <w:bCs/>
+          <w:sz w:val="24"/>
+          <w:szCs w:val="24"/>
+        </w:rPr>
+      </w:pPr>
+    </w:p>
+    <w:p>
+      <w:pPr>
+        <w:rPr>
+          <w:bCs/>
+          <w:sz w:val="24"/>
+          <w:szCs w:val="24"/>
+        </w:rPr>
+      </w:pPr>
+      <w:r>
+        <w:rPr>
+          <w:b/>
+          <w:sz w:val="24"/>
+          <w:szCs w:val="24"/>
+        </w:rPr>
+        <w:t xml:space="preserve">Il client: </w:t>
+      </w:r>
+      <w:r>
+        <w:rPr>
+          <w:bCs/>
+          <w:sz w:val="24"/>
+          <w:szCs w:val="24"/>
+        </w:rPr>
+        <w:t xml:space="preserve">Permette all’utente di inviare richieste specifiche al server, e i dati ricevuti dal server </w:t>
+      </w:r>
+      <w:r>
+        <w:rPr>
+          <w:bCs/>
+          <w:sz w:val="24"/>
+          <w:szCs w:val="24"/>
+        </w:rPr>
+        <w:t xml:space="preserve">vengono mostrati in modo chiaro e leggibile </w:t>
+      </w:r>
+      <w:r>
+        <w:rPr>
+          <w:bCs/>
+          <w:sz w:val="24"/>
+          <w:szCs w:val="24"/>
+        </w:rPr>
+        <w:t>su un’interfaccia grafica.</w:t>
       </w:r>
     </w:p>
     <w:p>
@@ -4869,235 +5136,6 @@
           <w:szCs w:val="24"/>
         </w:rPr>
         <w:lastRenderedPageBreak/>
-        <w:t>D</w:t>
-      </w:r>
-      <w:r>
-        <w:rPr>
-          <w:b/>
-          <w:sz w:val="24"/>
-          <w:szCs w:val="24"/>
-        </w:rPr>
-        <w:t>ESCRIZIONE DEL PROGETTO</w:t>
-      </w:r>
-      <w:r>
-        <w:rPr>
-          <w:b/>
-          <w:sz w:val="24"/>
-          <w:szCs w:val="24"/>
-        </w:rPr>
-        <w:t>:</w:t>
-      </w:r>
-    </w:p>
-    <w:p>
-      <w:pPr>
-        <w:rPr>
-          <w:bCs/>
-          <w:sz w:val="24"/>
-          <w:szCs w:val="24"/>
-        </w:rPr>
-      </w:pPr>
-      <w:r>
-        <w:rPr>
-          <w:b/>
-          <w:sz w:val="24"/>
-          <w:szCs w:val="24"/>
-        </w:rPr>
-        <w:t xml:space="preserve">Il server: </w:t>
-      </w:r>
-      <w:r>
-        <w:rPr>
-          <w:bCs/>
-          <w:sz w:val="24"/>
-          <w:szCs w:val="24"/>
-        </w:rPr>
-        <w:t>l</w:t>
-      </w:r>
-      <w:r>
-        <w:rPr>
-          <w:bCs/>
-          <w:sz w:val="24"/>
-          <w:szCs w:val="24"/>
-        </w:rPr>
-        <w:t xml:space="preserve">egge ed interpreta un file </w:t>
-      </w:r>
-      <w:proofErr w:type="gramStart"/>
-      <w:r>
-        <w:rPr>
-          <w:bCs/>
-          <w:sz w:val="24"/>
-          <w:szCs w:val="24"/>
-        </w:rPr>
-        <w:t>CSV(</w:t>
-      </w:r>
-      <w:proofErr w:type="gramEnd"/>
-      <w:r>
-        <w:rPr>
-          <w:bCs/>
-          <w:sz w:val="24"/>
-          <w:szCs w:val="24"/>
-        </w:rPr>
-        <w:t>contiene le informazioni delle piscine) e organizza i dati in una struttura interna di java:</w:t>
-      </w:r>
-    </w:p>
-    <w:p>
-      <w:pPr>
-        <w:rPr>
-          <w:bCs/>
-          <w:sz w:val="24"/>
-          <w:szCs w:val="24"/>
-        </w:rPr>
-      </w:pPr>
-      <w:r>
-        <w:rPr>
-          <w:bCs/>
-          <w:sz w:val="24"/>
-          <w:szCs w:val="24"/>
-        </w:rPr>
-        <w:t xml:space="preserve">Offre </w:t>
-      </w:r>
-      <w:proofErr w:type="gramStart"/>
-      <w:r>
-        <w:rPr>
-          <w:bCs/>
-          <w:sz w:val="24"/>
-          <w:szCs w:val="24"/>
-        </w:rPr>
-        <w:t>un interfaccia</w:t>
-      </w:r>
-      <w:proofErr w:type="gramEnd"/>
-      <w:r>
-        <w:rPr>
-          <w:bCs/>
-          <w:sz w:val="24"/>
-          <w:szCs w:val="24"/>
-        </w:rPr>
-        <w:t xml:space="preserve"> di comunicazione remota tramite </w:t>
-      </w:r>
-      <w:proofErr w:type="spellStart"/>
-      <w:r>
-        <w:rPr>
-          <w:bCs/>
-          <w:sz w:val="24"/>
-          <w:szCs w:val="24"/>
-        </w:rPr>
-        <w:t>socket</w:t>
-      </w:r>
-      <w:proofErr w:type="spellEnd"/>
-      <w:r>
-        <w:rPr>
-          <w:bCs/>
-          <w:sz w:val="24"/>
-          <w:szCs w:val="24"/>
-        </w:rPr>
-        <w:t xml:space="preserve"> per ricevere richieste ed inviare risposte al client</w:t>
-      </w:r>
-    </w:p>
-    <w:p>
-      <w:pPr>
-        <w:rPr>
-          <w:bCs/>
-          <w:sz w:val="24"/>
-          <w:szCs w:val="24"/>
-        </w:rPr>
-      </w:pPr>
-      <w:r>
-        <w:rPr>
-          <w:bCs/>
-          <w:sz w:val="24"/>
-          <w:szCs w:val="24"/>
-        </w:rPr>
-        <w:t>Gesti</w:t>
-      </w:r>
-      <w:r>
-        <w:rPr>
-          <w:bCs/>
-          <w:sz w:val="24"/>
-          <w:szCs w:val="24"/>
-        </w:rPr>
-        <w:t>s</w:t>
-      </w:r>
-      <w:r>
-        <w:rPr>
-          <w:bCs/>
-          <w:sz w:val="24"/>
-          <w:szCs w:val="24"/>
-        </w:rPr>
-        <w:t>ce eventuali errori, come richieste non valide o malformate</w:t>
-      </w:r>
-    </w:p>
-    <w:p>
-      <w:pPr>
-        <w:rPr>
-          <w:b/>
-          <w:sz w:val="24"/>
-          <w:szCs w:val="24"/>
-        </w:rPr>
-      </w:pPr>
-    </w:p>
-    <w:p>
-      <w:pPr>
-        <w:rPr>
-          <w:b/>
-          <w:sz w:val="24"/>
-          <w:szCs w:val="24"/>
-        </w:rPr>
-      </w:pPr>
-      <w:r>
-        <w:rPr>
-          <w:b/>
-          <w:sz w:val="24"/>
-          <w:szCs w:val="24"/>
-        </w:rPr>
-        <w:t>Il client:</w:t>
-      </w:r>
-      <w:r>
-        <w:rPr>
-          <w:b/>
-          <w:sz w:val="24"/>
-          <w:szCs w:val="24"/>
-        </w:rPr>
-        <w:t xml:space="preserve"> </w:t>
-      </w:r>
-      <w:r>
-        <w:rPr>
-          <w:bCs/>
-          <w:sz w:val="24"/>
-          <w:szCs w:val="24"/>
-        </w:rPr>
-        <w:t>Permette all’utente di inviare richieste specifiche al server, e i dati ricevuti dal server vengono mostrati in modo chiaro e leggibile</w:t>
-      </w:r>
-      <w:r>
-        <w:rPr>
-          <w:b/>
-          <w:sz w:val="24"/>
-          <w:szCs w:val="24"/>
-        </w:rPr>
-        <w:t xml:space="preserve"> </w:t>
-      </w:r>
-    </w:p>
-    <w:p>
-      <w:pPr>
-        <w:rPr>
-          <w:b/>
-          <w:sz w:val="24"/>
-          <w:szCs w:val="24"/>
-        </w:rPr>
-      </w:pPr>
-    </w:p>
-    <w:p>
-      <w:pPr>
-        <w:rPr>
-          <w:b/>
-          <w:sz w:val="24"/>
-          <w:szCs w:val="24"/>
-        </w:rPr>
-      </w:pPr>
-      <w:r>
-        <w:rPr>
-          <w:b/>
-          <w:sz w:val="24"/>
-          <w:szCs w:val="24"/>
-        </w:rPr>
         <w:t>PROTOCOLLO DI COMUNICAZIONE TRA CLEINT E SERVER:</w:t>
       </w:r>
     </w:p>
@@ -5766,7 +5804,6 @@
                 <w:bCs/>
                 <w:color w:val="000000"/>
               </w:rPr>
-              <w:lastRenderedPageBreak/>
               <w:t>Seleziona-Latitudine</w:t>
             </w:r>
           </w:p>
@@ -5811,6 +5848,9 @@
         </w:tc>
       </w:tr>
       <w:tr>
+        <w:trPr>
+          <w:trHeight w:val="575"/>
+        </w:trPr>
         <w:tc>
           <w:tcPr>
             <w:tcW w:w="2830" w:type="dxa"/>
@@ -5819,15 +5859,11 @@
             <w:pPr>
               <w:rPr>
                 <w:b/>
-                <w:sz w:val="24"/>
-                <w:szCs w:val="24"/>
               </w:rPr>
             </w:pPr>
             <w:r>
               <w:rPr>
                 <w:b/>
-                <w:sz w:val="24"/>
-                <w:szCs w:val="24"/>
               </w:rPr>
               <w:t>Numero-Tot</w:t>
             </w:r>
@@ -5874,26 +5910,6 @@
           </w:p>
         </w:tc>
       </w:tr>
-    </w:tbl>
-    <w:p>
-      <w:pPr>
-        <w:rPr>
-          <w:b/>
-          <w:sz w:val="24"/>
-          <w:szCs w:val="24"/>
-        </w:rPr>
-      </w:pPr>
-    </w:p>
-    <w:tbl>
-      <w:tblPr>
-        <w:tblStyle w:val="Grigliatabella"/>
-        <w:tblW w:w="0" w:type="auto"/>
-        <w:tblLook w:val="04A0" w:firstRow="1" w:lastRow="0" w:firstColumn="1" w:lastColumn="0" w:noHBand="0" w:noVBand="1"/>
-      </w:tblPr>
-      <w:tblGrid>
-        <w:gridCol w:w="2830"/>
-        <w:gridCol w:w="6663"/>
-      </w:tblGrid>
       <w:tr>
         <w:tc>
           <w:tcPr>
@@ -5903,15 +5919,11 @@
             <w:pPr>
               <w:rPr>
                 <w:b/>
-                <w:sz w:val="24"/>
-                <w:szCs w:val="24"/>
               </w:rPr>
             </w:pPr>
             <w:r>
               <w:rPr>
                 <w:b/>
-                <w:sz w:val="24"/>
-                <w:szCs w:val="24"/>
               </w:rPr>
               <w:t>EXIT</w:t>
             </w:r>
@@ -5923,16 +5935,21 @@
           </w:tcPr>
           <w:p>
             <w:pPr>
+              <w:pStyle w:val="NormaleWeb"/>
+              <w:spacing w:before="0" w:beforeAutospacing="0" w:after="160" w:afterAutospacing="0"/>
               <w:rPr>
-                <w:b/>
-                <w:sz w:val="24"/>
-                <w:szCs w:val="24"/>
+                <w:rFonts w:ascii="Calibri" w:hAnsi="Calibri" w:cs="Calibri"/>
+                <w:color w:val="000000"/>
+                <w:sz w:val="22"/>
+                <w:szCs w:val="22"/>
               </w:rPr>
             </w:pPr>
             <w:r>
               <w:rPr>
                 <w:rFonts w:ascii="Calibri" w:hAnsi="Calibri" w:cs="Calibri"/>
                 <w:color w:val="000000"/>
+                <w:sz w:val="22"/>
+                <w:szCs w:val="22"/>
               </w:rPr>
               <w:t>Chiude la comunicazione con il server. Il comando può essere utilizzato da qualsiasi parte.</w:t>
             </w:r>
@@ -5943,9 +5960,10 @@
     <w:p>
       <w:pPr>
         <w:rPr>
+          <w:rFonts w:ascii="Calibri" w:hAnsi="Calibri" w:cs="Calibri"/>
           <w:b/>
-          <w:sz w:val="24"/>
-          <w:szCs w:val="24"/>
+          <w:bCs/>
+          <w:color w:val="000000"/>
         </w:rPr>
       </w:pPr>
     </w:p>
@@ -5988,6 +6006,1513 @@
         </w:rPr>
         <w:t>, Longitudine, Latitudine.</w:t>
       </w:r>
+      <w:r>
+        <w:rPr>
+          <w:rFonts w:ascii="Calibri" w:hAnsi="Calibri" w:cs="Calibri"/>
+          <w:color w:val="000000"/>
+        </w:rPr>
+        <w:t xml:space="preserve"> </w:t>
+      </w:r>
+      <w:r>
+        <w:rPr>
+          <w:rFonts w:ascii="Calibri" w:hAnsi="Calibri" w:cs="Calibri"/>
+          <w:color w:val="000000"/>
+        </w:rPr>
+        <w:t xml:space="preserve">Mentre i </w:t>
+      </w:r>
+      <w:r>
+        <w:rPr>
+          <w:rFonts w:ascii="Calibri" w:hAnsi="Calibri" w:cs="Calibri"/>
+          <w:color w:val="000000"/>
+        </w:rPr>
+        <w:t>comandi come Numero-Tot e EXIT non hanno bisogno di inserimento di parametri.</w:t>
+      </w:r>
+    </w:p>
+    <w:p>
+      <w:pPr>
+        <w:rPr>
+          <w:rFonts w:ascii="Calibri" w:hAnsi="Calibri" w:cs="Calibri"/>
+          <w:b/>
+          <w:bCs/>
+          <w:color w:val="000000"/>
+        </w:rPr>
+      </w:pPr>
+      <w:r>
+        <w:rPr>
+          <w:rFonts w:ascii="Calibri" w:hAnsi="Calibri" w:cs="Calibri"/>
+          <w:b/>
+          <w:bCs/>
+          <w:color w:val="000000"/>
+          <w:sz w:val="28"/>
+          <w:szCs w:val="28"/>
+        </w:rPr>
+        <w:lastRenderedPageBreak/>
+        <w:t>SEMPLICE SPIEGAZIONE CODICE:</w:t>
+      </w:r>
+    </w:p>
+    <w:p>
+      <w:pPr>
+        <w:rPr>
+          <w:rFonts w:ascii="Calibri" w:hAnsi="Calibri" w:cs="Calibri"/>
+          <w:b/>
+          <w:bCs/>
+          <w:color w:val="000000"/>
+        </w:rPr>
+      </w:pPr>
+      <w:r>
+        <w:rPr>
+          <w:rFonts w:ascii="Calibri" w:hAnsi="Calibri" w:cs="Calibri"/>
+          <w:b/>
+          <w:bCs/>
+          <w:color w:val="000000"/>
+        </w:rPr>
+        <w:t xml:space="preserve">Client (GUI - </w:t>
+      </w:r>
+      <w:proofErr w:type="spellStart"/>
+      <w:r>
+        <w:rPr>
+          <w:rFonts w:ascii="Calibri" w:hAnsi="Calibri" w:cs="Calibri"/>
+          <w:b/>
+          <w:bCs/>
+          <w:color w:val="000000"/>
+        </w:rPr>
+        <w:t>PiscineClientGUI</w:t>
+      </w:r>
+      <w:proofErr w:type="spellEnd"/>
+      <w:r>
+        <w:rPr>
+          <w:rFonts w:ascii="Calibri" w:hAnsi="Calibri" w:cs="Calibri"/>
+          <w:b/>
+          <w:bCs/>
+          <w:color w:val="000000"/>
+        </w:rPr>
+        <w:t>)</w:t>
+      </w:r>
+    </w:p>
+    <w:p>
+      <w:pPr>
+        <w:rPr>
+          <w:rFonts w:ascii="Calibri" w:hAnsi="Calibri" w:cs="Calibri"/>
+          <w:b/>
+          <w:bCs/>
+          <w:color w:val="000000"/>
+        </w:rPr>
+      </w:pPr>
+      <w:proofErr w:type="spellStart"/>
+      <w:proofErr w:type="gramStart"/>
+      <w:r>
+        <w:rPr>
+          <w:rFonts w:ascii="Calibri" w:hAnsi="Calibri" w:cs="Calibri"/>
+          <w:b/>
+          <w:bCs/>
+          <w:color w:val="000000"/>
+        </w:rPr>
+        <w:t>Scopo:</w:t>
+      </w:r>
+      <w:r>
+        <w:rPr>
+          <w:rFonts w:ascii="Calibri" w:hAnsi="Calibri" w:cs="Calibri"/>
+          <w:color w:val="000000"/>
+        </w:rPr>
+        <w:t>Permette</w:t>
+      </w:r>
+      <w:proofErr w:type="spellEnd"/>
+      <w:proofErr w:type="gramEnd"/>
+      <w:r>
+        <w:rPr>
+          <w:rFonts w:ascii="Calibri" w:hAnsi="Calibri" w:cs="Calibri"/>
+          <w:color w:val="000000"/>
+        </w:rPr>
+        <w:t xml:space="preserve"> all’utente di inviare comandi al server e ricevere risposte.</w:t>
+      </w:r>
+    </w:p>
+    <w:p>
+      <w:pPr>
+        <w:rPr>
+          <w:rFonts w:ascii="Calibri" w:hAnsi="Calibri" w:cs="Calibri"/>
+          <w:b/>
+          <w:bCs/>
+          <w:color w:val="000000"/>
+        </w:rPr>
+      </w:pPr>
+      <w:r>
+        <w:rPr>
+          <w:rFonts w:ascii="Calibri" w:hAnsi="Calibri" w:cs="Calibri"/>
+          <w:b/>
+          <w:bCs/>
+          <w:color w:val="000000"/>
+        </w:rPr>
+        <w:t>Componenti principali:</w:t>
+      </w:r>
+    </w:p>
+    <w:p>
+      <w:pPr>
+        <w:numPr>
+          <w:ilvl w:val="0"/>
+          <w:numId w:val="5"/>
+        </w:numPr>
+        <w:rPr>
+          <w:rFonts w:ascii="Calibri" w:hAnsi="Calibri" w:cs="Calibri"/>
+          <w:color w:val="000000"/>
+        </w:rPr>
+      </w:pPr>
+      <w:proofErr w:type="spellStart"/>
+      <w:r>
+        <w:rPr>
+          <w:rFonts w:ascii="Calibri" w:hAnsi="Calibri" w:cs="Calibri"/>
+          <w:b/>
+          <w:bCs/>
+          <w:color w:val="000000"/>
+        </w:rPr>
+        <w:t>JComboBox</w:t>
+      </w:r>
+      <w:proofErr w:type="spellEnd"/>
+      <w:r>
+        <w:rPr>
+          <w:rFonts w:ascii="Calibri" w:hAnsi="Calibri" w:cs="Calibri"/>
+          <w:b/>
+          <w:bCs/>
+          <w:color w:val="000000"/>
+        </w:rPr>
+        <w:t xml:space="preserve"> + </w:t>
+      </w:r>
+      <w:proofErr w:type="spellStart"/>
+      <w:r>
+        <w:rPr>
+          <w:rFonts w:ascii="Calibri" w:hAnsi="Calibri" w:cs="Calibri"/>
+          <w:b/>
+          <w:bCs/>
+          <w:color w:val="000000"/>
+        </w:rPr>
+        <w:t>JTextField</w:t>
+      </w:r>
+      <w:proofErr w:type="spellEnd"/>
+      <w:r>
+        <w:rPr>
+          <w:rFonts w:ascii="Calibri" w:hAnsi="Calibri" w:cs="Calibri"/>
+          <w:color w:val="000000"/>
+        </w:rPr>
+        <w:t>: per scegliere il comando e inserire un eventuale parametro.</w:t>
+      </w:r>
+    </w:p>
+    <w:p>
+      <w:pPr>
+        <w:numPr>
+          <w:ilvl w:val="0"/>
+          <w:numId w:val="5"/>
+        </w:numPr>
+        <w:rPr>
+          <w:rFonts w:ascii="Calibri" w:hAnsi="Calibri" w:cs="Calibri"/>
+          <w:color w:val="000000"/>
+        </w:rPr>
+      </w:pPr>
+      <w:proofErr w:type="spellStart"/>
+      <w:r>
+        <w:rPr>
+          <w:rFonts w:ascii="Calibri" w:hAnsi="Calibri" w:cs="Calibri"/>
+          <w:b/>
+          <w:bCs/>
+          <w:color w:val="000000"/>
+        </w:rPr>
+        <w:t>JTextArea</w:t>
+      </w:r>
+      <w:proofErr w:type="spellEnd"/>
+      <w:r>
+        <w:rPr>
+          <w:rFonts w:ascii="Calibri" w:hAnsi="Calibri" w:cs="Calibri"/>
+          <w:color w:val="000000"/>
+        </w:rPr>
+        <w:t>: per visualizzare i risultati della query.</w:t>
+      </w:r>
+    </w:p>
+    <w:p>
+      <w:pPr>
+        <w:numPr>
+          <w:ilvl w:val="0"/>
+          <w:numId w:val="5"/>
+        </w:numPr>
+        <w:rPr>
+          <w:rFonts w:ascii="Calibri" w:hAnsi="Calibri" w:cs="Calibri"/>
+          <w:color w:val="000000"/>
+        </w:rPr>
+      </w:pPr>
+      <w:proofErr w:type="spellStart"/>
+      <w:r>
+        <w:rPr>
+          <w:rFonts w:ascii="Calibri" w:hAnsi="Calibri" w:cs="Calibri"/>
+          <w:b/>
+          <w:bCs/>
+          <w:color w:val="000000"/>
+        </w:rPr>
+        <w:t>Socket</w:t>
+      </w:r>
+      <w:proofErr w:type="spellEnd"/>
+      <w:r>
+        <w:rPr>
+          <w:rFonts w:ascii="Calibri" w:hAnsi="Calibri" w:cs="Calibri"/>
+          <w:color w:val="000000"/>
+        </w:rPr>
+        <w:t xml:space="preserve">, </w:t>
+      </w:r>
+      <w:proofErr w:type="spellStart"/>
+      <w:r>
+        <w:rPr>
+          <w:rFonts w:ascii="Calibri" w:hAnsi="Calibri" w:cs="Calibri"/>
+          <w:color w:val="000000"/>
+        </w:rPr>
+        <w:t>BufferedReader</w:t>
+      </w:r>
+      <w:proofErr w:type="spellEnd"/>
+      <w:r>
+        <w:rPr>
+          <w:rFonts w:ascii="Calibri" w:hAnsi="Calibri" w:cs="Calibri"/>
+          <w:color w:val="000000"/>
+        </w:rPr>
+        <w:t xml:space="preserve">, </w:t>
+      </w:r>
+      <w:proofErr w:type="spellStart"/>
+      <w:r>
+        <w:rPr>
+          <w:rFonts w:ascii="Calibri" w:hAnsi="Calibri" w:cs="Calibri"/>
+          <w:color w:val="000000"/>
+        </w:rPr>
+        <w:t>PrintWriter</w:t>
+      </w:r>
+      <w:proofErr w:type="spellEnd"/>
+      <w:r>
+        <w:rPr>
+          <w:rFonts w:ascii="Calibri" w:hAnsi="Calibri" w:cs="Calibri"/>
+          <w:color w:val="000000"/>
+        </w:rPr>
+        <w:t>: per la comunicazione con il server.</w:t>
+      </w:r>
+    </w:p>
+    <w:p>
+      <w:pPr>
+        <w:rPr>
+          <w:rFonts w:ascii="Calibri" w:hAnsi="Calibri" w:cs="Calibri"/>
+          <w:b/>
+          <w:bCs/>
+          <w:color w:val="000000"/>
+        </w:rPr>
+      </w:pPr>
+      <w:r>
+        <w:rPr>
+          <w:rFonts w:ascii="Calibri" w:hAnsi="Calibri" w:cs="Calibri"/>
+          <w:b/>
+          <w:bCs/>
+          <w:color w:val="000000"/>
+        </w:rPr>
+        <w:t>Funzionamento:</w:t>
+      </w:r>
+    </w:p>
+    <w:p>
+      <w:pPr>
+        <w:numPr>
+          <w:ilvl w:val="0"/>
+          <w:numId w:val="6"/>
+        </w:numPr>
+        <w:rPr>
+          <w:rFonts w:ascii="Calibri" w:hAnsi="Calibri" w:cs="Calibri"/>
+          <w:color w:val="000000"/>
+        </w:rPr>
+      </w:pPr>
+      <w:r>
+        <w:rPr>
+          <w:rFonts w:ascii="Calibri" w:hAnsi="Calibri" w:cs="Calibri"/>
+          <w:color w:val="000000"/>
+        </w:rPr>
+        <w:t>Alla creazione (</w:t>
+      </w:r>
+      <w:proofErr w:type="spellStart"/>
+      <w:proofErr w:type="gramStart"/>
+      <w:r>
+        <w:rPr>
+          <w:rFonts w:ascii="Calibri" w:hAnsi="Calibri" w:cs="Calibri"/>
+          <w:color w:val="000000"/>
+        </w:rPr>
+        <w:t>connettiAlServer</w:t>
+      </w:r>
+      <w:proofErr w:type="spellEnd"/>
+      <w:r>
+        <w:rPr>
+          <w:rFonts w:ascii="Calibri" w:hAnsi="Calibri" w:cs="Calibri"/>
+          <w:color w:val="000000"/>
+        </w:rPr>
+        <w:t>(</w:t>
+      </w:r>
+      <w:proofErr w:type="gramEnd"/>
+      <w:r>
+        <w:rPr>
+          <w:rFonts w:ascii="Calibri" w:hAnsi="Calibri" w:cs="Calibri"/>
+          <w:color w:val="000000"/>
+        </w:rPr>
+        <w:t xml:space="preserve">)), il client si connette al server sulla porta </w:t>
+      </w:r>
+      <w:r>
+        <w:rPr>
+          <w:rFonts w:ascii="Calibri" w:hAnsi="Calibri" w:cs="Calibri"/>
+          <w:b/>
+          <w:bCs/>
+          <w:color w:val="000000"/>
+        </w:rPr>
+        <w:t>1050</w:t>
+      </w:r>
+      <w:r>
+        <w:rPr>
+          <w:rFonts w:ascii="Calibri" w:hAnsi="Calibri" w:cs="Calibri"/>
+          <w:color w:val="000000"/>
+        </w:rPr>
+        <w:t>.</w:t>
+      </w:r>
+    </w:p>
+    <w:p>
+      <w:pPr>
+        <w:numPr>
+          <w:ilvl w:val="0"/>
+          <w:numId w:val="6"/>
+        </w:numPr>
+        <w:rPr>
+          <w:rFonts w:ascii="Calibri" w:hAnsi="Calibri" w:cs="Calibri"/>
+          <w:color w:val="000000"/>
+        </w:rPr>
+      </w:pPr>
+      <w:r>
+        <w:rPr>
+          <w:rFonts w:ascii="Calibri" w:hAnsi="Calibri" w:cs="Calibri"/>
+          <w:color w:val="000000"/>
+        </w:rPr>
+        <w:t>Viene letto e mostrato il messaggio di benvenuto inviato dal server.</w:t>
+      </w:r>
+    </w:p>
+    <w:p>
+      <w:pPr>
+        <w:numPr>
+          <w:ilvl w:val="0"/>
+          <w:numId w:val="6"/>
+        </w:numPr>
+        <w:rPr>
+          <w:rFonts w:ascii="Calibri" w:hAnsi="Calibri" w:cs="Calibri"/>
+          <w:color w:val="000000"/>
+        </w:rPr>
+      </w:pPr>
+      <w:r>
+        <w:rPr>
+          <w:rFonts w:ascii="Calibri" w:hAnsi="Calibri" w:cs="Calibri"/>
+          <w:color w:val="000000"/>
+        </w:rPr>
+        <w:t xml:space="preserve">Quando si clicca su </w:t>
+      </w:r>
+      <w:r>
+        <w:rPr>
+          <w:rFonts w:ascii="Calibri" w:hAnsi="Calibri" w:cs="Calibri"/>
+          <w:b/>
+          <w:bCs/>
+          <w:color w:val="000000"/>
+        </w:rPr>
+        <w:t>Invia</w:t>
+      </w:r>
+      <w:r>
+        <w:rPr>
+          <w:rFonts w:ascii="Calibri" w:hAnsi="Calibri" w:cs="Calibri"/>
+          <w:color w:val="000000"/>
+        </w:rPr>
+        <w:t>:</w:t>
+      </w:r>
+    </w:p>
+    <w:p>
+      <w:pPr>
+        <w:numPr>
+          <w:ilvl w:val="1"/>
+          <w:numId w:val="6"/>
+        </w:numPr>
+        <w:rPr>
+          <w:rFonts w:ascii="Calibri" w:hAnsi="Calibri" w:cs="Calibri"/>
+          <w:color w:val="000000"/>
+        </w:rPr>
+      </w:pPr>
+      <w:r>
+        <w:rPr>
+          <w:rFonts w:ascii="Calibri" w:hAnsi="Calibri" w:cs="Calibri"/>
+          <w:color w:val="000000"/>
+        </w:rPr>
+        <w:t>Il comando selezionato e il parametro (se richiesto) vengono inviati al server.</w:t>
+      </w:r>
+    </w:p>
+    <w:p>
+      <w:pPr>
+        <w:numPr>
+          <w:ilvl w:val="1"/>
+          <w:numId w:val="6"/>
+        </w:numPr>
+        <w:rPr>
+          <w:rFonts w:ascii="Calibri" w:hAnsi="Calibri" w:cs="Calibri"/>
+          <w:color w:val="000000"/>
+        </w:rPr>
+      </w:pPr>
+      <w:r>
+        <w:rPr>
+          <w:rFonts w:ascii="Calibri" w:hAnsi="Calibri" w:cs="Calibri"/>
+          <w:color w:val="000000"/>
+        </w:rPr>
+        <w:t>Il client legge tutte le righe fino a FINE_RISPOSTA e le mostra a schermo.</w:t>
+      </w:r>
+    </w:p>
+    <w:p>
+      <w:pPr>
+        <w:numPr>
+          <w:ilvl w:val="0"/>
+          <w:numId w:val="6"/>
+        </w:numPr>
+        <w:rPr>
+          <w:rFonts w:ascii="Calibri" w:hAnsi="Calibri" w:cs="Calibri"/>
+          <w:color w:val="000000"/>
+        </w:rPr>
+      </w:pPr>
+      <w:r>
+        <w:rPr>
+          <w:rFonts w:ascii="Calibri" w:hAnsi="Calibri" w:cs="Calibri"/>
+          <w:color w:val="000000"/>
+        </w:rPr>
+        <w:t xml:space="preserve">Cliccando su </w:t>
+      </w:r>
+      <w:r>
+        <w:rPr>
+          <w:rFonts w:ascii="Calibri" w:hAnsi="Calibri" w:cs="Calibri"/>
+          <w:b/>
+          <w:bCs/>
+          <w:color w:val="000000"/>
+        </w:rPr>
+        <w:t>Esci</w:t>
+      </w:r>
+      <w:r>
+        <w:rPr>
+          <w:rFonts w:ascii="Calibri" w:hAnsi="Calibri" w:cs="Calibri"/>
+          <w:color w:val="000000"/>
+        </w:rPr>
+        <w:t>, si chiude la connessione.</w:t>
+      </w:r>
+    </w:p>
+    <w:p>
+      <w:pPr>
+        <w:rPr>
+          <w:rFonts w:ascii="Calibri" w:hAnsi="Calibri" w:cs="Calibri"/>
+          <w:color w:val="000000"/>
+        </w:rPr>
+      </w:pPr>
+      <w:r>
+        <w:rPr>
+          <w:rFonts w:ascii="Calibri" w:hAnsi="Calibri" w:cs="Calibri"/>
+          <w:color w:val="000000"/>
+        </w:rPr>
+        <w:pict w14:anchorId="6BEF89BB">
+          <v:rect id="_x0000_i1055" style="width:0;height:1.5pt" o:hralign="center" o:hrstd="t" o:hr="t" fillcolor="#a0a0a0" stroked="f"/>
+        </w:pict>
+      </w:r>
+    </w:p>
+    <w:p>
+      <w:pPr>
+        <w:rPr>
+          <w:rFonts w:ascii="Calibri" w:hAnsi="Calibri" w:cs="Calibri"/>
+          <w:b/>
+          <w:bCs/>
+          <w:color w:val="000000"/>
+        </w:rPr>
+      </w:pPr>
+      <w:r>
+        <w:rPr>
+          <w:rFonts w:ascii="Calibri" w:hAnsi="Calibri" w:cs="Calibri"/>
+          <w:b/>
+          <w:bCs/>
+          <w:color w:val="000000"/>
+        </w:rPr>
+        <w:t>Classe Piscina</w:t>
+      </w:r>
+    </w:p>
+    <w:p>
+      <w:pPr>
+        <w:rPr>
+          <w:rFonts w:ascii="Calibri" w:hAnsi="Calibri" w:cs="Calibri"/>
+          <w:color w:val="000000"/>
+        </w:rPr>
+      </w:pPr>
+      <w:r>
+        <w:rPr>
+          <w:rFonts w:ascii="Calibri" w:hAnsi="Calibri" w:cs="Calibri"/>
+          <w:color w:val="000000"/>
+        </w:rPr>
+        <w:t>Rappresenta una piscina, mappando ogni riga del CSV. Campi principali:</w:t>
+      </w:r>
+    </w:p>
+    <w:p>
+      <w:pPr>
+        <w:numPr>
+          <w:ilvl w:val="0"/>
+          <w:numId w:val="7"/>
+        </w:numPr>
+        <w:rPr>
+          <w:rFonts w:ascii="Calibri" w:hAnsi="Calibri" w:cs="Calibri"/>
+          <w:color w:val="000000"/>
+        </w:rPr>
+      </w:pPr>
+      <w:r>
+        <w:rPr>
+          <w:rFonts w:ascii="Calibri" w:hAnsi="Calibri" w:cs="Calibri"/>
+          <w:color w:val="000000"/>
+        </w:rPr>
+        <w:t>Localizzazione: comune, provincia, regione</w:t>
+      </w:r>
+    </w:p>
+    <w:p>
+      <w:pPr>
+        <w:numPr>
+          <w:ilvl w:val="0"/>
+          <w:numId w:val="7"/>
+        </w:numPr>
+        <w:rPr>
+          <w:rFonts w:ascii="Calibri" w:hAnsi="Calibri" w:cs="Calibri"/>
+          <w:color w:val="000000"/>
+        </w:rPr>
+      </w:pPr>
+      <w:r>
+        <w:rPr>
+          <w:rFonts w:ascii="Calibri" w:hAnsi="Calibri" w:cs="Calibri"/>
+          <w:color w:val="000000"/>
+        </w:rPr>
+        <w:t xml:space="preserve">Informazioni identificative: nome, </w:t>
+      </w:r>
+      <w:proofErr w:type="spellStart"/>
+      <w:r>
+        <w:rPr>
+          <w:rFonts w:ascii="Calibri" w:hAnsi="Calibri" w:cs="Calibri"/>
+          <w:color w:val="000000"/>
+        </w:rPr>
+        <w:t>idOSM</w:t>
+      </w:r>
+      <w:proofErr w:type="spellEnd"/>
+    </w:p>
+    <w:p>
+      <w:pPr>
+        <w:numPr>
+          <w:ilvl w:val="0"/>
+          <w:numId w:val="7"/>
+        </w:numPr>
+        <w:rPr>
+          <w:rFonts w:ascii="Calibri" w:hAnsi="Calibri" w:cs="Calibri"/>
+          <w:color w:val="000000"/>
+        </w:rPr>
+      </w:pPr>
+      <w:r>
+        <w:rPr>
+          <w:rFonts w:ascii="Calibri" w:hAnsi="Calibri" w:cs="Calibri"/>
+          <w:color w:val="000000"/>
+        </w:rPr>
+        <w:t>Coordinate geografiche: latitudine, longitudine</w:t>
+      </w:r>
+    </w:p>
+    <w:p>
+      <w:pPr>
+        <w:numPr>
+          <w:ilvl w:val="0"/>
+          <w:numId w:val="7"/>
+        </w:numPr>
+        <w:rPr>
+          <w:rFonts w:ascii="Calibri" w:hAnsi="Calibri" w:cs="Calibri"/>
+          <w:color w:val="000000"/>
+        </w:rPr>
+      </w:pPr>
+      <w:r>
+        <w:rPr>
+          <w:rFonts w:ascii="Calibri" w:hAnsi="Calibri" w:cs="Calibri"/>
+          <w:color w:val="000000"/>
+        </w:rPr>
+        <w:t xml:space="preserve">Informazioni temporali: </w:t>
+      </w:r>
+      <w:proofErr w:type="spellStart"/>
+      <w:r>
+        <w:rPr>
+          <w:rFonts w:ascii="Calibri" w:hAnsi="Calibri" w:cs="Calibri"/>
+          <w:color w:val="000000"/>
+        </w:rPr>
+        <w:t>annoInserimento</w:t>
+      </w:r>
+      <w:proofErr w:type="spellEnd"/>
+      <w:r>
+        <w:rPr>
+          <w:rFonts w:ascii="Calibri" w:hAnsi="Calibri" w:cs="Calibri"/>
+          <w:color w:val="000000"/>
+        </w:rPr>
+        <w:t xml:space="preserve">, </w:t>
+      </w:r>
+      <w:proofErr w:type="spellStart"/>
+      <w:r>
+        <w:rPr>
+          <w:rFonts w:ascii="Calibri" w:hAnsi="Calibri" w:cs="Calibri"/>
+          <w:color w:val="000000"/>
+        </w:rPr>
+        <w:t>dataOraInserimento</w:t>
+      </w:r>
+      <w:proofErr w:type="spellEnd"/>
+    </w:p>
+    <w:p>
+      <w:pPr>
+        <w:rPr>
+          <w:rFonts w:ascii="Calibri" w:hAnsi="Calibri" w:cs="Calibri"/>
+          <w:color w:val="000000"/>
+        </w:rPr>
+      </w:pPr>
+      <w:r>
+        <w:rPr>
+          <w:rFonts w:ascii="Calibri" w:hAnsi="Calibri" w:cs="Calibri"/>
+          <w:color w:val="000000"/>
+        </w:rPr>
+        <w:t xml:space="preserve">Contiene metodi </w:t>
+      </w:r>
+      <w:proofErr w:type="spellStart"/>
+      <w:proofErr w:type="gramStart"/>
+      <w:r>
+        <w:rPr>
+          <w:rFonts w:ascii="Calibri" w:hAnsi="Calibri" w:cs="Calibri"/>
+          <w:color w:val="000000"/>
+        </w:rPr>
+        <w:t>toString</w:t>
+      </w:r>
+      <w:proofErr w:type="spellEnd"/>
+      <w:r>
+        <w:rPr>
+          <w:rFonts w:ascii="Calibri" w:hAnsi="Calibri" w:cs="Calibri"/>
+          <w:color w:val="000000"/>
+        </w:rPr>
+        <w:t>(</w:t>
+      </w:r>
+      <w:proofErr w:type="gramEnd"/>
+      <w:r>
+        <w:rPr>
+          <w:rFonts w:ascii="Calibri" w:hAnsi="Calibri" w:cs="Calibri"/>
+          <w:color w:val="000000"/>
+        </w:rPr>
+        <w:t xml:space="preserve">) e </w:t>
+      </w:r>
+      <w:proofErr w:type="spellStart"/>
+      <w:proofErr w:type="gramStart"/>
+      <w:r>
+        <w:rPr>
+          <w:rFonts w:ascii="Calibri" w:hAnsi="Calibri" w:cs="Calibri"/>
+          <w:color w:val="000000"/>
+        </w:rPr>
+        <w:t>stampaCompatta</w:t>
+      </w:r>
+      <w:proofErr w:type="spellEnd"/>
+      <w:r>
+        <w:rPr>
+          <w:rFonts w:ascii="Calibri" w:hAnsi="Calibri" w:cs="Calibri"/>
+          <w:color w:val="000000"/>
+        </w:rPr>
+        <w:t>(</w:t>
+      </w:r>
+      <w:proofErr w:type="gramEnd"/>
+      <w:r>
+        <w:rPr>
+          <w:rFonts w:ascii="Calibri" w:hAnsi="Calibri" w:cs="Calibri"/>
+          <w:color w:val="000000"/>
+        </w:rPr>
+        <w:t>) per output in formato leggibile o sintetico.</w:t>
+      </w:r>
+    </w:p>
+    <w:p>
+      <w:pPr>
+        <w:rPr>
+          <w:rFonts w:ascii="Calibri" w:hAnsi="Calibri" w:cs="Calibri"/>
+          <w:color w:val="000000"/>
+        </w:rPr>
+      </w:pPr>
+      <w:r>
+        <w:rPr>
+          <w:rFonts w:ascii="Calibri" w:hAnsi="Calibri" w:cs="Calibri"/>
+          <w:color w:val="000000"/>
+        </w:rPr>
+        <w:pict w14:anchorId="5F83B302">
+          <v:rect id="_x0000_i1056" style="width:0;height:1.5pt" o:hralign="center" o:hrstd="t" o:hr="t" fillcolor="#a0a0a0" stroked="f"/>
+        </w:pict>
+      </w:r>
+      <w:r>
+        <w:rPr>
+          <w:rFonts w:ascii="Calibri" w:hAnsi="Calibri" w:cs="Calibri"/>
+          <w:b/>
+          <w:bCs/>
+          <w:color w:val="000000"/>
+        </w:rPr>
+        <w:t xml:space="preserve">Classe </w:t>
+      </w:r>
+      <w:proofErr w:type="spellStart"/>
+      <w:r>
+        <w:rPr>
+          <w:rFonts w:ascii="Calibri" w:hAnsi="Calibri" w:cs="Calibri"/>
+          <w:b/>
+          <w:bCs/>
+          <w:color w:val="000000"/>
+        </w:rPr>
+        <w:t>CSVLettore</w:t>
+      </w:r>
+      <w:proofErr w:type="spellEnd"/>
+    </w:p>
+    <w:p>
+      <w:pPr>
+        <w:rPr>
+          <w:rFonts w:ascii="Calibri" w:hAnsi="Calibri" w:cs="Calibri"/>
+          <w:b/>
+          <w:bCs/>
+          <w:color w:val="000000"/>
+        </w:rPr>
+      </w:pPr>
+      <w:r>
+        <w:rPr>
+          <w:rFonts w:ascii="Calibri" w:hAnsi="Calibri" w:cs="Calibri"/>
+          <w:b/>
+          <w:bCs/>
+          <w:color w:val="000000"/>
+        </w:rPr>
+        <w:t>Scopo:</w:t>
+      </w:r>
+    </w:p>
+    <w:p>
+      <w:pPr>
+        <w:rPr>
+          <w:rFonts w:ascii="Calibri" w:hAnsi="Calibri" w:cs="Calibri"/>
+          <w:color w:val="000000"/>
+        </w:rPr>
+      </w:pPr>
+      <w:r>
+        <w:rPr>
+          <w:rFonts w:ascii="Calibri" w:hAnsi="Calibri" w:cs="Calibri"/>
+          <w:color w:val="000000"/>
+        </w:rPr>
+        <w:t>Caricare i dati dal CSV Mappa-delle-piscine-in-Italia.csv in memoria come lista di oggetti Piscina.</w:t>
+      </w:r>
+    </w:p>
+    <w:p>
+      <w:pPr>
+        <w:rPr>
+          <w:rFonts w:ascii="Calibri" w:hAnsi="Calibri" w:cs="Calibri"/>
+          <w:b/>
+          <w:bCs/>
+          <w:color w:val="000000"/>
+        </w:rPr>
+      </w:pPr>
+      <w:r>
+        <w:rPr>
+          <w:rFonts w:ascii="Calibri" w:hAnsi="Calibri" w:cs="Calibri"/>
+          <w:b/>
+          <w:bCs/>
+          <w:color w:val="000000"/>
+        </w:rPr>
+        <w:t>Funzionamento:</w:t>
+      </w:r>
+    </w:p>
+    <w:p>
+      <w:pPr>
+        <w:numPr>
+          <w:ilvl w:val="0"/>
+          <w:numId w:val="8"/>
+        </w:numPr>
+        <w:rPr>
+          <w:rFonts w:ascii="Calibri" w:hAnsi="Calibri" w:cs="Calibri"/>
+          <w:color w:val="000000"/>
+        </w:rPr>
+      </w:pPr>
+      <w:r>
+        <w:rPr>
+          <w:rFonts w:ascii="Calibri" w:hAnsi="Calibri" w:cs="Calibri"/>
+          <w:color w:val="000000"/>
+        </w:rPr>
+        <w:t>Salta la riga di intestazione.</w:t>
+      </w:r>
+    </w:p>
+    <w:p>
+      <w:pPr>
+        <w:numPr>
+          <w:ilvl w:val="0"/>
+          <w:numId w:val="8"/>
+        </w:numPr>
+        <w:rPr>
+          <w:rFonts w:ascii="Calibri" w:hAnsi="Calibri" w:cs="Calibri"/>
+          <w:color w:val="000000"/>
+        </w:rPr>
+      </w:pPr>
+      <w:r>
+        <w:rPr>
+          <w:rFonts w:ascii="Calibri" w:hAnsi="Calibri" w:cs="Calibri"/>
+          <w:color w:val="000000"/>
+        </w:rPr>
+        <w:t xml:space="preserve">Legge ogni riga, effettua </w:t>
+      </w:r>
+      <w:proofErr w:type="gramStart"/>
+      <w:r>
+        <w:rPr>
+          <w:rFonts w:ascii="Calibri" w:hAnsi="Calibri" w:cs="Calibri"/>
+          <w:color w:val="000000"/>
+        </w:rPr>
+        <w:t>il</w:t>
+      </w:r>
+      <w:proofErr w:type="gramEnd"/>
+      <w:r>
+        <w:rPr>
+          <w:rFonts w:ascii="Calibri" w:hAnsi="Calibri" w:cs="Calibri"/>
+          <w:color w:val="000000"/>
+        </w:rPr>
+        <w:t xml:space="preserve"> </w:t>
+      </w:r>
+      <w:proofErr w:type="gramStart"/>
+      <w:r>
+        <w:rPr>
+          <w:rFonts w:ascii="Calibri" w:hAnsi="Calibri" w:cs="Calibri"/>
+          <w:color w:val="000000"/>
+        </w:rPr>
+        <w:t>split(</w:t>
+      </w:r>
+      <w:proofErr w:type="gramEnd"/>
+      <w:r>
+        <w:rPr>
+          <w:rFonts w:ascii="Calibri" w:hAnsi="Calibri" w:cs="Calibri"/>
+          <w:color w:val="000000"/>
+        </w:rPr>
+        <w:t>";").</w:t>
+      </w:r>
+    </w:p>
+    <w:p>
+      <w:pPr>
+        <w:numPr>
+          <w:ilvl w:val="0"/>
+          <w:numId w:val="8"/>
+        </w:numPr>
+        <w:rPr>
+          <w:rFonts w:ascii="Calibri" w:hAnsi="Calibri" w:cs="Calibri"/>
+          <w:color w:val="000000"/>
+        </w:rPr>
+      </w:pPr>
+      <w:r>
+        <w:rPr>
+          <w:rFonts w:ascii="Calibri" w:hAnsi="Calibri" w:cs="Calibri"/>
+          <w:color w:val="000000"/>
+        </w:rPr>
+        <w:t>Crea un oggetto Piscina per ogni riga, gestendo eventuali valori vuoti per l’anno.</w:t>
+      </w:r>
+    </w:p>
+    <w:p>
+      <w:pPr>
+        <w:rPr>
+          <w:rFonts w:ascii="Calibri" w:hAnsi="Calibri" w:cs="Calibri"/>
+          <w:color w:val="000000"/>
+        </w:rPr>
+      </w:pPr>
+      <w:r>
+        <w:rPr>
+          <w:rFonts w:ascii="Calibri" w:hAnsi="Calibri" w:cs="Calibri"/>
+          <w:color w:val="000000"/>
+        </w:rPr>
+        <w:pict w14:anchorId="5A77391A">
+          <v:rect id="_x0000_i1057" style="width:0;height:1.5pt" o:hralign="center" o:hrstd="t" o:hr="t" fillcolor="#a0a0a0" stroked="f"/>
+        </w:pict>
+      </w:r>
+    </w:p>
+    <w:p>
+      <w:pPr>
+        <w:rPr>
+          <w:rFonts w:ascii="Calibri" w:hAnsi="Calibri" w:cs="Calibri"/>
+          <w:b/>
+          <w:bCs/>
+          <w:color w:val="000000"/>
+        </w:rPr>
+      </w:pPr>
+      <w:r>
+        <w:rPr>
+          <w:rFonts w:ascii="Segoe UI Symbol" w:hAnsi="Segoe UI Symbol" w:cs="Segoe UI Symbol"/>
+          <w:b/>
+          <w:bCs/>
+          <w:color w:val="000000"/>
+        </w:rPr>
+        <w:lastRenderedPageBreak/>
+        <w:t>S</w:t>
+      </w:r>
+      <w:r>
+        <w:rPr>
+          <w:rFonts w:ascii="Calibri" w:hAnsi="Calibri" w:cs="Calibri"/>
+          <w:b/>
+          <w:bCs/>
+          <w:color w:val="000000"/>
+        </w:rPr>
+        <w:t>erver (</w:t>
+      </w:r>
+      <w:proofErr w:type="spellStart"/>
+      <w:r>
+        <w:rPr>
+          <w:rFonts w:ascii="Calibri" w:hAnsi="Calibri" w:cs="Calibri"/>
+          <w:b/>
+          <w:bCs/>
+          <w:color w:val="000000"/>
+        </w:rPr>
+        <w:t>Main</w:t>
+      </w:r>
+      <w:proofErr w:type="spellEnd"/>
+      <w:r>
+        <w:rPr>
+          <w:rFonts w:ascii="Calibri" w:hAnsi="Calibri" w:cs="Calibri"/>
+          <w:b/>
+          <w:bCs/>
+          <w:color w:val="000000"/>
+        </w:rPr>
+        <w:t xml:space="preserve"> + </w:t>
+      </w:r>
+      <w:proofErr w:type="spellStart"/>
+      <w:r>
+        <w:rPr>
+          <w:rFonts w:ascii="Calibri" w:hAnsi="Calibri" w:cs="Calibri"/>
+          <w:b/>
+          <w:bCs/>
+          <w:color w:val="000000"/>
+        </w:rPr>
+        <w:t>GestioneServer</w:t>
+      </w:r>
+      <w:proofErr w:type="spellEnd"/>
+      <w:r>
+        <w:rPr>
+          <w:rFonts w:ascii="Calibri" w:hAnsi="Calibri" w:cs="Calibri"/>
+          <w:b/>
+          <w:bCs/>
+          <w:color w:val="000000"/>
+        </w:rPr>
+        <w:t>)</w:t>
+      </w:r>
+    </w:p>
+    <w:p>
+      <w:pPr>
+        <w:rPr>
+          <w:rFonts w:ascii="Calibri" w:hAnsi="Calibri" w:cs="Calibri"/>
+          <w:b/>
+          <w:bCs/>
+          <w:color w:val="000000"/>
+        </w:rPr>
+      </w:pPr>
+      <w:r>
+        <w:rPr>
+          <w:rFonts w:ascii="Calibri" w:hAnsi="Calibri" w:cs="Calibri"/>
+          <w:b/>
+          <w:bCs/>
+          <w:color w:val="000000"/>
+        </w:rPr>
+        <w:t>Funzionamento generale:</w:t>
+      </w:r>
+    </w:p>
+    <w:p>
+      <w:pPr>
+        <w:numPr>
+          <w:ilvl w:val="0"/>
+          <w:numId w:val="9"/>
+        </w:numPr>
+        <w:rPr>
+          <w:rFonts w:ascii="Calibri" w:hAnsi="Calibri" w:cs="Calibri"/>
+          <w:color w:val="000000"/>
+        </w:rPr>
+      </w:pPr>
+      <w:r>
+        <w:rPr>
+          <w:rFonts w:ascii="Calibri" w:hAnsi="Calibri" w:cs="Calibri"/>
+          <w:color w:val="000000"/>
+        </w:rPr>
+        <w:t xml:space="preserve">Avvia un </w:t>
+      </w:r>
+      <w:proofErr w:type="spellStart"/>
+      <w:r>
+        <w:rPr>
+          <w:rFonts w:ascii="Calibri" w:hAnsi="Calibri" w:cs="Calibri"/>
+          <w:color w:val="000000"/>
+        </w:rPr>
+        <w:t>ServerSocket</w:t>
+      </w:r>
+      <w:proofErr w:type="spellEnd"/>
+      <w:r>
+        <w:rPr>
+          <w:rFonts w:ascii="Calibri" w:hAnsi="Calibri" w:cs="Calibri"/>
+          <w:color w:val="000000"/>
+        </w:rPr>
+        <w:t xml:space="preserve"> sulla porta 1050.</w:t>
+      </w:r>
+    </w:p>
+    <w:p>
+      <w:pPr>
+        <w:numPr>
+          <w:ilvl w:val="0"/>
+          <w:numId w:val="9"/>
+        </w:numPr>
+        <w:rPr>
+          <w:rFonts w:ascii="Calibri" w:hAnsi="Calibri" w:cs="Calibri"/>
+          <w:color w:val="000000"/>
+        </w:rPr>
+      </w:pPr>
+      <w:r>
+        <w:rPr>
+          <w:rFonts w:ascii="Calibri" w:hAnsi="Calibri" w:cs="Calibri"/>
+          <w:color w:val="000000"/>
+        </w:rPr>
+        <w:t xml:space="preserve">In ascolto continuo, accetta client e gestisce ogni connessione su un nuovo </w:t>
+      </w:r>
+      <w:proofErr w:type="spellStart"/>
+      <w:r>
+        <w:rPr>
+          <w:rFonts w:ascii="Calibri" w:hAnsi="Calibri" w:cs="Calibri"/>
+          <w:color w:val="000000"/>
+        </w:rPr>
+        <w:t>thread</w:t>
+      </w:r>
+      <w:proofErr w:type="spellEnd"/>
+      <w:r>
+        <w:rPr>
+          <w:rFonts w:ascii="Calibri" w:hAnsi="Calibri" w:cs="Calibri"/>
+          <w:color w:val="000000"/>
+        </w:rPr>
+        <w:t>.</w:t>
+      </w:r>
+    </w:p>
+    <w:p>
+      <w:pPr>
+        <w:numPr>
+          <w:ilvl w:val="0"/>
+          <w:numId w:val="9"/>
+        </w:numPr>
+        <w:rPr>
+          <w:rFonts w:ascii="Calibri" w:hAnsi="Calibri" w:cs="Calibri"/>
+          <w:color w:val="000000"/>
+        </w:rPr>
+      </w:pPr>
+      <w:r>
+        <w:rPr>
+          <w:rFonts w:ascii="Calibri" w:hAnsi="Calibri" w:cs="Calibri"/>
+          <w:color w:val="000000"/>
+        </w:rPr>
+        <w:t>All’inizio della connessione, invia messaggi introduttivi e l'elenco comandi.</w:t>
+      </w:r>
+    </w:p>
+    <w:p>
+      <w:pPr>
+        <w:numPr>
+          <w:ilvl w:val="0"/>
+          <w:numId w:val="9"/>
+        </w:numPr>
+        <w:rPr>
+          <w:rFonts w:ascii="Calibri" w:hAnsi="Calibri" w:cs="Calibri"/>
+          <w:color w:val="000000"/>
+        </w:rPr>
+      </w:pPr>
+      <w:r>
+        <w:rPr>
+          <w:rFonts w:ascii="Calibri" w:hAnsi="Calibri" w:cs="Calibri"/>
+          <w:color w:val="000000"/>
+        </w:rPr>
+        <w:t>Attende un comando, poi un parametro (se richiesto).</w:t>
+      </w:r>
+    </w:p>
+    <w:p>
+      <w:pPr>
+        <w:numPr>
+          <w:ilvl w:val="0"/>
+          <w:numId w:val="9"/>
+        </w:numPr>
+        <w:rPr>
+          <w:rFonts w:ascii="Calibri" w:hAnsi="Calibri" w:cs="Calibri"/>
+          <w:color w:val="000000"/>
+        </w:rPr>
+      </w:pPr>
+      <w:r>
+        <w:rPr>
+          <w:rFonts w:ascii="Calibri" w:hAnsi="Calibri" w:cs="Calibri"/>
+          <w:color w:val="000000"/>
+        </w:rPr>
+        <w:t xml:space="preserve">Utilizza </w:t>
+      </w:r>
+      <w:proofErr w:type="spellStart"/>
+      <w:r>
+        <w:rPr>
+          <w:rFonts w:ascii="Calibri" w:hAnsi="Calibri" w:cs="Calibri"/>
+          <w:color w:val="000000"/>
+        </w:rPr>
+        <w:t>GestioneServer</w:t>
+      </w:r>
+      <w:proofErr w:type="spellEnd"/>
+      <w:r>
+        <w:rPr>
+          <w:rFonts w:ascii="Calibri" w:hAnsi="Calibri" w:cs="Calibri"/>
+          <w:color w:val="000000"/>
+        </w:rPr>
+        <w:t xml:space="preserve"> per elaborare la richiesta e restituisce i risultati al client.</w:t>
+      </w:r>
+    </w:p>
+    <w:p>
+      <w:pPr>
+        <w:rPr>
+          <w:rFonts w:ascii="Calibri" w:hAnsi="Calibri" w:cs="Calibri"/>
+          <w:color w:val="000000"/>
+        </w:rPr>
+      </w:pPr>
+      <w:r>
+        <w:rPr>
+          <w:rFonts w:ascii="Calibri" w:hAnsi="Calibri" w:cs="Calibri"/>
+          <w:color w:val="000000"/>
+        </w:rPr>
+        <w:pict w14:anchorId="2AD6916F">
+          <v:rect id="_x0000_i1058" style="width:0;height:1.5pt" o:hralign="center" o:hrstd="t" o:hr="t" fillcolor="#a0a0a0" stroked="f"/>
+        </w:pict>
+      </w:r>
+    </w:p>
+    <w:p>
+      <w:pPr>
+        <w:rPr>
+          <w:rFonts w:ascii="Calibri" w:hAnsi="Calibri" w:cs="Calibri"/>
+          <w:b/>
+          <w:bCs/>
+          <w:color w:val="000000"/>
+        </w:rPr>
+      </w:pPr>
+      <w:r>
+        <w:rPr>
+          <w:rFonts w:ascii="Calibri" w:hAnsi="Calibri" w:cs="Calibri"/>
+          <w:b/>
+          <w:bCs/>
+          <w:color w:val="000000"/>
+        </w:rPr>
+        <w:t xml:space="preserve">Classe </w:t>
+      </w:r>
+      <w:proofErr w:type="spellStart"/>
+      <w:r>
+        <w:rPr>
+          <w:rFonts w:ascii="Calibri" w:hAnsi="Calibri" w:cs="Calibri"/>
+          <w:b/>
+          <w:bCs/>
+          <w:color w:val="000000"/>
+        </w:rPr>
+        <w:t>GestioneServer</w:t>
+      </w:r>
+      <w:proofErr w:type="spellEnd"/>
+    </w:p>
+    <w:p>
+      <w:pPr>
+        <w:rPr>
+          <w:rFonts w:ascii="Calibri" w:hAnsi="Calibri" w:cs="Calibri"/>
+          <w:color w:val="000000"/>
+        </w:rPr>
+      </w:pPr>
+      <w:r>
+        <w:rPr>
+          <w:rFonts w:ascii="Calibri" w:hAnsi="Calibri" w:cs="Calibri"/>
+          <w:color w:val="000000"/>
+        </w:rPr>
+        <w:t>Contiene tutta la logica per interpretare i comandi e filtrare la lista di piscine.</w:t>
+      </w:r>
+    </w:p>
+    <w:p>
+      <w:pPr>
+        <w:rPr>
+          <w:rFonts w:ascii="Calibri" w:hAnsi="Calibri" w:cs="Calibri"/>
+          <w:b/>
+          <w:bCs/>
+          <w:color w:val="000000"/>
+        </w:rPr>
+      </w:pPr>
+      <w:r>
+        <w:rPr>
+          <w:rFonts w:ascii="Calibri" w:hAnsi="Calibri" w:cs="Calibri"/>
+          <w:b/>
+          <w:bCs/>
+          <w:color w:val="000000"/>
+        </w:rPr>
+        <w:t>Comandi gestiti:</w:t>
+      </w:r>
+    </w:p>
+    <w:p>
+      <w:pPr>
+        <w:numPr>
+          <w:ilvl w:val="0"/>
+          <w:numId w:val="10"/>
+        </w:numPr>
+        <w:rPr>
+          <w:rFonts w:ascii="Calibri" w:hAnsi="Calibri" w:cs="Calibri"/>
+          <w:color w:val="000000"/>
+        </w:rPr>
+      </w:pPr>
+      <w:r>
+        <w:rPr>
+          <w:rFonts w:ascii="Calibri" w:hAnsi="Calibri" w:cs="Calibri"/>
+          <w:color w:val="000000"/>
+        </w:rPr>
+        <w:t>SELEZIONA-COMUNE, SELEZIONA-PROVINCIA, SELEZIONA-REGIONE, SELEZIONA-NOME: filtrano per corrispondenza esatta.</w:t>
+      </w:r>
+    </w:p>
+    <w:p>
+      <w:pPr>
+        <w:numPr>
+          <w:ilvl w:val="0"/>
+          <w:numId w:val="10"/>
+        </w:numPr>
+        <w:rPr>
+          <w:rFonts w:ascii="Calibri" w:hAnsi="Calibri" w:cs="Calibri"/>
+          <w:color w:val="000000"/>
+        </w:rPr>
+      </w:pPr>
+      <w:r>
+        <w:rPr>
+          <w:rFonts w:ascii="Calibri" w:hAnsi="Calibri" w:cs="Calibri"/>
+          <w:color w:val="000000"/>
+        </w:rPr>
+        <w:t>SELEZIONA-ANNO, SELEZIONA-ANNOMAGGIORE, SELEZIONA-ANNOMINORE: filtrano sull’anno.</w:t>
+      </w:r>
+    </w:p>
+    <w:p>
+      <w:pPr>
+        <w:numPr>
+          <w:ilvl w:val="0"/>
+          <w:numId w:val="10"/>
+        </w:numPr>
+        <w:rPr>
+          <w:rFonts w:ascii="Calibri" w:hAnsi="Calibri" w:cs="Calibri"/>
+          <w:color w:val="000000"/>
+        </w:rPr>
+      </w:pPr>
+      <w:r>
+        <w:rPr>
+          <w:rFonts w:ascii="Calibri" w:hAnsi="Calibri" w:cs="Calibri"/>
+          <w:color w:val="000000"/>
+        </w:rPr>
+        <w:t>SELEZIONA-DATA: ricerca nella stringa della data.</w:t>
+      </w:r>
+    </w:p>
+    <w:p>
+      <w:pPr>
+        <w:numPr>
+          <w:ilvl w:val="0"/>
+          <w:numId w:val="10"/>
+        </w:numPr>
+        <w:rPr>
+          <w:rFonts w:ascii="Calibri" w:hAnsi="Calibri" w:cs="Calibri"/>
+          <w:color w:val="000000"/>
+        </w:rPr>
+      </w:pPr>
+      <w:r>
+        <w:rPr>
+          <w:rFonts w:ascii="Calibri" w:hAnsi="Calibri" w:cs="Calibri"/>
+          <w:color w:val="000000"/>
+        </w:rPr>
+        <w:t>SELEZIONA-MAP: filtra per ID OSM.</w:t>
+      </w:r>
+    </w:p>
+    <w:p>
+      <w:pPr>
+        <w:numPr>
+          <w:ilvl w:val="0"/>
+          <w:numId w:val="10"/>
+        </w:numPr>
+        <w:rPr>
+          <w:rFonts w:ascii="Calibri" w:hAnsi="Calibri" w:cs="Calibri"/>
+          <w:color w:val="000000"/>
+        </w:rPr>
+      </w:pPr>
+      <w:r>
+        <w:rPr>
+          <w:rFonts w:ascii="Calibri" w:hAnsi="Calibri" w:cs="Calibri"/>
+          <w:color w:val="000000"/>
+        </w:rPr>
+        <w:t>SELEZIONA-LONGITUDINE, SELEZIONA-LATITUDINE: confrontano coordinate.</w:t>
+      </w:r>
+    </w:p>
+    <w:p>
+      <w:pPr>
+        <w:numPr>
+          <w:ilvl w:val="0"/>
+          <w:numId w:val="10"/>
+        </w:numPr>
+        <w:rPr>
+          <w:rFonts w:ascii="Calibri" w:hAnsi="Calibri" w:cs="Calibri"/>
+          <w:color w:val="000000"/>
+        </w:rPr>
+      </w:pPr>
+      <w:r>
+        <w:rPr>
+          <w:rFonts w:ascii="Calibri" w:hAnsi="Calibri" w:cs="Calibri"/>
+          <w:color w:val="000000"/>
+        </w:rPr>
+        <w:t>NUMERO-TOT: restituisce il numero totale di piscine.</w:t>
+      </w:r>
+    </w:p>
+    <w:p>
+      <w:pPr>
+        <w:numPr>
+          <w:ilvl w:val="0"/>
+          <w:numId w:val="10"/>
+        </w:numPr>
+        <w:rPr>
+          <w:rFonts w:ascii="Calibri" w:hAnsi="Calibri" w:cs="Calibri"/>
+          <w:color w:val="000000"/>
+        </w:rPr>
+      </w:pPr>
+      <w:r>
+        <w:rPr>
+          <w:rFonts w:ascii="Calibri" w:hAnsi="Calibri" w:cs="Calibri"/>
+          <w:color w:val="000000"/>
+        </w:rPr>
+        <w:t>EXIT: comando di chiusura (gestito anche dal client).</w:t>
+      </w:r>
+    </w:p>
+    <w:p>
+      <w:pPr>
+        <w:rPr>
+          <w:rFonts w:ascii="Calibri" w:hAnsi="Calibri" w:cs="Calibri"/>
+          <w:color w:val="000000"/>
+        </w:rPr>
+      </w:pPr>
+      <w:r>
+        <w:rPr>
+          <w:rFonts w:ascii="Calibri" w:hAnsi="Calibri" w:cs="Calibri"/>
+          <w:color w:val="000000"/>
+        </w:rPr>
+        <w:t>Utilizza Predicate&lt;Piscina&gt; in metodi generici per evitare ripetizione di codice.</w:t>
+      </w:r>
+    </w:p>
+    <w:p>
+      <w:pPr>
+        <w:rPr>
+          <w:rFonts w:ascii="Calibri" w:hAnsi="Calibri" w:cs="Calibri"/>
+          <w:color w:val="000000"/>
+        </w:rPr>
+      </w:pPr>
+      <w:r>
+        <w:rPr>
+          <w:rFonts w:ascii="Calibri" w:hAnsi="Calibri" w:cs="Calibri"/>
+          <w:color w:val="000000"/>
+        </w:rPr>
+        <w:pict w14:anchorId="049613E3">
+          <v:rect id="_x0000_i1059" style="width:0;height:1.5pt" o:hralign="center" o:hrstd="t" o:hr="t" fillcolor="#a0a0a0" stroked="f"/>
+        </w:pict>
+      </w:r>
+    </w:p>
+    <w:p>
+      <w:pPr>
+        <w:rPr>
+          <w:rFonts w:ascii="Calibri" w:hAnsi="Calibri" w:cs="Calibri"/>
+          <w:b/>
+          <w:bCs/>
+          <w:color w:val="000000"/>
+        </w:rPr>
+      </w:pPr>
+      <w:r>
+        <w:rPr>
+          <w:rFonts w:ascii="Calibri" w:hAnsi="Calibri" w:cs="Calibri"/>
+          <w:b/>
+          <w:bCs/>
+          <w:color w:val="000000"/>
+        </w:rPr>
+        <w:t>Ciclo di comunicazione Client-Server</w:t>
+      </w:r>
+    </w:p>
+    <w:p>
+      <w:pPr>
+        <w:numPr>
+          <w:ilvl w:val="0"/>
+          <w:numId w:val="11"/>
+        </w:numPr>
+        <w:rPr>
+          <w:rFonts w:ascii="Calibri" w:hAnsi="Calibri" w:cs="Calibri"/>
+          <w:color w:val="000000"/>
+        </w:rPr>
+      </w:pPr>
+      <w:r>
+        <w:rPr>
+          <w:rFonts w:ascii="Calibri" w:hAnsi="Calibri" w:cs="Calibri"/>
+          <w:color w:val="000000"/>
+        </w:rPr>
+        <w:t>Client si connette e riceve messaggio iniziale.</w:t>
+      </w:r>
+    </w:p>
+    <w:p>
+      <w:pPr>
+        <w:numPr>
+          <w:ilvl w:val="0"/>
+          <w:numId w:val="11"/>
+        </w:numPr>
+        <w:rPr>
+          <w:rFonts w:ascii="Calibri" w:hAnsi="Calibri" w:cs="Calibri"/>
+          <w:color w:val="000000"/>
+        </w:rPr>
+      </w:pPr>
+      <w:r>
+        <w:rPr>
+          <w:rFonts w:ascii="Calibri" w:hAnsi="Calibri" w:cs="Calibri"/>
+          <w:color w:val="000000"/>
+        </w:rPr>
+        <w:t>L’utente seleziona un comando e inserisce un parametro (se necessario).</w:t>
+      </w:r>
+    </w:p>
+    <w:p>
+      <w:pPr>
+        <w:numPr>
+          <w:ilvl w:val="0"/>
+          <w:numId w:val="11"/>
+        </w:numPr>
+        <w:rPr>
+          <w:rFonts w:ascii="Calibri" w:hAnsi="Calibri" w:cs="Calibri"/>
+          <w:color w:val="000000"/>
+        </w:rPr>
+      </w:pPr>
+      <w:r>
+        <w:rPr>
+          <w:rFonts w:ascii="Calibri" w:hAnsi="Calibri" w:cs="Calibri"/>
+          <w:color w:val="000000"/>
+        </w:rPr>
+        <w:t>Il client invia il comando e il parametro al server.</w:t>
+      </w:r>
+    </w:p>
+    <w:p>
+      <w:pPr>
+        <w:numPr>
+          <w:ilvl w:val="0"/>
+          <w:numId w:val="11"/>
+        </w:numPr>
+        <w:rPr>
+          <w:rFonts w:ascii="Calibri" w:hAnsi="Calibri" w:cs="Calibri"/>
+          <w:color w:val="000000"/>
+        </w:rPr>
+      </w:pPr>
+      <w:r>
+        <w:rPr>
+          <w:rFonts w:ascii="Calibri" w:hAnsi="Calibri" w:cs="Calibri"/>
+          <w:color w:val="000000"/>
+        </w:rPr>
+        <w:t>Il server elabora il comando e restituisce le risposte una riga alla volta.</w:t>
+      </w:r>
+    </w:p>
+    <w:p>
+      <w:pPr>
+        <w:numPr>
+          <w:ilvl w:val="0"/>
+          <w:numId w:val="11"/>
+        </w:numPr>
+        <w:rPr>
+          <w:rFonts w:ascii="Calibri" w:hAnsi="Calibri" w:cs="Calibri"/>
+          <w:color w:val="000000"/>
+        </w:rPr>
+      </w:pPr>
+      <w:r>
+        <w:rPr>
+          <w:rFonts w:ascii="Calibri" w:hAnsi="Calibri" w:cs="Calibri"/>
+          <w:color w:val="000000"/>
+        </w:rPr>
+        <w:t>Il client legge fino a FINE_RISPOSTA e visualizza.</w:t>
+      </w:r>
+    </w:p>
+    <w:p>
+      <w:pPr>
+        <w:rPr>
+          <w:rFonts w:ascii="Calibri" w:hAnsi="Calibri" w:cs="Calibri"/>
+          <w:color w:val="000000"/>
+        </w:rPr>
+      </w:pPr>
     </w:p>
     <w:sectPr>
       <w:pgSz w:w="11906" w:h="16838"/>
@@ -6373,6 +7898,268 @@
 <file path=word/numbering.xml><?xml version="1.0" encoding="utf-8"?>
 <w:numbering xmlns:wpc="http://schemas.microsoft.com/office/word/2010/wordprocessingCanvas" xmlns:cx="http://schemas.microsoft.com/office/drawing/2014/chartex" xmlns:cx1="http://schemas.microsoft.com/office/drawing/2015/9/8/chartex" xmlns:cx2="http://schemas.microsoft.com/office/drawing/2015/10/21/chartex" xmlns:cx3="http://schemas.microsoft.com/office/drawing/2016/5/9/chartex" xmlns:cx4="http://schemas.microsoft.com/office/drawing/2016/5/10/chartex" xmlns:cx5="http://schemas.microsoft.com/office/drawing/2016/5/11/chartex" xmlns:cx6="http://schemas.microsoft.com/office/drawing/2016/5/12/chartex" xmlns:cx7="http://schemas.microsoft.com/office/drawing/2016/5/13/chartex" xmlns:cx8="http://schemas.microsoft.com/office/drawing/2016/5/14/chartex" xmlns:mc="http://schemas.openxmlformats.org/markup-compatibility/2006" xmlns:aink="http://schemas.microsoft.com/office/drawing/2016/ink" xmlns:am3d="http://schemas.microsoft.com/office/drawing/2017/model3d" xmlns:o="urn:schemas-microsoft-com:office:office" xmlns:oel="http://schemas.microsoft.com/office/2019/extlst" xmlns:r="http://schemas.openxmlformats.org/officeDocument/2006/relationships" xmlns:m="http://schemas.openxmlformats.org/officeDocument/2006/math" xmlns:v="urn:schemas-microsoft-com:vml" xmlns:wp14="http://schemas.microsoft.com/office/word/2010/wordprocessingDrawing" xmlns:wp="http://schemas.openxmlformats.org/drawingml/2006/wordprocessingDrawing" xmlns:w10="urn:schemas-microsoft-com:office:word" xmlns:w="http://schemas.openxmlformats.org/wordprocessingml/2006/main" xmlns:w14="http://schemas.microsoft.com/office/word/2010/wordml" xmlns:w15="http://schemas.microsoft.com/office/word/2012/wordml" xmlns:w16cex="http://schemas.microsoft.com/office/word/2018/wordml/cex" xmlns:w16cid="http://schemas.microsoft.com/office/word/2016/wordml/cid" xmlns:w16="http://schemas.microsoft.com/office/word/2018/wordml" xmlns:w16du="http://schemas.microsoft.com/office/word/2023/wordml/word16du" xmlns:w16sdtdh="http://schemas.microsoft.com/office/word/2020/wordml/sdtdatahash" xmlns:w16sdtfl="http://schemas.microsoft.com/office/word/2024/wordml/sdtformatlock" xmlns:w16se="http://schemas.microsoft.com/office/word/2015/wordml/symex" xmlns:wpg="http://schemas.microsoft.com/office/word/2010/wordprocessingGroup" xmlns:wpi="http://schemas.microsoft.com/office/word/2010/wordprocessingInk" xmlns:wne="http://schemas.microsoft.com/office/word/2006/wordml" xmlns:wps="http://schemas.microsoft.com/office/word/2010/wordprocessingShape" mc:Ignorable="w14 w15 w16se w16cid w16 w16cex w16sdtdh w16sdtfl w16du wp14">
   <w:abstractNum w:abstractNumId="0" w15:restartNumberingAfterBreak="0">
+    <w:nsid w:val="0006223E"/>
+    <w:multiLevelType w:val="multilevel"/>
+    <w:tmpl w:val="A4F017B2"/>
+    <w:lvl w:ilvl="0">
+      <w:start w:val="1"/>
+      <w:numFmt w:val="bullet"/>
+      <w:lvlText w:val=""/>
+      <w:lvlJc w:val="left"/>
+      <w:pPr>
+        <w:tabs>
+          <w:tab w:val="num" w:pos="720"/>
+        </w:tabs>
+        <w:ind w:left="720" w:hanging="360"/>
+      </w:pPr>
+      <w:rPr>
+        <w:rFonts w:ascii="Symbol" w:hAnsi="Symbol" w:hint="default"/>
+        <w:sz w:val="20"/>
+      </w:rPr>
+    </w:lvl>
+    <w:lvl w:ilvl="1" w:tentative="1">
+      <w:start w:val="1"/>
+      <w:numFmt w:val="bullet"/>
+      <w:lvlText w:val="o"/>
+      <w:lvlJc w:val="left"/>
+      <w:pPr>
+        <w:tabs>
+          <w:tab w:val="num" w:pos="1440"/>
+        </w:tabs>
+        <w:ind w:left="1440" w:hanging="360"/>
+      </w:pPr>
+      <w:rPr>
+        <w:rFonts w:ascii="Courier New" w:hAnsi="Courier New" w:hint="default"/>
+        <w:sz w:val="20"/>
+      </w:rPr>
+    </w:lvl>
+    <w:lvl w:ilvl="2" w:tentative="1">
+      <w:start w:val="1"/>
+      <w:numFmt w:val="bullet"/>
+      <w:lvlText w:val=""/>
+      <w:lvlJc w:val="left"/>
+      <w:pPr>
+        <w:tabs>
+          <w:tab w:val="num" w:pos="2160"/>
+        </w:tabs>
+        <w:ind w:left="2160" w:hanging="360"/>
+      </w:pPr>
+      <w:rPr>
+        <w:rFonts w:ascii="Wingdings" w:hAnsi="Wingdings" w:hint="default"/>
+        <w:sz w:val="20"/>
+      </w:rPr>
+    </w:lvl>
+    <w:lvl w:ilvl="3" w:tentative="1">
+      <w:start w:val="1"/>
+      <w:numFmt w:val="bullet"/>
+      <w:lvlText w:val=""/>
+      <w:lvlJc w:val="left"/>
+      <w:pPr>
+        <w:tabs>
+          <w:tab w:val="num" w:pos="2880"/>
+        </w:tabs>
+        <w:ind w:left="2880" w:hanging="360"/>
+      </w:pPr>
+      <w:rPr>
+        <w:rFonts w:ascii="Wingdings" w:hAnsi="Wingdings" w:hint="default"/>
+        <w:sz w:val="20"/>
+      </w:rPr>
+    </w:lvl>
+    <w:lvl w:ilvl="4" w:tentative="1">
+      <w:start w:val="1"/>
+      <w:numFmt w:val="bullet"/>
+      <w:lvlText w:val=""/>
+      <w:lvlJc w:val="left"/>
+      <w:pPr>
+        <w:tabs>
+          <w:tab w:val="num" w:pos="3600"/>
+        </w:tabs>
+        <w:ind w:left="3600" w:hanging="360"/>
+      </w:pPr>
+      <w:rPr>
+        <w:rFonts w:ascii="Wingdings" w:hAnsi="Wingdings" w:hint="default"/>
+        <w:sz w:val="20"/>
+      </w:rPr>
+    </w:lvl>
+    <w:lvl w:ilvl="5" w:tentative="1">
+      <w:start w:val="1"/>
+      <w:numFmt w:val="bullet"/>
+      <w:lvlText w:val=""/>
+      <w:lvlJc w:val="left"/>
+      <w:pPr>
+        <w:tabs>
+          <w:tab w:val="num" w:pos="4320"/>
+        </w:tabs>
+        <w:ind w:left="4320" w:hanging="360"/>
+      </w:pPr>
+      <w:rPr>
+        <w:rFonts w:ascii="Wingdings" w:hAnsi="Wingdings" w:hint="default"/>
+        <w:sz w:val="20"/>
+      </w:rPr>
+    </w:lvl>
+    <w:lvl w:ilvl="6" w:tentative="1">
+      <w:start w:val="1"/>
+      <w:numFmt w:val="bullet"/>
+      <w:lvlText w:val=""/>
+      <w:lvlJc w:val="left"/>
+      <w:pPr>
+        <w:tabs>
+          <w:tab w:val="num" w:pos="5040"/>
+        </w:tabs>
+        <w:ind w:left="5040" w:hanging="360"/>
+      </w:pPr>
+      <w:rPr>
+        <w:rFonts w:ascii="Wingdings" w:hAnsi="Wingdings" w:hint="default"/>
+        <w:sz w:val="20"/>
+      </w:rPr>
+    </w:lvl>
+    <w:lvl w:ilvl="7" w:tentative="1">
+      <w:start w:val="1"/>
+      <w:numFmt w:val="bullet"/>
+      <w:lvlText w:val=""/>
+      <w:lvlJc w:val="left"/>
+      <w:pPr>
+        <w:tabs>
+          <w:tab w:val="num" w:pos="5760"/>
+        </w:tabs>
+        <w:ind w:left="5760" w:hanging="360"/>
+      </w:pPr>
+      <w:rPr>
+        <w:rFonts w:ascii="Wingdings" w:hAnsi="Wingdings" w:hint="default"/>
+        <w:sz w:val="20"/>
+      </w:rPr>
+    </w:lvl>
+    <w:lvl w:ilvl="8" w:tentative="1">
+      <w:start w:val="1"/>
+      <w:numFmt w:val="bullet"/>
+      <w:lvlText w:val=""/>
+      <w:lvlJc w:val="left"/>
+      <w:pPr>
+        <w:tabs>
+          <w:tab w:val="num" w:pos="6480"/>
+        </w:tabs>
+        <w:ind w:left="6480" w:hanging="360"/>
+      </w:pPr>
+      <w:rPr>
+        <w:rFonts w:ascii="Wingdings" w:hAnsi="Wingdings" w:hint="default"/>
+        <w:sz w:val="20"/>
+      </w:rPr>
+    </w:lvl>
+  </w:abstractNum>
+  <w:abstractNum w:abstractNumId="1" w15:restartNumberingAfterBreak="0">
+    <w:nsid w:val="02273242"/>
+    <w:multiLevelType w:val="multilevel"/>
+    <w:tmpl w:val="907C4EE4"/>
+    <w:lvl w:ilvl="0">
+      <w:start w:val="1"/>
+      <w:numFmt w:val="decimal"/>
+      <w:lvlText w:val="%1."/>
+      <w:lvlJc w:val="left"/>
+      <w:pPr>
+        <w:tabs>
+          <w:tab w:val="num" w:pos="720"/>
+        </w:tabs>
+        <w:ind w:left="720" w:hanging="360"/>
+      </w:pPr>
+    </w:lvl>
+    <w:lvl w:ilvl="1" w:tentative="1">
+      <w:start w:val="1"/>
+      <w:numFmt w:val="decimal"/>
+      <w:lvlText w:val="%2."/>
+      <w:lvlJc w:val="left"/>
+      <w:pPr>
+        <w:tabs>
+          <w:tab w:val="num" w:pos="1440"/>
+        </w:tabs>
+        <w:ind w:left="1440" w:hanging="360"/>
+      </w:pPr>
+    </w:lvl>
+    <w:lvl w:ilvl="2" w:tentative="1">
+      <w:start w:val="1"/>
+      <w:numFmt w:val="decimal"/>
+      <w:lvlText w:val="%3."/>
+      <w:lvlJc w:val="left"/>
+      <w:pPr>
+        <w:tabs>
+          <w:tab w:val="num" w:pos="2160"/>
+        </w:tabs>
+        <w:ind w:left="2160" w:hanging="360"/>
+      </w:pPr>
+    </w:lvl>
+    <w:lvl w:ilvl="3" w:tentative="1">
+      <w:start w:val="1"/>
+      <w:numFmt w:val="decimal"/>
+      <w:lvlText w:val="%4."/>
+      <w:lvlJc w:val="left"/>
+      <w:pPr>
+        <w:tabs>
+          <w:tab w:val="num" w:pos="2880"/>
+        </w:tabs>
+        <w:ind w:left="2880" w:hanging="360"/>
+      </w:pPr>
+    </w:lvl>
+    <w:lvl w:ilvl="4" w:tentative="1">
+      <w:start w:val="1"/>
+      <w:numFmt w:val="decimal"/>
+      <w:lvlText w:val="%5."/>
+      <w:lvlJc w:val="left"/>
+      <w:pPr>
+        <w:tabs>
+          <w:tab w:val="num" w:pos="3600"/>
+        </w:tabs>
+        <w:ind w:left="3600" w:hanging="360"/>
+      </w:pPr>
+    </w:lvl>
+    <w:lvl w:ilvl="5" w:tentative="1">
+      <w:start w:val="1"/>
+      <w:numFmt w:val="decimal"/>
+      <w:lvlText w:val="%6."/>
+      <w:lvlJc w:val="left"/>
+      <w:pPr>
+        <w:tabs>
+          <w:tab w:val="num" w:pos="4320"/>
+        </w:tabs>
+        <w:ind w:left="4320" w:hanging="360"/>
+      </w:pPr>
+    </w:lvl>
+    <w:lvl w:ilvl="6" w:tentative="1">
+      <w:start w:val="1"/>
+      <w:numFmt w:val="decimal"/>
+      <w:lvlText w:val="%7."/>
+      <w:lvlJc w:val="left"/>
+      <w:pPr>
+        <w:tabs>
+          <w:tab w:val="num" w:pos="5040"/>
+        </w:tabs>
+        <w:ind w:left="5040" w:hanging="360"/>
+      </w:pPr>
+    </w:lvl>
+    <w:lvl w:ilvl="7" w:tentative="1">
+      <w:start w:val="1"/>
+      <w:numFmt w:val="decimal"/>
+      <w:lvlText w:val="%8."/>
+      <w:lvlJc w:val="left"/>
+      <w:pPr>
+        <w:tabs>
+          <w:tab w:val="num" w:pos="5760"/>
+        </w:tabs>
+        <w:ind w:left="5760" w:hanging="360"/>
+      </w:pPr>
+    </w:lvl>
+    <w:lvl w:ilvl="8" w:tentative="1">
+      <w:start w:val="1"/>
+      <w:numFmt w:val="decimal"/>
+      <w:lvlText w:val="%9."/>
+      <w:lvlJc w:val="left"/>
+      <w:pPr>
+        <w:tabs>
+          <w:tab w:val="num" w:pos="6480"/>
+        </w:tabs>
+        <w:ind w:left="6480" w:hanging="360"/>
+      </w:pPr>
+    </w:lvl>
+  </w:abstractNum>
+  <w:abstractNum w:abstractNumId="2" w15:restartNumberingAfterBreak="0">
     <w:nsid w:val="1139709B"/>
     <w:multiLevelType w:val="hybridMultilevel"/>
     <w:tmpl w:val="8DD0DABC"/>
@@ -6485,7 +8272,7 @@
       </w:rPr>
     </w:lvl>
   </w:abstractNum>
-  <w:abstractNum w:abstractNumId="1" w15:restartNumberingAfterBreak="0">
+  <w:abstractNum w:abstractNumId="3" w15:restartNumberingAfterBreak="0">
     <w:nsid w:val="16532CCC"/>
     <w:multiLevelType w:val="hybridMultilevel"/>
     <w:tmpl w:val="895406FA"/>
@@ -6598,7 +8385,720 @@
       </w:rPr>
     </w:lvl>
   </w:abstractNum>
-  <w:abstractNum w:abstractNumId="2" w15:restartNumberingAfterBreak="0">
+  <w:abstractNum w:abstractNumId="4" w15:restartNumberingAfterBreak="0">
+    <w:nsid w:val="3E806981"/>
+    <w:multiLevelType w:val="multilevel"/>
+    <w:tmpl w:val="865E2B98"/>
+    <w:lvl w:ilvl="0">
+      <w:start w:val="1"/>
+      <w:numFmt w:val="bullet"/>
+      <w:lvlText w:val=""/>
+      <w:lvlJc w:val="left"/>
+      <w:pPr>
+        <w:tabs>
+          <w:tab w:val="num" w:pos="720"/>
+        </w:tabs>
+        <w:ind w:left="720" w:hanging="360"/>
+      </w:pPr>
+      <w:rPr>
+        <w:rFonts w:ascii="Symbol" w:hAnsi="Symbol" w:hint="default"/>
+        <w:sz w:val="20"/>
+      </w:rPr>
+    </w:lvl>
+    <w:lvl w:ilvl="1" w:tentative="1">
+      <w:start w:val="1"/>
+      <w:numFmt w:val="bullet"/>
+      <w:lvlText w:val="o"/>
+      <w:lvlJc w:val="left"/>
+      <w:pPr>
+        <w:tabs>
+          <w:tab w:val="num" w:pos="1440"/>
+        </w:tabs>
+        <w:ind w:left="1440" w:hanging="360"/>
+      </w:pPr>
+      <w:rPr>
+        <w:rFonts w:ascii="Courier New" w:hAnsi="Courier New" w:hint="default"/>
+        <w:sz w:val="20"/>
+      </w:rPr>
+    </w:lvl>
+    <w:lvl w:ilvl="2" w:tentative="1">
+      <w:start w:val="1"/>
+      <w:numFmt w:val="bullet"/>
+      <w:lvlText w:val=""/>
+      <w:lvlJc w:val="left"/>
+      <w:pPr>
+        <w:tabs>
+          <w:tab w:val="num" w:pos="2160"/>
+        </w:tabs>
+        <w:ind w:left="2160" w:hanging="360"/>
+      </w:pPr>
+      <w:rPr>
+        <w:rFonts w:ascii="Wingdings" w:hAnsi="Wingdings" w:hint="default"/>
+        <w:sz w:val="20"/>
+      </w:rPr>
+    </w:lvl>
+    <w:lvl w:ilvl="3" w:tentative="1">
+      <w:start w:val="1"/>
+      <w:numFmt w:val="bullet"/>
+      <w:lvlText w:val=""/>
+      <w:lvlJc w:val="left"/>
+      <w:pPr>
+        <w:tabs>
+          <w:tab w:val="num" w:pos="2880"/>
+        </w:tabs>
+        <w:ind w:left="2880" w:hanging="360"/>
+      </w:pPr>
+      <w:rPr>
+        <w:rFonts w:ascii="Wingdings" w:hAnsi="Wingdings" w:hint="default"/>
+        <w:sz w:val="20"/>
+      </w:rPr>
+    </w:lvl>
+    <w:lvl w:ilvl="4" w:tentative="1">
+      <w:start w:val="1"/>
+      <w:numFmt w:val="bullet"/>
+      <w:lvlText w:val=""/>
+      <w:lvlJc w:val="left"/>
+      <w:pPr>
+        <w:tabs>
+          <w:tab w:val="num" w:pos="3600"/>
+        </w:tabs>
+        <w:ind w:left="3600" w:hanging="360"/>
+      </w:pPr>
+      <w:rPr>
+        <w:rFonts w:ascii="Wingdings" w:hAnsi="Wingdings" w:hint="default"/>
+        <w:sz w:val="20"/>
+      </w:rPr>
+    </w:lvl>
+    <w:lvl w:ilvl="5" w:tentative="1">
+      <w:start w:val="1"/>
+      <w:numFmt w:val="bullet"/>
+      <w:lvlText w:val=""/>
+      <w:lvlJc w:val="left"/>
+      <w:pPr>
+        <w:tabs>
+          <w:tab w:val="num" w:pos="4320"/>
+        </w:tabs>
+        <w:ind w:left="4320" w:hanging="360"/>
+      </w:pPr>
+      <w:rPr>
+        <w:rFonts w:ascii="Wingdings" w:hAnsi="Wingdings" w:hint="default"/>
+        <w:sz w:val="20"/>
+      </w:rPr>
+    </w:lvl>
+    <w:lvl w:ilvl="6" w:tentative="1">
+      <w:start w:val="1"/>
+      <w:numFmt w:val="bullet"/>
+      <w:lvlText w:val=""/>
+      <w:lvlJc w:val="left"/>
+      <w:pPr>
+        <w:tabs>
+          <w:tab w:val="num" w:pos="5040"/>
+        </w:tabs>
+        <w:ind w:left="5040" w:hanging="360"/>
+      </w:pPr>
+      <w:rPr>
+        <w:rFonts w:ascii="Wingdings" w:hAnsi="Wingdings" w:hint="default"/>
+        <w:sz w:val="20"/>
+      </w:rPr>
+    </w:lvl>
+    <w:lvl w:ilvl="7" w:tentative="1">
+      <w:start w:val="1"/>
+      <w:numFmt w:val="bullet"/>
+      <w:lvlText w:val=""/>
+      <w:lvlJc w:val="left"/>
+      <w:pPr>
+        <w:tabs>
+          <w:tab w:val="num" w:pos="5760"/>
+        </w:tabs>
+        <w:ind w:left="5760" w:hanging="360"/>
+      </w:pPr>
+      <w:rPr>
+        <w:rFonts w:ascii="Wingdings" w:hAnsi="Wingdings" w:hint="default"/>
+        <w:sz w:val="20"/>
+      </w:rPr>
+    </w:lvl>
+    <w:lvl w:ilvl="8" w:tentative="1">
+      <w:start w:val="1"/>
+      <w:numFmt w:val="bullet"/>
+      <w:lvlText w:val=""/>
+      <w:lvlJc w:val="left"/>
+      <w:pPr>
+        <w:tabs>
+          <w:tab w:val="num" w:pos="6480"/>
+        </w:tabs>
+        <w:ind w:left="6480" w:hanging="360"/>
+      </w:pPr>
+      <w:rPr>
+        <w:rFonts w:ascii="Wingdings" w:hAnsi="Wingdings" w:hint="default"/>
+        <w:sz w:val="20"/>
+      </w:rPr>
+    </w:lvl>
+  </w:abstractNum>
+  <w:abstractNum w:abstractNumId="5" w15:restartNumberingAfterBreak="0">
+    <w:nsid w:val="3F346645"/>
+    <w:multiLevelType w:val="multilevel"/>
+    <w:tmpl w:val="82BABB6A"/>
+    <w:lvl w:ilvl="0">
+      <w:start w:val="1"/>
+      <w:numFmt w:val="bullet"/>
+      <w:lvlText w:val=""/>
+      <w:lvlJc w:val="left"/>
+      <w:pPr>
+        <w:tabs>
+          <w:tab w:val="num" w:pos="720"/>
+        </w:tabs>
+        <w:ind w:left="720" w:hanging="360"/>
+      </w:pPr>
+      <w:rPr>
+        <w:rFonts w:ascii="Symbol" w:hAnsi="Symbol" w:hint="default"/>
+        <w:sz w:val="20"/>
+      </w:rPr>
+    </w:lvl>
+    <w:lvl w:ilvl="1" w:tentative="1">
+      <w:start w:val="1"/>
+      <w:numFmt w:val="bullet"/>
+      <w:lvlText w:val="o"/>
+      <w:lvlJc w:val="left"/>
+      <w:pPr>
+        <w:tabs>
+          <w:tab w:val="num" w:pos="1440"/>
+        </w:tabs>
+        <w:ind w:left="1440" w:hanging="360"/>
+      </w:pPr>
+      <w:rPr>
+        <w:rFonts w:ascii="Courier New" w:hAnsi="Courier New" w:hint="default"/>
+        <w:sz w:val="20"/>
+      </w:rPr>
+    </w:lvl>
+    <w:lvl w:ilvl="2" w:tentative="1">
+      <w:start w:val="1"/>
+      <w:numFmt w:val="bullet"/>
+      <w:lvlText w:val=""/>
+      <w:lvlJc w:val="left"/>
+      <w:pPr>
+        <w:tabs>
+          <w:tab w:val="num" w:pos="2160"/>
+        </w:tabs>
+        <w:ind w:left="2160" w:hanging="360"/>
+      </w:pPr>
+      <w:rPr>
+        <w:rFonts w:ascii="Wingdings" w:hAnsi="Wingdings" w:hint="default"/>
+        <w:sz w:val="20"/>
+      </w:rPr>
+    </w:lvl>
+    <w:lvl w:ilvl="3" w:tentative="1">
+      <w:start w:val="1"/>
+      <w:numFmt w:val="bullet"/>
+      <w:lvlText w:val=""/>
+      <w:lvlJc w:val="left"/>
+      <w:pPr>
+        <w:tabs>
+          <w:tab w:val="num" w:pos="2880"/>
+        </w:tabs>
+        <w:ind w:left="2880" w:hanging="360"/>
+      </w:pPr>
+      <w:rPr>
+        <w:rFonts w:ascii="Wingdings" w:hAnsi="Wingdings" w:hint="default"/>
+        <w:sz w:val="20"/>
+      </w:rPr>
+    </w:lvl>
+    <w:lvl w:ilvl="4" w:tentative="1">
+      <w:start w:val="1"/>
+      <w:numFmt w:val="bullet"/>
+      <w:lvlText w:val=""/>
+      <w:lvlJc w:val="left"/>
+      <w:pPr>
+        <w:tabs>
+          <w:tab w:val="num" w:pos="3600"/>
+        </w:tabs>
+        <w:ind w:left="3600" w:hanging="360"/>
+      </w:pPr>
+      <w:rPr>
+        <w:rFonts w:ascii="Wingdings" w:hAnsi="Wingdings" w:hint="default"/>
+        <w:sz w:val="20"/>
+      </w:rPr>
+    </w:lvl>
+    <w:lvl w:ilvl="5" w:tentative="1">
+      <w:start w:val="1"/>
+      <w:numFmt w:val="bullet"/>
+      <w:lvlText w:val=""/>
+      <w:lvlJc w:val="left"/>
+      <w:pPr>
+        <w:tabs>
+          <w:tab w:val="num" w:pos="4320"/>
+        </w:tabs>
+        <w:ind w:left="4320" w:hanging="360"/>
+      </w:pPr>
+      <w:rPr>
+        <w:rFonts w:ascii="Wingdings" w:hAnsi="Wingdings" w:hint="default"/>
+        <w:sz w:val="20"/>
+      </w:rPr>
+    </w:lvl>
+    <w:lvl w:ilvl="6" w:tentative="1">
+      <w:start w:val="1"/>
+      <w:numFmt w:val="bullet"/>
+      <w:lvlText w:val=""/>
+      <w:lvlJc w:val="left"/>
+      <w:pPr>
+        <w:tabs>
+          <w:tab w:val="num" w:pos="5040"/>
+        </w:tabs>
+        <w:ind w:left="5040" w:hanging="360"/>
+      </w:pPr>
+      <w:rPr>
+        <w:rFonts w:ascii="Wingdings" w:hAnsi="Wingdings" w:hint="default"/>
+        <w:sz w:val="20"/>
+      </w:rPr>
+    </w:lvl>
+    <w:lvl w:ilvl="7" w:tentative="1">
+      <w:start w:val="1"/>
+      <w:numFmt w:val="bullet"/>
+      <w:lvlText w:val=""/>
+      <w:lvlJc w:val="left"/>
+      <w:pPr>
+        <w:tabs>
+          <w:tab w:val="num" w:pos="5760"/>
+        </w:tabs>
+        <w:ind w:left="5760" w:hanging="360"/>
+      </w:pPr>
+      <w:rPr>
+        <w:rFonts w:ascii="Wingdings" w:hAnsi="Wingdings" w:hint="default"/>
+        <w:sz w:val="20"/>
+      </w:rPr>
+    </w:lvl>
+    <w:lvl w:ilvl="8" w:tentative="1">
+      <w:start w:val="1"/>
+      <w:numFmt w:val="bullet"/>
+      <w:lvlText w:val=""/>
+      <w:lvlJc w:val="left"/>
+      <w:pPr>
+        <w:tabs>
+          <w:tab w:val="num" w:pos="6480"/>
+        </w:tabs>
+        <w:ind w:left="6480" w:hanging="360"/>
+      </w:pPr>
+      <w:rPr>
+        <w:rFonts w:ascii="Wingdings" w:hAnsi="Wingdings" w:hint="default"/>
+        <w:sz w:val="20"/>
+      </w:rPr>
+    </w:lvl>
+  </w:abstractNum>
+  <w:abstractNum w:abstractNumId="6" w15:restartNumberingAfterBreak="0">
+    <w:nsid w:val="48D97E0E"/>
+    <w:multiLevelType w:val="multilevel"/>
+    <w:tmpl w:val="722EF250"/>
+    <w:lvl w:ilvl="0">
+      <w:start w:val="1"/>
+      <w:numFmt w:val="bullet"/>
+      <w:lvlText w:val=""/>
+      <w:lvlJc w:val="left"/>
+      <w:pPr>
+        <w:tabs>
+          <w:tab w:val="num" w:pos="720"/>
+        </w:tabs>
+        <w:ind w:left="720" w:hanging="360"/>
+      </w:pPr>
+      <w:rPr>
+        <w:rFonts w:ascii="Symbol" w:hAnsi="Symbol" w:hint="default"/>
+        <w:sz w:val="20"/>
+      </w:rPr>
+    </w:lvl>
+    <w:lvl w:ilvl="1" w:tentative="1">
+      <w:start w:val="1"/>
+      <w:numFmt w:val="bullet"/>
+      <w:lvlText w:val="o"/>
+      <w:lvlJc w:val="left"/>
+      <w:pPr>
+        <w:tabs>
+          <w:tab w:val="num" w:pos="1440"/>
+        </w:tabs>
+        <w:ind w:left="1440" w:hanging="360"/>
+      </w:pPr>
+      <w:rPr>
+        <w:rFonts w:ascii="Courier New" w:hAnsi="Courier New" w:hint="default"/>
+        <w:sz w:val="20"/>
+      </w:rPr>
+    </w:lvl>
+    <w:lvl w:ilvl="2" w:tentative="1">
+      <w:start w:val="1"/>
+      <w:numFmt w:val="bullet"/>
+      <w:lvlText w:val=""/>
+      <w:lvlJc w:val="left"/>
+      <w:pPr>
+        <w:tabs>
+          <w:tab w:val="num" w:pos="2160"/>
+        </w:tabs>
+        <w:ind w:left="2160" w:hanging="360"/>
+      </w:pPr>
+      <w:rPr>
+        <w:rFonts w:ascii="Wingdings" w:hAnsi="Wingdings" w:hint="default"/>
+        <w:sz w:val="20"/>
+      </w:rPr>
+    </w:lvl>
+    <w:lvl w:ilvl="3" w:tentative="1">
+      <w:start w:val="1"/>
+      <w:numFmt w:val="bullet"/>
+      <w:lvlText w:val=""/>
+      <w:lvlJc w:val="left"/>
+      <w:pPr>
+        <w:tabs>
+          <w:tab w:val="num" w:pos="2880"/>
+        </w:tabs>
+        <w:ind w:left="2880" w:hanging="360"/>
+      </w:pPr>
+      <w:rPr>
+        <w:rFonts w:ascii="Wingdings" w:hAnsi="Wingdings" w:hint="default"/>
+        <w:sz w:val="20"/>
+      </w:rPr>
+    </w:lvl>
+    <w:lvl w:ilvl="4" w:tentative="1">
+      <w:start w:val="1"/>
+      <w:numFmt w:val="bullet"/>
+      <w:lvlText w:val=""/>
+      <w:lvlJc w:val="left"/>
+      <w:pPr>
+        <w:tabs>
+          <w:tab w:val="num" w:pos="3600"/>
+        </w:tabs>
+        <w:ind w:left="3600" w:hanging="360"/>
+      </w:pPr>
+      <w:rPr>
+        <w:rFonts w:ascii="Wingdings" w:hAnsi="Wingdings" w:hint="default"/>
+        <w:sz w:val="20"/>
+      </w:rPr>
+    </w:lvl>
+    <w:lvl w:ilvl="5" w:tentative="1">
+      <w:start w:val="1"/>
+      <w:numFmt w:val="bullet"/>
+      <w:lvlText w:val=""/>
+      <w:lvlJc w:val="left"/>
+      <w:pPr>
+        <w:tabs>
+          <w:tab w:val="num" w:pos="4320"/>
+        </w:tabs>
+        <w:ind w:left="4320" w:hanging="360"/>
+      </w:pPr>
+      <w:rPr>
+        <w:rFonts w:ascii="Wingdings" w:hAnsi="Wingdings" w:hint="default"/>
+        <w:sz w:val="20"/>
+      </w:rPr>
+    </w:lvl>
+    <w:lvl w:ilvl="6" w:tentative="1">
+      <w:start w:val="1"/>
+      <w:numFmt w:val="bullet"/>
+      <w:lvlText w:val=""/>
+      <w:lvlJc w:val="left"/>
+      <w:pPr>
+        <w:tabs>
+          <w:tab w:val="num" w:pos="5040"/>
+        </w:tabs>
+        <w:ind w:left="5040" w:hanging="360"/>
+      </w:pPr>
+      <w:rPr>
+        <w:rFonts w:ascii="Wingdings" w:hAnsi="Wingdings" w:hint="default"/>
+        <w:sz w:val="20"/>
+      </w:rPr>
+    </w:lvl>
+    <w:lvl w:ilvl="7" w:tentative="1">
+      <w:start w:val="1"/>
+      <w:numFmt w:val="bullet"/>
+      <w:lvlText w:val=""/>
+      <w:lvlJc w:val="left"/>
+      <w:pPr>
+        <w:tabs>
+          <w:tab w:val="num" w:pos="5760"/>
+        </w:tabs>
+        <w:ind w:left="5760" w:hanging="360"/>
+      </w:pPr>
+      <w:rPr>
+        <w:rFonts w:ascii="Wingdings" w:hAnsi="Wingdings" w:hint="default"/>
+        <w:sz w:val="20"/>
+      </w:rPr>
+    </w:lvl>
+    <w:lvl w:ilvl="8" w:tentative="1">
+      <w:start w:val="1"/>
+      <w:numFmt w:val="bullet"/>
+      <w:lvlText w:val=""/>
+      <w:lvlJc w:val="left"/>
+      <w:pPr>
+        <w:tabs>
+          <w:tab w:val="num" w:pos="6480"/>
+        </w:tabs>
+        <w:ind w:left="6480" w:hanging="360"/>
+      </w:pPr>
+      <w:rPr>
+        <w:rFonts w:ascii="Wingdings" w:hAnsi="Wingdings" w:hint="default"/>
+        <w:sz w:val="20"/>
+      </w:rPr>
+    </w:lvl>
+  </w:abstractNum>
+  <w:abstractNum w:abstractNumId="7" w15:restartNumberingAfterBreak="0">
+    <w:nsid w:val="54A742B0"/>
+    <w:multiLevelType w:val="multilevel"/>
+    <w:tmpl w:val="195E8CA0"/>
+    <w:lvl w:ilvl="0">
+      <w:start w:val="1"/>
+      <w:numFmt w:val="bullet"/>
+      <w:lvlText w:val=""/>
+      <w:lvlJc w:val="left"/>
+      <w:pPr>
+        <w:tabs>
+          <w:tab w:val="num" w:pos="720"/>
+        </w:tabs>
+        <w:ind w:left="720" w:hanging="360"/>
+      </w:pPr>
+      <w:rPr>
+        <w:rFonts w:ascii="Symbol" w:hAnsi="Symbol" w:hint="default"/>
+        <w:sz w:val="20"/>
+      </w:rPr>
+    </w:lvl>
+    <w:lvl w:ilvl="1" w:tentative="1">
+      <w:start w:val="1"/>
+      <w:numFmt w:val="bullet"/>
+      <w:lvlText w:val="o"/>
+      <w:lvlJc w:val="left"/>
+      <w:pPr>
+        <w:tabs>
+          <w:tab w:val="num" w:pos="1440"/>
+        </w:tabs>
+        <w:ind w:left="1440" w:hanging="360"/>
+      </w:pPr>
+      <w:rPr>
+        <w:rFonts w:ascii="Courier New" w:hAnsi="Courier New" w:hint="default"/>
+        <w:sz w:val="20"/>
+      </w:rPr>
+    </w:lvl>
+    <w:lvl w:ilvl="2" w:tentative="1">
+      <w:start w:val="1"/>
+      <w:numFmt w:val="bullet"/>
+      <w:lvlText w:val=""/>
+      <w:lvlJc w:val="left"/>
+      <w:pPr>
+        <w:tabs>
+          <w:tab w:val="num" w:pos="2160"/>
+        </w:tabs>
+        <w:ind w:left="2160" w:hanging="360"/>
+      </w:pPr>
+      <w:rPr>
+        <w:rFonts w:ascii="Wingdings" w:hAnsi="Wingdings" w:hint="default"/>
+        <w:sz w:val="20"/>
+      </w:rPr>
+    </w:lvl>
+    <w:lvl w:ilvl="3" w:tentative="1">
+      <w:start w:val="1"/>
+      <w:numFmt w:val="bullet"/>
+      <w:lvlText w:val=""/>
+      <w:lvlJc w:val="left"/>
+      <w:pPr>
+        <w:tabs>
+          <w:tab w:val="num" w:pos="2880"/>
+        </w:tabs>
+        <w:ind w:left="2880" w:hanging="360"/>
+      </w:pPr>
+      <w:rPr>
+        <w:rFonts w:ascii="Wingdings" w:hAnsi="Wingdings" w:hint="default"/>
+        <w:sz w:val="20"/>
+      </w:rPr>
+    </w:lvl>
+    <w:lvl w:ilvl="4" w:tentative="1">
+      <w:start w:val="1"/>
+      <w:numFmt w:val="bullet"/>
+      <w:lvlText w:val=""/>
+      <w:lvlJc w:val="left"/>
+      <w:pPr>
+        <w:tabs>
+          <w:tab w:val="num" w:pos="3600"/>
+        </w:tabs>
+        <w:ind w:left="3600" w:hanging="360"/>
+      </w:pPr>
+      <w:rPr>
+        <w:rFonts w:ascii="Wingdings" w:hAnsi="Wingdings" w:hint="default"/>
+        <w:sz w:val="20"/>
+      </w:rPr>
+    </w:lvl>
+    <w:lvl w:ilvl="5" w:tentative="1">
+      <w:start w:val="1"/>
+      <w:numFmt w:val="bullet"/>
+      <w:lvlText w:val=""/>
+      <w:lvlJc w:val="left"/>
+      <w:pPr>
+        <w:tabs>
+          <w:tab w:val="num" w:pos="4320"/>
+        </w:tabs>
+        <w:ind w:left="4320" w:hanging="360"/>
+      </w:pPr>
+      <w:rPr>
+        <w:rFonts w:ascii="Wingdings" w:hAnsi="Wingdings" w:hint="default"/>
+        <w:sz w:val="20"/>
+      </w:rPr>
+    </w:lvl>
+    <w:lvl w:ilvl="6" w:tentative="1">
+      <w:start w:val="1"/>
+      <w:numFmt w:val="bullet"/>
+      <w:lvlText w:val=""/>
+      <w:lvlJc w:val="left"/>
+      <w:pPr>
+        <w:tabs>
+          <w:tab w:val="num" w:pos="5040"/>
+        </w:tabs>
+        <w:ind w:left="5040" w:hanging="360"/>
+      </w:pPr>
+      <w:rPr>
+        <w:rFonts w:ascii="Wingdings" w:hAnsi="Wingdings" w:hint="default"/>
+        <w:sz w:val="20"/>
+      </w:rPr>
+    </w:lvl>
+    <w:lvl w:ilvl="7" w:tentative="1">
+      <w:start w:val="1"/>
+      <w:numFmt w:val="bullet"/>
+      <w:lvlText w:val=""/>
+      <w:lvlJc w:val="left"/>
+      <w:pPr>
+        <w:tabs>
+          <w:tab w:val="num" w:pos="5760"/>
+        </w:tabs>
+        <w:ind w:left="5760" w:hanging="360"/>
+      </w:pPr>
+      <w:rPr>
+        <w:rFonts w:ascii="Wingdings" w:hAnsi="Wingdings" w:hint="default"/>
+        <w:sz w:val="20"/>
+      </w:rPr>
+    </w:lvl>
+    <w:lvl w:ilvl="8" w:tentative="1">
+      <w:start w:val="1"/>
+      <w:numFmt w:val="bullet"/>
+      <w:lvlText w:val=""/>
+      <w:lvlJc w:val="left"/>
+      <w:pPr>
+        <w:tabs>
+          <w:tab w:val="num" w:pos="6480"/>
+        </w:tabs>
+        <w:ind w:left="6480" w:hanging="360"/>
+      </w:pPr>
+      <w:rPr>
+        <w:rFonts w:ascii="Wingdings" w:hAnsi="Wingdings" w:hint="default"/>
+        <w:sz w:val="20"/>
+      </w:rPr>
+    </w:lvl>
+  </w:abstractNum>
+  <w:abstractNum w:abstractNumId="8" w15:restartNumberingAfterBreak="0">
+    <w:nsid w:val="61AC3F53"/>
+    <w:multiLevelType w:val="multilevel"/>
+    <w:tmpl w:val="1910FD22"/>
+    <w:lvl w:ilvl="0">
+      <w:start w:val="1"/>
+      <w:numFmt w:val="decimal"/>
+      <w:lvlText w:val="%1."/>
+      <w:lvlJc w:val="left"/>
+      <w:pPr>
+        <w:tabs>
+          <w:tab w:val="num" w:pos="720"/>
+        </w:tabs>
+        <w:ind w:left="720" w:hanging="360"/>
+      </w:pPr>
+    </w:lvl>
+    <w:lvl w:ilvl="1">
+      <w:start w:val="1"/>
+      <w:numFmt w:val="bullet"/>
+      <w:lvlText w:val="o"/>
+      <w:lvlJc w:val="left"/>
+      <w:pPr>
+        <w:tabs>
+          <w:tab w:val="num" w:pos="1440"/>
+        </w:tabs>
+        <w:ind w:left="1440" w:hanging="360"/>
+      </w:pPr>
+      <w:rPr>
+        <w:rFonts w:ascii="Courier New" w:hAnsi="Courier New" w:hint="default"/>
+        <w:sz w:val="20"/>
+      </w:rPr>
+    </w:lvl>
+    <w:lvl w:ilvl="2" w:tentative="1">
+      <w:start w:val="1"/>
+      <w:numFmt w:val="decimal"/>
+      <w:lvlText w:val="%3."/>
+      <w:lvlJc w:val="left"/>
+      <w:pPr>
+        <w:tabs>
+          <w:tab w:val="num" w:pos="2160"/>
+        </w:tabs>
+        <w:ind w:left="2160" w:hanging="360"/>
+      </w:pPr>
+    </w:lvl>
+    <w:lvl w:ilvl="3" w:tentative="1">
+      <w:start w:val="1"/>
+      <w:numFmt w:val="decimal"/>
+      <w:lvlText w:val="%4."/>
+      <w:lvlJc w:val="left"/>
+      <w:pPr>
+        <w:tabs>
+          <w:tab w:val="num" w:pos="2880"/>
+        </w:tabs>
+        <w:ind w:left="2880" w:hanging="360"/>
+      </w:pPr>
+    </w:lvl>
+    <w:lvl w:ilvl="4" w:tentative="1">
+      <w:start w:val="1"/>
+      <w:numFmt w:val="decimal"/>
+      <w:lvlText w:val="%5."/>
+      <w:lvlJc w:val="left"/>
+      <w:pPr>
+        <w:tabs>
+          <w:tab w:val="num" w:pos="3600"/>
+        </w:tabs>
+        <w:ind w:left="3600" w:hanging="360"/>
+      </w:pPr>
+    </w:lvl>
+    <w:lvl w:ilvl="5" w:tentative="1">
+      <w:start w:val="1"/>
+      <w:numFmt w:val="decimal"/>
+      <w:lvlText w:val="%6."/>
+      <w:lvlJc w:val="left"/>
+      <w:pPr>
+        <w:tabs>
+          <w:tab w:val="num" w:pos="4320"/>
+        </w:tabs>
+        <w:ind w:left="4320" w:hanging="360"/>
+      </w:pPr>
+    </w:lvl>
+    <w:lvl w:ilvl="6" w:tentative="1">
+      <w:start w:val="1"/>
+      <w:numFmt w:val="decimal"/>
+      <w:lvlText w:val="%7."/>
+      <w:lvlJc w:val="left"/>
+      <w:pPr>
+        <w:tabs>
+          <w:tab w:val="num" w:pos="5040"/>
+        </w:tabs>
+        <w:ind w:left="5040" w:hanging="360"/>
+      </w:pPr>
+    </w:lvl>
+    <w:lvl w:ilvl="7" w:tentative="1">
+      <w:start w:val="1"/>
+      <w:numFmt w:val="decimal"/>
+      <w:lvlText w:val="%8."/>
+      <w:lvlJc w:val="left"/>
+      <w:pPr>
+        <w:tabs>
+          <w:tab w:val="num" w:pos="5760"/>
+        </w:tabs>
+        <w:ind w:left="5760" w:hanging="360"/>
+      </w:pPr>
+    </w:lvl>
+    <w:lvl w:ilvl="8" w:tentative="1">
+      <w:start w:val="1"/>
+      <w:numFmt w:val="decimal"/>
+      <w:lvlText w:val="%9."/>
+      <w:lvlJc w:val="left"/>
+      <w:pPr>
+        <w:tabs>
+          <w:tab w:val="num" w:pos="6480"/>
+        </w:tabs>
+        <w:ind w:left="6480" w:hanging="360"/>
+      </w:pPr>
+    </w:lvl>
+  </w:abstractNum>
+  <w:abstractNum w:abstractNumId="9" w15:restartNumberingAfterBreak="0">
     <w:nsid w:val="6DF06AFB"/>
     <w:multiLevelType w:val="hybridMultilevel"/>
     <w:tmpl w:val="659C953A"/>
@@ -6688,7 +9188,120 @@
       </w:pPr>
     </w:lvl>
   </w:abstractNum>
-  <w:abstractNum w:abstractNumId="3" w15:restartNumberingAfterBreak="0">
+  <w:abstractNum w:abstractNumId="10" w15:restartNumberingAfterBreak="0">
+    <w:nsid w:val="7A8C14D2"/>
+    <w:multiLevelType w:val="multilevel"/>
+    <w:tmpl w:val="E5FED56C"/>
+    <w:lvl w:ilvl="0">
+      <w:start w:val="1"/>
+      <w:numFmt w:val="decimal"/>
+      <w:lvlText w:val="%1."/>
+      <w:lvlJc w:val="left"/>
+      <w:pPr>
+        <w:tabs>
+          <w:tab w:val="num" w:pos="720"/>
+        </w:tabs>
+        <w:ind w:left="720" w:hanging="360"/>
+      </w:pPr>
+    </w:lvl>
+    <w:lvl w:ilvl="1" w:tentative="1">
+      <w:start w:val="1"/>
+      <w:numFmt w:val="decimal"/>
+      <w:lvlText w:val="%2."/>
+      <w:lvlJc w:val="left"/>
+      <w:pPr>
+        <w:tabs>
+          <w:tab w:val="num" w:pos="1440"/>
+        </w:tabs>
+        <w:ind w:left="1440" w:hanging="360"/>
+      </w:pPr>
+    </w:lvl>
+    <w:lvl w:ilvl="2" w:tentative="1">
+      <w:start w:val="1"/>
+      <w:numFmt w:val="decimal"/>
+      <w:lvlText w:val="%3."/>
+      <w:lvlJc w:val="left"/>
+      <w:pPr>
+        <w:tabs>
+          <w:tab w:val="num" w:pos="2160"/>
+        </w:tabs>
+        <w:ind w:left="2160" w:hanging="360"/>
+      </w:pPr>
+    </w:lvl>
+    <w:lvl w:ilvl="3" w:tentative="1">
+      <w:start w:val="1"/>
+      <w:numFmt w:val="decimal"/>
+      <w:lvlText w:val="%4."/>
+      <w:lvlJc w:val="left"/>
+      <w:pPr>
+        <w:tabs>
+          <w:tab w:val="num" w:pos="2880"/>
+        </w:tabs>
+        <w:ind w:left="2880" w:hanging="360"/>
+      </w:pPr>
+    </w:lvl>
+    <w:lvl w:ilvl="4" w:tentative="1">
+      <w:start w:val="1"/>
+      <w:numFmt w:val="decimal"/>
+      <w:lvlText w:val="%5."/>
+      <w:lvlJc w:val="left"/>
+      <w:pPr>
+        <w:tabs>
+          <w:tab w:val="num" w:pos="3600"/>
+        </w:tabs>
+        <w:ind w:left="3600" w:hanging="360"/>
+      </w:pPr>
+    </w:lvl>
+    <w:lvl w:ilvl="5" w:tentative="1">
+      <w:start w:val="1"/>
+      <w:numFmt w:val="decimal"/>
+      <w:lvlText w:val="%6."/>
+      <w:lvlJc w:val="left"/>
+      <w:pPr>
+        <w:tabs>
+          <w:tab w:val="num" w:pos="4320"/>
+        </w:tabs>
+        <w:ind w:left="4320" w:hanging="360"/>
+      </w:pPr>
+    </w:lvl>
+    <w:lvl w:ilvl="6" w:tentative="1">
+      <w:start w:val="1"/>
+      <w:numFmt w:val="decimal"/>
+      <w:lvlText w:val="%7."/>
+      <w:lvlJc w:val="left"/>
+      <w:pPr>
+        <w:tabs>
+          <w:tab w:val="num" w:pos="5040"/>
+        </w:tabs>
+        <w:ind w:left="5040" w:hanging="360"/>
+      </w:pPr>
+    </w:lvl>
+    <w:lvl w:ilvl="7" w:tentative="1">
+      <w:start w:val="1"/>
+      <w:numFmt w:val="decimal"/>
+      <w:lvlText w:val="%8."/>
+      <w:lvlJc w:val="left"/>
+      <w:pPr>
+        <w:tabs>
+          <w:tab w:val="num" w:pos="5760"/>
+        </w:tabs>
+        <w:ind w:left="5760" w:hanging="360"/>
+      </w:pPr>
+    </w:lvl>
+    <w:lvl w:ilvl="8" w:tentative="1">
+      <w:start w:val="1"/>
+      <w:numFmt w:val="decimal"/>
+      <w:lvlText w:val="%9."/>
+      <w:lvlJc w:val="left"/>
+      <w:pPr>
+        <w:tabs>
+          <w:tab w:val="num" w:pos="6480"/>
+        </w:tabs>
+        <w:ind w:left="6480" w:hanging="360"/>
+      </w:pPr>
+    </w:lvl>
+  </w:abstractNum>
+  <w:abstractNum w:abstractNumId="11" w15:restartNumberingAfterBreak="0">
     <w:nsid w:val="7BF95224"/>
     <w:multiLevelType w:val="hybridMultilevel"/>
     <w:tmpl w:val="EFF648D0"/>
@@ -6802,16 +9415,40 @@
     </w:lvl>
   </w:abstractNum>
   <w:num w:numId="1" w16cid:durableId="1029257971">
+    <w:abstractNumId w:val="2"/>
+  </w:num>
+  <w:num w:numId="2" w16cid:durableId="83184723">
+    <w:abstractNumId w:val="9"/>
+  </w:num>
+  <w:num w:numId="3" w16cid:durableId="1857647765">
+    <w:abstractNumId w:val="11"/>
+  </w:num>
+  <w:num w:numId="4" w16cid:durableId="2019114457">
+    <w:abstractNumId w:val="3"/>
+  </w:num>
+  <w:num w:numId="5" w16cid:durableId="716588572">
+    <w:abstractNumId w:val="5"/>
+  </w:num>
+  <w:num w:numId="6" w16cid:durableId="1524130720">
+    <w:abstractNumId w:val="8"/>
+  </w:num>
+  <w:num w:numId="7" w16cid:durableId="1135296308">
+    <w:abstractNumId w:val="6"/>
+  </w:num>
+  <w:num w:numId="8" w16cid:durableId="812871590">
     <w:abstractNumId w:val="0"/>
   </w:num>
-  <w:num w:numId="2" w16cid:durableId="83184723">
-    <w:abstractNumId w:val="2"/>
+  <w:num w:numId="9" w16cid:durableId="2007589158">
+    <w:abstractNumId w:val="1"/>
   </w:num>
-  <w:num w:numId="3" w16cid:durableId="1857647765">
-    <w:abstractNumId w:val="3"/>
+  <w:num w:numId="10" w16cid:durableId="1850751592">
+    <w:abstractNumId w:val="4"/>
   </w:num>
-  <w:num w:numId="4" w16cid:durableId="2019114457">
-    <w:abstractNumId w:val="1"/>
+  <w:num w:numId="11" w16cid:durableId="127864717">
+    <w:abstractNumId w:val="10"/>
+  </w:num>
+  <w:num w:numId="12" w16cid:durableId="987056371">
+    <w:abstractNumId w:val="7"/>
   </w:num>
 </w:numbering>
 </file>
@@ -7218,7 +9855,6 @@
   <w:style w:type="character" w:default="1" w:styleId="Carpredefinitoparagrafo">
     <w:name w:val="Default Paragraph Font"/>
     <w:uiPriority w:val="1"/>
-    <w:semiHidden/>
     <w:unhideWhenUsed/>
   </w:style>
   <w:style w:type="table" w:default="1" w:styleId="Tabellanormale">
@@ -7676,12 +10312,19 @@
 
 <file path=word/glossary/fontTable.xml><?xml version="1.0" encoding="utf-8"?>
 <w:fonts xmlns:mc="http://schemas.openxmlformats.org/markup-compatibility/2006" xmlns:r="http://schemas.openxmlformats.org/officeDocument/2006/relationships" xmlns:w="http://schemas.openxmlformats.org/wordprocessingml/2006/main" xmlns:w14="http://schemas.microsoft.com/office/word/2010/wordml" xmlns:w15="http://schemas.microsoft.com/office/word/2012/wordml" xmlns:w16cex="http://schemas.microsoft.com/office/word/2018/wordml/cex" xmlns:w16cid="http://schemas.microsoft.com/office/word/2016/wordml/cid" xmlns:w16="http://schemas.microsoft.com/office/word/2018/wordml" xmlns:w16du="http://schemas.microsoft.com/office/word/2023/wordml/word16du" xmlns:w16sdtdh="http://schemas.microsoft.com/office/word/2020/wordml/sdtdatahash" xmlns:w16sdtfl="http://schemas.microsoft.com/office/word/2024/wordml/sdtformatlock" xmlns:w16se="http://schemas.microsoft.com/office/word/2015/wordml/symex" mc:Ignorable="w14 w15 w16se w16cid w16 w16cex w16sdtdh w16sdtfl w16du">
-  <w:font w:name="Calibri">
-    <w:panose1 w:val="020F0502020204030204"/>
+  <w:font w:name="Symbol">
+    <w:panose1 w:val="05050102010706020507"/>
+    <w:charset w:val="02"/>
+    <w:family w:val="roman"/>
+    <w:pitch w:val="variable"/>
+    <w:sig w:usb0="00000000" w:usb1="10000000" w:usb2="00000000" w:usb3="00000000" w:csb0="80000000" w:csb1="00000000"/>
+  </w:font>
+  <w:font w:name="Times New Roman">
+    <w:panose1 w:val="02020603050405020304"/>
     <w:charset w:val="00"/>
-    <w:family w:val="swiss"/>
+    <w:family w:val="roman"/>
     <w:pitch w:val="variable"/>
-    <w:sig w:usb0="E4002EFF" w:usb1="C200247B" w:usb2="00000009" w:usb3="00000000" w:csb0="000001FF" w:csb1="00000000"/>
+    <w:sig w:usb0="E0002EFF" w:usb1="C000785B" w:usb2="00000009" w:usb3="00000000" w:csb0="000001FF" w:csb1="00000000"/>
   </w:font>
   <w:font w:name="Courier New">
     <w:panose1 w:val="02070309020205020404"/>
@@ -7690,13 +10333,6 @@
     <w:pitch w:val="fixed"/>
     <w:sig w:usb0="E0002EFF" w:usb1="C0007843" w:usb2="00000009" w:usb3="00000000" w:csb0="000001FF" w:csb1="00000000"/>
   </w:font>
-  <w:font w:name="Times New Roman">
-    <w:panose1 w:val="02020603050405020304"/>
-    <w:charset w:val="00"/>
-    <w:family w:val="roman"/>
-    <w:pitch w:val="variable"/>
-    <w:sig w:usb0="E0002EFF" w:usb1="C000785B" w:usb2="00000009" w:usb3="00000000" w:csb0="000001FF" w:csb1="00000000"/>
-  </w:font>
   <w:font w:name="Wingdings">
     <w:panose1 w:val="05000000000000000000"/>
     <w:charset w:val="02"/>
@@ -7704,12 +10340,12 @@
     <w:pitch w:val="variable"/>
     <w:sig w:usb0="00000000" w:usb1="10000000" w:usb2="00000000" w:usb3="00000000" w:csb0="80000000" w:csb1="00000000"/>
   </w:font>
-  <w:font w:name="Symbol">
-    <w:panose1 w:val="05050102010706020507"/>
-    <w:charset w:val="02"/>
-    <w:family w:val="roman"/>
+  <w:font w:name="Calibri">
+    <w:panose1 w:val="020F0502020204030204"/>
+    <w:charset w:val="00"/>
+    <w:family w:val="swiss"/>
     <w:pitch w:val="variable"/>
-    <w:sig w:usb0="00000000" w:usb1="10000000" w:usb2="00000000" w:usb3="00000000" w:csb0="80000000" w:csb1="00000000"/>
+    <w:sig w:usb0="E4002EFF" w:usb1="C200247B" w:usb2="00000009" w:usb3="00000000" w:csb0="000001FF" w:csb1="00000000"/>
   </w:font>
   <w:font w:name="Segoe UI">
     <w:panose1 w:val="020B0502040204020203"/>
@@ -7717,6 +10353,13 @@
     <w:family w:val="swiss"/>
     <w:pitch w:val="variable"/>
     <w:sig w:usb0="E4002EFF" w:usb1="C000E47F" w:usb2="00000009" w:usb3="00000000" w:csb0="000001FF" w:csb1="00000000"/>
+  </w:font>
+  <w:font w:name="Segoe UI Symbol">
+    <w:panose1 w:val="020B0502040204020203"/>
+    <w:charset w:val="00"/>
+    <w:family w:val="swiss"/>
+    <w:pitch w:val="variable"/>
+    <w:sig w:usb0="800001E3" w:usb1="1200FFEF" w:usb2="00040000" w:usb3="00000000" w:csb0="00000001" w:csb1="00000000"/>
   </w:font>
   <w:font w:name="Calibri Light">
     <w:panose1 w:val="020F0302020204030204"/>
@@ -7757,6 +10400,8 @@
   </w:compat>
   <w:rsids>
     <w:rsidRoot w:val="005F24BA"/>
+    <w:rsid w:val="0006754E"/>
+    <w:rsid w:val="001748D9"/>
     <w:rsid w:val="00174C29"/>
     <w:rsid w:val="00326B6D"/>
     <w:rsid w:val="00345E02"/>
@@ -8753,12 +11398,7 @@
 </file>
 
 <file path=customXml/item3.xml><?xml version="1.0" encoding="utf-8"?>
-<?mso-contentType ?>
-<FormTemplates xmlns="http://schemas.microsoft.com/sharepoint/v3/contenttype/forms">
-  <Display>DocumentLibraryForm</Display>
-  <Edit>DocumentLibraryForm</Edit>
-  <New>DocumentLibraryForm</New>
-</FormTemplates>
+<b:Sources xmlns:b="http://schemas.openxmlformats.org/officeDocument/2006/bibliography" xmlns="http://schemas.openxmlformats.org/officeDocument/2006/bibliography" SelectedStyle="\APASixthEditionOfficeOnline.xsl" StyleName="APA" Version="6"/>
 </file>
 
 <file path=customXml/item4.xml><?xml version="1.0" encoding="utf-8"?>
@@ -8770,7 +11410,12 @@
 </file>
 
 <file path=customXml/item5.xml><?xml version="1.0" encoding="utf-8"?>
-<b:Sources xmlns:b="http://schemas.openxmlformats.org/officeDocument/2006/bibliography" xmlns="http://schemas.openxmlformats.org/officeDocument/2006/bibliography" SelectedStyle="\APASixthEditionOfficeOnline.xsl" StyleName="APA" Version="6"/>
+<?mso-contentType ?>
+<FormTemplates xmlns="http://schemas.microsoft.com/sharepoint/v3/contenttype/forms">
+  <Display>DocumentLibraryForm</Display>
+  <Edit>DocumentLibraryForm</Edit>
+  <New>DocumentLibraryForm</New>
+</FormTemplates>
 </file>
 
 <file path=customXml/itemProps1.xml><?xml version="1.0" encoding="utf-8"?>
@@ -8801,9 +11446,9 @@
 </file>
 
 <file path=customXml/itemProps3.xml><?xml version="1.0" encoding="utf-8"?>
-<ds:datastoreItem xmlns:ds="http://schemas.openxmlformats.org/officeDocument/2006/customXml" ds:itemID="{9F2C9777-03A9-4B14-97C7-4E4A30E1481E}">
+<ds:datastoreItem xmlns:ds="http://schemas.openxmlformats.org/officeDocument/2006/customXml" ds:itemID="{40EEBCA7-855A-4262-8E9D-6532002A3A4B}">
   <ds:schemaRefs>
-    <ds:schemaRef ds:uri="http://schemas.microsoft.com/sharepoint/v3/contenttype/forms"/>
+    <ds:schemaRef ds:uri="http://schemas.openxmlformats.org/officeDocument/2006/bibliography"/>
   </ds:schemaRefs>
 </ds:datastoreItem>
 </file>
@@ -8819,9 +11464,9 @@
 </file>
 
 <file path=customXml/itemProps5.xml><?xml version="1.0" encoding="utf-8"?>
-<ds:datastoreItem xmlns:ds="http://schemas.openxmlformats.org/officeDocument/2006/customXml" ds:itemID="{40EEBCA7-855A-4262-8E9D-6532002A3A4B}">
+<ds:datastoreItem xmlns:ds="http://schemas.openxmlformats.org/officeDocument/2006/customXml" ds:itemID="{9F2C9777-03A9-4B14-97C7-4E4A30E1481E}">
   <ds:schemaRefs>
-    <ds:schemaRef ds:uri="http://schemas.openxmlformats.org/officeDocument/2006/bibliography"/>
+    <ds:schemaRef ds:uri="http://schemas.microsoft.com/sharepoint/v3/contenttype/forms"/>
   </ds:schemaRefs>
 </ds:datastoreItem>
 </file>
</xml_diff>